<commit_message>
worked on research paper
</commit_message>
<xml_diff>
--- a/01_09_2020/ARP_SVM_updated_01_28_2020.docx
+++ b/01_09_2020/ARP_SVM_updated_01_28_2020.docx
@@ -13,6 +13,8 @@
           <w:szCs w:val="48"/>
         </w:rPr>
       </w:pPr>
+      <w:bookmarkStart w:id="0" w:name="_Hlk31661245"/>
+      <w:bookmarkEnd w:id="0"/>
       <w:r>
         <w:rPr>
           <w:rFonts w:ascii="Times New Roman" w:hAnsi="Times New Roman" w:cs="Times New Roman"/>
@@ -712,13 +714,13 @@
         <w:spacing w:after="120" w:line="288" w:lineRule="auto"/>
         <w:jc w:val="both"/>
         <w:rPr>
-          <w:ins w:id="0" w:author="Hubert Kyerematengboateng" w:date="2020-01-26T20:52:00Z"/>
-          <w:rFonts w:ascii="Times New Roman" w:hAnsi="Times New Roman" w:cs="Times New Roman"/>
-          <w:sz w:val="22"/>
-          <w:szCs w:val="22"/>
-        </w:rPr>
-      </w:pPr>
-      <w:ins w:id="1" w:author="Hubert Kyerematengboateng" w:date="2020-01-26T20:44:00Z">
+          <w:ins w:id="1" w:author="Hubert Kyerematengboateng" w:date="2020-01-26T20:52:00Z"/>
+          <w:rFonts w:ascii="Times New Roman" w:hAnsi="Times New Roman" w:cs="Times New Roman"/>
+          <w:sz w:val="22"/>
+          <w:szCs w:val="22"/>
+        </w:rPr>
+      </w:pPr>
+      <w:ins w:id="2" w:author="Hubert Kyerematengboateng" w:date="2020-01-26T20:44:00Z">
         <w:r>
           <w:rPr>
             <w:rFonts w:ascii="Times New Roman" w:hAnsi="Times New Roman" w:cs="Times New Roman"/>
@@ -807,7 +809,7 @@
           <w:szCs w:val="22"/>
         </w:rPr>
       </w:pPr>
-      <w:del w:id="2" w:author="Hubert Kyerematengboateng" w:date="2020-01-26T20:45:00Z">
+      <w:del w:id="3" w:author="Hubert Kyerematengboateng" w:date="2020-01-26T20:45:00Z">
         <w:r>
           <w:rPr>
             <w:rFonts w:ascii="Times New Roman" w:hAnsi="Times New Roman" w:cs="Times New Roman"/>
@@ -1464,7 +1466,7 @@
         <w:spacing w:before="240" w:line="288" w:lineRule="auto"/>
         <w:jc w:val="both"/>
         <w:rPr>
-          <w:ins w:id="3" w:author="Hubert Kyerematengboateng" w:date="2020-01-28T20:00:00Z"/>
+          <w:ins w:id="4" w:author="Hubert Kyerematengboateng" w:date="2020-01-28T20:00:00Z"/>
           <w:rFonts w:ascii="Times New Roman" w:hAnsi="Times New Roman" w:cs="Times New Roman"/>
           <w:sz w:val="22"/>
           <w:szCs w:val="22"/>
@@ -1756,7 +1758,7 @@
         </w:rPr>
         <w:t xml:space="preserve">data less the </w:t>
       </w:r>
-      <w:ins w:id="4" w:author="Hubert Kyerematengboateng" w:date="2020-01-28T18:35:00Z">
+      <w:ins w:id="5" w:author="Hubert Kyerematengboateng" w:date="2020-01-28T18:35:00Z">
         <w:r>
           <w:rPr>
             <w:rFonts w:ascii="Times New Roman" w:hAnsi="Times New Roman" w:cs="Times New Roman"/>
@@ -1766,8 +1768,8 @@
           <w:t>first</w:t>
         </w:r>
       </w:ins>
-      <w:commentRangeStart w:id="5"/>
-      <w:del w:id="6" w:author="Hubert Kyerematengboateng" w:date="2020-01-28T18:35:00Z">
+      <w:commentRangeStart w:id="6"/>
+      <w:del w:id="7" w:author="Hubert Kyerematengboateng" w:date="2020-01-28T18:35:00Z">
         <w:r>
           <w:rPr>
             <w:rFonts w:ascii="Times New Roman" w:hAnsi="Times New Roman" w:cs="Times New Roman"/>
@@ -1793,13 +1795,13 @@
         </w:rPr>
         <w:t xml:space="preserve">sample </w:t>
       </w:r>
-      <w:commentRangeEnd w:id="5"/>
+      <w:commentRangeEnd w:id="6"/>
       <w:r>
         <w:rPr>
           <w:rStyle w:val="CommentReference"/>
           <w:rFonts w:cs="Mangal"/>
         </w:rPr>
-        <w:commentReference w:id="5"/>
+        <w:commentReference w:id="6"/>
       </w:r>
       <w:r>
         <w:rPr>
@@ -1866,14 +1868,14 @@
           <w:rFonts w:ascii="Times New Roman" w:hAnsi="Times New Roman" w:cs="Times New Roman"/>
           <w:sz w:val="22"/>
           <w:szCs w:val="22"/>
-          <w:rPrChange w:id="7" w:author="Hubert Kyerematengboateng" w:date="2020-01-28T20:00:00Z">
+          <w:rPrChange w:id="8" w:author="Hubert Kyerematengboateng" w:date="2020-01-28T20:00:00Z">
             <w:rPr>
               <w:rFonts w:ascii="Source Sans Pro Light" w:hAnsi="Source Sans Pro Light"/>
             </w:rPr>
           </w:rPrChange>
         </w:rPr>
       </w:pPr>
-      <w:ins w:id="8" w:author="Hubert Kyerematengboateng" w:date="2020-01-28T20:05:00Z">
+      <w:ins w:id="9" w:author="Hubert Kyerematengboateng" w:date="2020-01-28T20:05:00Z">
         <w:r>
           <w:rPr>
             <w:rFonts w:ascii="Times New Roman" w:hAnsi="Times New Roman" w:cs="Times New Roman"/>
@@ -1883,7 +1885,7 @@
           <w:t xml:space="preserve">To be able to make comparison between the Python and MATLAB codes, </w:t>
         </w:r>
       </w:ins>
-      <w:ins w:id="9" w:author="Hubert Kyerematengboateng" w:date="2020-01-28T20:06:00Z">
+      <w:ins w:id="10" w:author="Hubert Kyerematengboateng" w:date="2020-01-28T20:06:00Z">
         <w:r>
           <w:rPr>
             <w:rFonts w:ascii="Times New Roman" w:hAnsi="Times New Roman" w:cs="Times New Roman"/>
@@ -1893,7 +1895,7 @@
           <w:t>this work converts the Jacob’s et al code</w:t>
         </w:r>
       </w:ins>
-      <w:ins w:id="10" w:author="Hubert Kyerematengboateng" w:date="2020-01-29T21:47:00Z">
+      <w:ins w:id="11" w:author="Hubert Kyerematengboateng" w:date="2020-01-29T21:47:00Z">
         <w:r>
           <w:rPr>
             <w:rFonts w:ascii="Times New Roman" w:hAnsi="Times New Roman" w:cs="Times New Roman"/>
@@ -1903,7 +1905,7 @@
           <w:t xml:space="preserve"> </w:t>
         </w:r>
       </w:ins>
-      <w:ins w:id="11" w:author="Hubert Kyerematengboateng" w:date="2020-01-28T20:06:00Z">
+      <w:ins w:id="12" w:author="Hubert Kyerematengboateng" w:date="2020-01-28T20:06:00Z">
         <w:r>
           <w:rPr>
             <w:rFonts w:ascii="Times New Roman" w:hAnsi="Times New Roman" w:cs="Times New Roman"/>
@@ -1913,7 +1915,7 @@
           <w:t xml:space="preserve">(MATLAB) to Python. </w:t>
         </w:r>
       </w:ins>
-      <w:ins w:id="12" w:author="Hubert Kyerematengboateng" w:date="2020-01-28T20:00:00Z">
+      <w:ins w:id="13" w:author="Hubert Kyerematengboateng" w:date="2020-01-28T20:00:00Z">
         <w:r>
           <w:rPr>
             <w:rFonts w:ascii="Times New Roman" w:hAnsi="Times New Roman" w:cs="Times New Roman"/>
@@ -1923,7 +1925,7 @@
           <w:t>At the last section, we compare the accuracy performance</w:t>
         </w:r>
       </w:ins>
-      <w:ins w:id="13" w:author="Hubert Kyerematengboateng" w:date="2020-01-28T20:01:00Z">
+      <w:ins w:id="14" w:author="Hubert Kyerematengboateng" w:date="2020-01-28T20:01:00Z">
         <w:r>
           <w:rPr>
             <w:rFonts w:ascii="Times New Roman" w:hAnsi="Times New Roman" w:cs="Times New Roman"/>
@@ -1933,7 +1935,7 @@
           <w:t xml:space="preserve"> of both MATLAB and Python code if similar results were achieved </w:t>
         </w:r>
       </w:ins>
-      <w:ins w:id="14" w:author="Hubert Kyerematengboateng" w:date="2020-01-28T20:04:00Z">
+      <w:ins w:id="15" w:author="Hubert Kyerematengboateng" w:date="2020-01-28T20:04:00Z">
         <w:r>
           <w:rPr>
             <w:rFonts w:ascii="Times New Roman" w:hAnsi="Times New Roman" w:cs="Times New Roman"/>
@@ -1949,22 +1951,22 @@
         <w:pStyle w:val="Heading1"/>
         <w:ind w:firstLine="0"/>
       </w:pPr>
-      <w:ins w:id="15" w:author="Hubert Kyerematengboateng" w:date="2020-01-29T20:27:00Z">
+      <w:ins w:id="16" w:author="Hubert Kyerematengboateng" w:date="2020-01-29T20:27:00Z">
         <w:r>
           <w:t xml:space="preserve">SIMULATING </w:t>
         </w:r>
       </w:ins>
-      <w:ins w:id="16" w:author="Hubert Kyerematengboateng" w:date="2020-01-29T21:24:00Z">
+      <w:ins w:id="17" w:author="Hubert Kyerematengboateng" w:date="2020-01-29T21:24:00Z">
         <w:r>
           <w:t xml:space="preserve">RF </w:t>
         </w:r>
       </w:ins>
-      <w:ins w:id="17" w:author="Hubert Kyerematengboateng" w:date="2020-01-29T20:27:00Z">
+      <w:ins w:id="18" w:author="Hubert Kyerematengboateng" w:date="2020-01-29T20:27:00Z">
         <w:r>
           <w:t>DATA</w:t>
         </w:r>
       </w:ins>
-      <w:del w:id="18" w:author="Hubert Kyerematengboateng" w:date="2020-01-29T20:27:00Z">
+      <w:del w:id="19" w:author="Hubert Kyerematengboateng" w:date="2020-01-29T20:27:00Z">
         <w:r>
           <w:delText>Data</w:delText>
         </w:r>
@@ -1990,7 +1992,7 @@
           <w:szCs w:val="22"/>
         </w:rPr>
       </w:pPr>
-      <w:ins w:id="19" w:author="Hubert Kyerematengboateng" w:date="2020-01-29T20:33:00Z">
+      <w:ins w:id="20" w:author="Hubert Kyerematengboateng" w:date="2020-01-29T20:33:00Z">
         <w:r>
           <w:rPr>
             <w:noProof/>
@@ -1998,8 +2000,8 @@
           <w:t>Radio frequency</w:t>
         </w:r>
       </w:ins>
-      <w:commentRangeStart w:id="20"/>
-      <w:del w:id="21" w:author="Hubert Kyerematengboateng" w:date="2020-01-29T20:33:00Z">
+      <w:commentRangeStart w:id="21"/>
+      <w:del w:id="22" w:author="Hubert Kyerematengboateng" w:date="2020-01-29T20:33:00Z">
         <w:r>
           <w:rPr>
             <w:noProof/>
@@ -2014,13 +2016,13 @@
           </w:rPr>
           <w:delText xml:space="preserve"> </w:delText>
         </w:r>
-        <w:commentRangeEnd w:id="20"/>
+        <w:commentRangeEnd w:id="21"/>
         <w:r>
           <w:rPr>
             <w:rStyle w:val="CommentReference"/>
             <w:rFonts w:cs="Mangal"/>
           </w:rPr>
-          <w:commentReference w:id="20"/>
+          <w:commentReference w:id="21"/>
         </w:r>
         <w:r>
           <w:rPr>
@@ -2145,7 +2147,7 @@
         </w:rPr>
         <w:t xml:space="preserve"> for each interval</w:t>
       </w:r>
-      <w:ins w:id="22" w:author="Hubert Kyerematengboateng" w:date="2020-01-29T20:22:00Z">
+      <w:ins w:id="23" w:author="Hubert Kyerematengboateng" w:date="2020-01-29T20:22:00Z">
         <w:r>
           <w:rPr>
             <w:rFonts w:ascii="Times New Roman" w:hAnsi="Times New Roman" w:cs="Times New Roman"/>
@@ -2173,7 +2175,7 @@
           <w:szCs w:val="22"/>
         </w:rPr>
       </w:pPr>
-      <w:del w:id="23" w:author="Hubert Kyerematengboateng" w:date="2020-01-29T20:29:00Z">
+      <w:del w:id="24" w:author="Hubert Kyerematengboateng" w:date="2020-01-29T20:29:00Z">
         <w:r>
           <w:rPr>
             <w:rFonts w:ascii="Times New Roman" w:hAnsi="Times New Roman" w:cs="Times New Roman"/>
@@ -2183,7 +2185,7 @@
           <w:delText xml:space="preserve">A </w:delText>
         </w:r>
       </w:del>
-      <w:ins w:id="24" w:author="Hubert Kyerematengboateng" w:date="2020-01-29T20:57:00Z">
+      <w:ins w:id="25" w:author="Hubert Kyerematengboateng" w:date="2020-01-29T20:57:00Z">
         <w:r>
           <w:rPr>
             <w:rFonts w:ascii="Times New Roman" w:hAnsi="Times New Roman" w:cs="Times New Roman"/>
@@ -2201,7 +2203,7 @@
         </w:rPr>
         <w:t xml:space="preserve">Gaussian noise was </w:t>
       </w:r>
-      <w:del w:id="25" w:author="Hubert Kyerematengboateng" w:date="2020-01-29T20:29:00Z">
+      <w:del w:id="26" w:author="Hubert Kyerematengboateng" w:date="2020-01-29T20:29:00Z">
         <w:r>
           <w:rPr>
             <w:rFonts w:ascii="Times New Roman" w:hAnsi="Times New Roman" w:cs="Times New Roman"/>
@@ -2243,7 +2245,7 @@
         </w:rPr>
         <w:t>m</w:t>
       </w:r>
-      <w:del w:id="26" w:author="Hubert Kyerematengboateng" w:date="2020-01-29T20:30:00Z">
+      <w:del w:id="27" w:author="Hubert Kyerematengboateng" w:date="2020-01-29T20:30:00Z">
         <w:r>
           <w:rPr>
             <w:rFonts w:ascii="Times New Roman" w:hAnsi="Times New Roman" w:cs="Times New Roman"/>
@@ -2280,7 +2282,7 @@
         </w:rPr>
         <w:t xml:space="preserve">Below is a sample of a generated RF signal with a sample size of </w:t>
       </w:r>
-      <w:ins w:id="27" w:author="Hubert Kyerematengboateng" w:date="2020-01-26T21:12:00Z">
+      <w:ins w:id="28" w:author="Hubert Kyerematengboateng" w:date="2020-01-26T21:12:00Z">
         <w:r>
           <w:rPr>
             <w:rFonts w:ascii="Times New Roman" w:hAnsi="Times New Roman" w:cs="Times New Roman"/>
@@ -2290,7 +2292,7 @@
           <w:t>5</w:t>
         </w:r>
       </w:ins>
-      <w:del w:id="28" w:author="Hubert Kyerematengboateng" w:date="2020-01-26T21:12:00Z">
+      <w:del w:id="29" w:author="Hubert Kyerematengboateng" w:date="2020-01-26T21:12:00Z">
         <w:r>
           <w:rPr>
             <w:rFonts w:ascii="Times New Roman" w:hAnsi="Times New Roman" w:cs="Times New Roman"/>
@@ -2340,13 +2342,13 @@
       <w:pPr>
         <w:jc w:val="both"/>
         <w:rPr>
-          <w:ins w:id="29" w:author="Hubert Kyerematengboateng" w:date="2020-01-28T18:19:00Z"/>
-          <w:rFonts w:ascii="Times New Roman" w:hAnsi="Times New Roman" w:cs="Times New Roman"/>
-          <w:sz w:val="22"/>
-          <w:szCs w:val="22"/>
-        </w:rPr>
-      </w:pPr>
-      <w:del w:id="30" w:author="Hubert Kyerematengboateng" w:date="2020-01-28T18:19:00Z">
+          <w:ins w:id="30" w:author="Hubert Kyerematengboateng" w:date="2020-01-28T18:19:00Z"/>
+          <w:rFonts w:ascii="Times New Roman" w:hAnsi="Times New Roman" w:cs="Times New Roman"/>
+          <w:sz w:val="22"/>
+          <w:szCs w:val="22"/>
+        </w:rPr>
+      </w:pPr>
+      <w:del w:id="31" w:author="Hubert Kyerematengboateng" w:date="2020-01-28T18:19:00Z">
         <w:r>
           <w:rPr>
             <w:rFonts w:ascii="Times New Roman" w:hAnsi="Times New Roman" w:cs="Times New Roman"/>
@@ -2408,7 +2410,7 @@
           <w:szCs w:val="22"/>
         </w:rPr>
       </w:pPr>
-      <w:ins w:id="31" w:author="Hubert Kyerematengboateng" w:date="2020-01-28T18:19:00Z">
+      <w:ins w:id="32" w:author="Hubert Kyerematengboateng" w:date="2020-01-28T18:19:00Z">
         <w:r>
           <w:rPr>
             <w:rFonts w:ascii="Times New Roman" w:hAnsi="Times New Roman" w:cs="Times New Roman"/>
@@ -2500,13 +2502,13 @@
       <w:pPr>
         <w:jc w:val="center"/>
         <w:rPr>
-          <w:ins w:id="32" w:author="Hubert Kyerematengboateng" w:date="2020-01-28T18:29:00Z"/>
+          <w:ins w:id="33" w:author="Hubert Kyerematengboateng" w:date="2020-01-28T18:29:00Z"/>
           <w:rFonts w:ascii="Times New Roman" w:hAnsi="Times New Roman" w:cs="Times New Roman"/>
           <w:sz w:val="16"/>
           <w:szCs w:val="16"/>
         </w:rPr>
       </w:pPr>
-      <w:del w:id="33" w:author="Hubert Kyerematengboateng" w:date="2020-01-28T18:29:00Z">
+      <w:del w:id="34" w:author="Hubert Kyerematengboateng" w:date="2020-01-28T18:29:00Z">
         <w:r>
           <w:rPr>
             <w:rFonts w:ascii="Times New Roman" w:hAnsi="Times New Roman" w:cs="Times New Roman"/>
@@ -2568,7 +2570,7 @@
           <w:szCs w:val="16"/>
         </w:rPr>
       </w:pPr>
-      <w:ins w:id="34" w:author="Hubert Kyerematengboateng" w:date="2020-01-28T18:29:00Z">
+      <w:ins w:id="35" w:author="Hubert Kyerematengboateng" w:date="2020-01-28T18:29:00Z">
         <w:r>
           <w:rPr>
             <w:rFonts w:ascii="Times New Roman" w:hAnsi="Times New Roman" w:cs="Times New Roman"/>
@@ -2624,7 +2626,7 @@
       <w:pPr>
         <w:jc w:val="center"/>
         <w:rPr>
-          <w:ins w:id="35" w:author="Hubert Kyerematengboateng" w:date="2020-01-29T20:21:00Z"/>
+          <w:ins w:id="36" w:author="Hubert Kyerematengboateng" w:date="2020-01-29T20:21:00Z"/>
           <w:rFonts w:ascii="Times New Roman" w:hAnsi="Times New Roman" w:cs="Times New Roman"/>
           <w:sz w:val="16"/>
           <w:szCs w:val="16"/>
@@ -2664,7 +2666,7 @@
           <w:rFonts w:ascii="Times New Roman" w:hAnsi="Times New Roman" w:cs="Times New Roman"/>
           <w:sz w:val="22"/>
           <w:szCs w:val="22"/>
-          <w:rPrChange w:id="36" w:author="Hubert Kyerematengboateng" w:date="2020-01-29T20:21:00Z">
+          <w:rPrChange w:id="37" w:author="Hubert Kyerematengboateng" w:date="2020-01-29T20:21:00Z">
             <w:rPr>
               <w:rFonts w:ascii="Times New Roman" w:hAnsi="Times New Roman" w:cs="Times New Roman"/>
               <w:sz w:val="16"/>
@@ -2672,7 +2674,7 @@
             </w:rPr>
           </w:rPrChange>
         </w:rPr>
-        <w:pPrChange w:id="37" w:author="Hubert Kyerematengboateng" w:date="2020-01-29T20:21:00Z">
+        <w:pPrChange w:id="38" w:author="Hubert Kyerematengboateng" w:date="2020-01-29T20:21:00Z">
           <w:pPr>
             <w:jc w:val="center"/>
           </w:pPr>
@@ -2686,7 +2688,7 @@
       <w:r>
         <w:t xml:space="preserve"> Methodology</w:t>
       </w:r>
-      <w:ins w:id="38" w:author="Hubert Kyerematengboateng" w:date="2020-01-30T20:34:00Z">
+      <w:ins w:id="39" w:author="Hubert Kyerematengboateng" w:date="2020-01-30T20:34:00Z">
         <w:r>
           <w:t xml:space="preserve"> – Energy Detection</w:t>
         </w:r>
@@ -2695,13 +2697,13 @@
     <w:p>
       <w:pPr>
         <w:rPr>
-          <w:ins w:id="39" w:author="Hubert Kyerematengboateng" w:date="2020-01-29T21:18:00Z"/>
-          <w:rFonts w:ascii="Times New Roman" w:hAnsi="Times New Roman" w:cs="Times New Roman"/>
-          <w:sz w:val="22"/>
-          <w:szCs w:val="22"/>
-        </w:rPr>
-      </w:pPr>
-      <w:ins w:id="40" w:author="Hubert Kyerematengboateng" w:date="2020-01-29T21:10:00Z">
+          <w:ins w:id="40" w:author="Hubert Kyerematengboateng" w:date="2020-01-29T21:18:00Z"/>
+          <w:rFonts w:ascii="Times New Roman" w:hAnsi="Times New Roman" w:cs="Times New Roman"/>
+          <w:sz w:val="22"/>
+          <w:szCs w:val="22"/>
+        </w:rPr>
+      </w:pPr>
+      <w:ins w:id="41" w:author="Hubert Kyerematengboateng" w:date="2020-01-29T21:10:00Z">
         <w:r>
           <w:rPr>
             <w:rFonts w:ascii="Times New Roman" w:hAnsi="Times New Roman" w:cs="Times New Roman"/>
@@ -2711,7 +2713,7 @@
           <w:t>In dete</w:t>
         </w:r>
       </w:ins>
-      <w:ins w:id="41" w:author="Hubert Kyerematengboateng" w:date="2020-01-29T21:11:00Z">
+      <w:ins w:id="42" w:author="Hubert Kyerematengboateng" w:date="2020-01-29T21:11:00Z">
         <w:r>
           <w:rPr>
             <w:rFonts w:ascii="Times New Roman" w:hAnsi="Times New Roman" w:cs="Times New Roman"/>
@@ -2721,7 +2723,7 @@
           <w:t>cting whether a signal is in its idle/busy state, energy</w:t>
         </w:r>
       </w:ins>
-      <w:ins w:id="42" w:author="Hubert Kyerematengboateng" w:date="2020-01-29T21:12:00Z">
+      <w:ins w:id="43" w:author="Hubert Kyerematengboateng" w:date="2020-01-29T21:12:00Z">
         <w:r>
           <w:rPr>
             <w:rFonts w:ascii="Times New Roman" w:hAnsi="Times New Roman" w:cs="Times New Roman"/>
@@ -2731,7 +2733,7 @@
           <w:t xml:space="preserve"> detector is used to determine the current state of a signal. Energy detection is one of the most popular</w:t>
         </w:r>
       </w:ins>
-      <w:ins w:id="43" w:author="Hubert Kyerematengboateng" w:date="2020-01-29T21:13:00Z">
+      <w:ins w:id="44" w:author="Hubert Kyerematengboateng" w:date="2020-01-29T21:13:00Z">
         <w:r>
           <w:rPr>
             <w:rFonts w:ascii="Times New Roman" w:hAnsi="Times New Roman" w:cs="Times New Roman"/>
@@ -2741,7 +2743,7 @@
           <w:t xml:space="preserve"> sensing methods, it detects the </w:t>
         </w:r>
       </w:ins>
-      <w:ins w:id="44" w:author="Hubert Kyerematengboateng" w:date="2020-01-29T21:15:00Z">
+      <w:ins w:id="45" w:author="Hubert Kyerematengboateng" w:date="2020-01-29T21:15:00Z">
         <w:r>
           <w:rPr>
             <w:rFonts w:ascii="Times New Roman" w:hAnsi="Times New Roman" w:cs="Times New Roman"/>
@@ -2751,7 +2753,7 @@
           <w:t>primary</w:t>
         </w:r>
       </w:ins>
-      <w:ins w:id="45" w:author="Hubert Kyerematengboateng" w:date="2020-01-29T21:13:00Z">
+      <w:ins w:id="46" w:author="Hubert Kyerematengboateng" w:date="2020-01-29T21:13:00Z">
         <w:r>
           <w:rPr>
             <w:rFonts w:ascii="Times New Roman" w:hAnsi="Times New Roman" w:cs="Times New Roman"/>
@@ -2770,7 +2772,7 @@
           <w:t>user’s</w:t>
         </w:r>
       </w:ins>
-      <w:ins w:id="46" w:author="Hubert Kyerematengboateng" w:date="2020-02-01T12:27:00Z">
+      <w:ins w:id="47" w:author="Hubert Kyerematengboateng" w:date="2020-02-01T12:27:00Z">
         <w:r>
           <w:rPr>
             <w:rFonts w:ascii="Times New Roman" w:hAnsi="Times New Roman" w:cs="Times New Roman"/>
@@ -2789,7 +2791,7 @@
           <w:t>PU)</w:t>
         </w:r>
       </w:ins>
-      <w:ins w:id="47" w:author="Hubert Kyerematengboateng" w:date="2020-01-29T21:13:00Z">
+      <w:ins w:id="48" w:author="Hubert Kyerematengboateng" w:date="2020-01-29T21:13:00Z">
         <w:r>
           <w:rPr>
             <w:rFonts w:ascii="Times New Roman" w:hAnsi="Times New Roman" w:cs="Times New Roman"/>
@@ -2799,7 +2801,7 @@
           <w:t xml:space="preserve"> activity based on the energy</w:t>
         </w:r>
       </w:ins>
-      <w:ins w:id="48" w:author="Hubert Kyerematengboateng" w:date="2020-01-29T21:14:00Z">
+      <w:ins w:id="49" w:author="Hubert Kyerematengboateng" w:date="2020-01-29T21:14:00Z">
         <w:r>
           <w:rPr>
             <w:rFonts w:ascii="Times New Roman" w:hAnsi="Times New Roman" w:cs="Times New Roman"/>
@@ -2813,13 +2815,13 @@
     <w:p>
       <w:pPr>
         <w:rPr>
-          <w:ins w:id="49" w:author="Hubert Kyerematengboateng" w:date="2020-01-30T20:28:00Z"/>
-          <w:rFonts w:ascii="Times New Roman" w:hAnsi="Times New Roman" w:cs="Times New Roman"/>
-          <w:sz w:val="22"/>
-          <w:szCs w:val="22"/>
-        </w:rPr>
-      </w:pPr>
-      <w:ins w:id="50" w:author="Hubert Kyerematengboateng" w:date="2020-01-30T20:27:00Z">
+          <w:ins w:id="50" w:author="Hubert Kyerematengboateng" w:date="2020-01-30T20:28:00Z"/>
+          <w:rFonts w:ascii="Times New Roman" w:hAnsi="Times New Roman" w:cs="Times New Roman"/>
+          <w:sz w:val="22"/>
+          <w:szCs w:val="22"/>
+        </w:rPr>
+      </w:pPr>
+      <w:ins w:id="51" w:author="Hubert Kyerematengboateng" w:date="2020-01-30T20:27:00Z">
         <w:r>
           <w:rPr>
             <w:rFonts w:ascii="Times New Roman" w:hAnsi="Times New Roman" w:cs="Times New Roman"/>
@@ -2829,13 +2831,13 @@
           <w:t>Energy detection</w:t>
         </w:r>
       </w:ins>
-      <w:ins w:id="51" w:author="Hubert Kyerematengboateng" w:date="2020-01-30T20:28:00Z">
-        <w:r>
-          <w:rPr>
-            <w:rFonts w:ascii="Times New Roman" w:hAnsi="Times New Roman" w:cs="Times New Roman"/>
-            <w:sz w:val="22"/>
-            <w:szCs w:val="22"/>
-            <w:rPrChange w:id="52" w:author="Hubert Kyerematengboateng" w:date="2020-01-30T20:28:00Z">
+      <w:ins w:id="52" w:author="Hubert Kyerematengboateng" w:date="2020-01-30T20:28:00Z">
+        <w:r>
+          <w:rPr>
+            <w:rFonts w:ascii="Times New Roman" w:hAnsi="Times New Roman" w:cs="Times New Roman"/>
+            <w:sz w:val="22"/>
+            <w:szCs w:val="22"/>
+            <w:rPrChange w:id="53" w:author="Hubert Kyerematengboateng" w:date="2020-01-30T20:28:00Z">
               <w:rPr>
                 <w:rFonts w:ascii="Arial" w:hAnsi="Arial" w:cs="Arial"/>
                 <w:sz w:val="25"/>
@@ -2850,7 +2852,7 @@
             <w:rFonts w:ascii="Times New Roman" w:hAnsi="Times New Roman" w:cs="Times New Roman"/>
             <w:sz w:val="22"/>
             <w:szCs w:val="22"/>
-            <w:rPrChange w:id="53" w:author="Hubert Kyerematengboateng" w:date="2020-01-30T20:28:00Z">
+            <w:rPrChange w:id="54" w:author="Hubert Kyerematengboateng" w:date="2020-01-30T20:28:00Z">
               <w:rPr>
                 <w:rFonts w:ascii="Arial" w:hAnsi="Arial" w:cs="Arial"/>
                 <w:sz w:val="2"/>
@@ -2865,7 +2867,7 @@
             <w:rFonts w:ascii="Times New Roman" w:hAnsi="Times New Roman" w:cs="Times New Roman"/>
             <w:sz w:val="22"/>
             <w:szCs w:val="22"/>
-            <w:rPrChange w:id="54" w:author="Hubert Kyerematengboateng" w:date="2020-01-30T20:28:00Z">
+            <w:rPrChange w:id="55" w:author="Hubert Kyerematengboateng" w:date="2020-01-30T20:28:00Z">
               <w:rPr>
                 <w:rFonts w:ascii="Arial" w:hAnsi="Arial" w:cs="Arial"/>
                 <w:sz w:val="25"/>
@@ -2884,7 +2886,7 @@
           <w:t xml:space="preserve"> using the following </w:t>
         </w:r>
       </w:ins>
-      <w:ins w:id="55" w:author="Hubert Kyerematengboateng" w:date="2020-01-30T20:29:00Z">
+      <w:ins w:id="56" w:author="Hubert Kyerematengboateng" w:date="2020-01-30T20:29:00Z">
         <w:r>
           <w:rPr>
             <w:rFonts w:ascii="Times New Roman" w:hAnsi="Times New Roman" w:cs="Times New Roman"/>
@@ -2894,7 +2896,7 @@
           <w:t>formula [13]</w:t>
         </w:r>
       </w:ins>
-      <w:ins w:id="56" w:author="Hubert Kyerematengboateng" w:date="2020-01-30T20:28:00Z">
+      <w:ins w:id="57" w:author="Hubert Kyerematengboateng" w:date="2020-01-30T20:28:00Z">
         <w:r>
           <w:rPr>
             <w:rFonts w:ascii="Times New Roman" w:hAnsi="Times New Roman" w:cs="Times New Roman"/>
@@ -2908,7 +2910,7 @@
     <w:p>
       <w:pPr>
         <w:rPr>
-          <w:ins w:id="57" w:author="Hubert Kyerematengboateng" w:date="2020-01-29T21:10:00Z"/>
+          <w:ins w:id="58" w:author="Hubert Kyerematengboateng" w:date="2020-01-29T21:10:00Z"/>
           <w:rFonts w:ascii="Times New Roman" w:hAnsi="Times New Roman" w:cs="Times New Roman"/>
           <w:sz w:val="22"/>
           <w:szCs w:val="22"/>
@@ -2917,7 +2919,7 @@
       <m:oMathPara>
         <m:oMath>
           <m:r>
-            <w:ins w:id="58" w:author="Hubert Kyerematengboateng" w:date="2020-01-30T20:29:00Z">
+            <w:ins w:id="59" w:author="Hubert Kyerematengboateng" w:date="2020-01-30T20:29:00Z">
               <w:rPr>
                 <w:rFonts w:ascii="Cambria Math" w:hAnsi="Cambria Math" w:cs="Times New Roman"/>
                 <w:sz w:val="22"/>
@@ -2931,7 +2933,7 @@
               <m:chr m:val="∑"/>
               <m:limLoc m:val="subSup"/>
               <m:ctrlPr>
-                <w:ins w:id="59" w:author="Hubert Kyerematengboateng" w:date="2020-01-30T20:30:00Z">
+                <w:ins w:id="60" w:author="Hubert Kyerematengboateng" w:date="2020-01-30T20:30:00Z">
                   <w:rPr>
                     <w:rFonts w:ascii="Cambria Math" w:hAnsi="Cambria Math" w:cs="Times New Roman"/>
                     <w:i/>
@@ -2943,7 +2945,7 @@
             </m:naryPr>
             <m:sub>
               <m:r>
-                <w:ins w:id="60" w:author="Hubert Kyerematengboateng" w:date="2020-01-30T20:30:00Z">
+                <w:ins w:id="61" w:author="Hubert Kyerematengboateng" w:date="2020-01-30T20:30:00Z">
                   <w:rPr>
                     <w:rFonts w:ascii="Cambria Math" w:hAnsi="Cambria Math" w:cs="Times New Roman"/>
                     <w:sz w:val="22"/>
@@ -2955,7 +2957,7 @@
             </m:sub>
             <m:sup>
               <m:r>
-                <w:ins w:id="61" w:author="Hubert Kyerematengboateng" w:date="2020-01-30T20:30:00Z">
+                <w:ins w:id="62" w:author="Hubert Kyerematengboateng" w:date="2020-01-30T20:30:00Z">
                   <w:rPr>
                     <w:rFonts w:ascii="Cambria Math" w:hAnsi="Cambria Math" w:cs="Times New Roman"/>
                     <w:sz w:val="22"/>
@@ -2969,7 +2971,7 @@
               <m:sSup>
                 <m:sSupPr>
                   <m:ctrlPr>
-                    <w:ins w:id="62" w:author="Hubert Kyerematengboateng" w:date="2020-02-02T08:01:00Z">
+                    <w:ins w:id="63" w:author="Hubert Kyerematengboateng" w:date="2020-02-02T08:01:00Z">
                       <w:rPr>
                         <w:rFonts w:ascii="Cambria Math" w:hAnsi="Cambria Math" w:cs="Times New Roman"/>
                         <w:i/>
@@ -2985,7 +2987,7 @@
                       <m:begChr m:val="|"/>
                       <m:endChr m:val="|"/>
                       <m:ctrlPr>
-                        <w:ins w:id="63" w:author="Hubert Kyerematengboateng" w:date="2020-02-02T08:01:00Z">
+                        <w:ins w:id="64" w:author="Hubert Kyerematengboateng" w:date="2020-02-02T08:01:00Z">
                           <w:rPr>
                             <w:rFonts w:ascii="Cambria Math" w:hAnsi="Cambria Math" w:cs="Times New Roman"/>
                             <w:i/>
@@ -2997,18 +2999,11 @@
                     </m:dPr>
                     <m:e>
                       <m:r>
-                        <w:ins w:id="64" w:author="Hubert Kyerematengboateng" w:date="2020-02-02T08:03:00Z">
+                        <w:ins w:id="65" w:author="Hubert Kyerematengboateng" w:date="2020-02-02T08:03:00Z">
                           <w:rPr>
                             <w:rFonts w:ascii="Cambria Math" w:hAnsi="Cambria Math" w:cs="Times New Roman"/>
                             <w:sz w:val="22"/>
                             <w:szCs w:val="22"/>
-                            <w:rPrChange w:id="65" w:author="Hubert Kyerematengboateng" w:date="2020-02-02T08:03:00Z">
-                              <w:rPr>
-                                <w:rFonts w:ascii="Cambria Math" w:hAnsi="Cambria Math" w:cs="Times New Roman"/>
-                                <w:sz w:val="22"/>
-                                <w:szCs w:val="22"/>
-                              </w:rPr>
-                            </w:rPrChange>
                           </w:rPr>
                           <m:t>yrf</m:t>
                         </w:ins>
@@ -3035,13 +3030,6 @@
                                 <w:rFonts w:ascii="Cambria Math" w:hAnsi="Cambria Math" w:cs="Times New Roman"/>
                                 <w:sz w:val="22"/>
                                 <w:szCs w:val="22"/>
-                                <w:rPrChange w:id="68" w:author="Hubert Kyerematengboateng" w:date="2020-02-02T08:03:00Z">
-                                  <w:rPr>
-                                    <w:rFonts w:ascii="Cambria Math" w:hAnsi="Cambria Math" w:cs="Times New Roman"/>
-                                    <w:sz w:val="22"/>
-                                    <w:szCs w:val="22"/>
-                                  </w:rPr>
-                                </w:rPrChange>
                               </w:rPr>
                               <m:t>n</m:t>
                             </w:ins>
@@ -3053,18 +3041,11 @@
                 </m:e>
                 <m:sup>
                   <m:r>
-                    <w:ins w:id="69" w:author="Hubert Kyerematengboateng" w:date="2020-02-02T08:01:00Z">
+                    <w:ins w:id="68" w:author="Hubert Kyerematengboateng" w:date="2020-02-02T08:01:00Z">
                       <w:rPr>
                         <w:rFonts w:ascii="Cambria Math" w:hAnsi="Cambria Math" w:cs="Times New Roman"/>
                         <w:sz w:val="22"/>
                         <w:szCs w:val="22"/>
-                        <w:rPrChange w:id="70" w:author="Hubert Kyerematengboateng" w:date="2020-02-02T08:03:00Z">
-                          <w:rPr>
-                            <w:rFonts w:ascii="Cambria Math" w:hAnsi="Cambria Math" w:cs="Times New Roman"/>
-                            <w:sz w:val="22"/>
-                            <w:szCs w:val="22"/>
-                          </w:rPr>
-                        </w:rPrChange>
                       </w:rPr>
                       <m:t>2</m:t>
                     </w:ins>
@@ -3074,7 +3055,7 @@
             </m:e>
           </m:nary>
           <m:r>
-            <w:ins w:id="71" w:author="Hubert Kyerematengboateng" w:date="2020-01-30T20:29:00Z">
+            <w:ins w:id="69" w:author="Hubert Kyerematengboateng" w:date="2020-01-30T20:29:00Z">
               <w:rPr>
                 <w:rFonts w:ascii="Cambria Math" w:hAnsi="Cambria Math" w:cs="Times New Roman"/>
                 <w:sz w:val="22"/>
@@ -3084,7 +3065,7 @@
             </w:ins>
           </m:r>
           <m:r>
-            <w:ins w:id="72" w:author="Hubert Kyerematengboateng" w:date="2020-02-01T12:22:00Z">
+            <w:ins w:id="70" w:author="Hubert Kyerematengboateng" w:date="2020-02-01T12:22:00Z">
               <w:rPr>
                 <w:rFonts w:ascii="Cambria Math" w:hAnsi="Cambria Math" w:cs="Times New Roman"/>
                 <w:sz w:val="22"/>
@@ -3099,7 +3080,7 @@
     <w:p>
       <w:pPr>
         <w:rPr>
-          <w:ins w:id="73" w:author="Hubert Kyerematengboateng" w:date="2020-02-01T11:59:00Z"/>
+          <w:ins w:id="71" w:author="Hubert Kyerematengboateng" w:date="2020-02-01T11:59:00Z"/>
           <w:rFonts w:ascii="Times New Roman" w:hAnsi="Times New Roman" w:cs="Times New Roman"/>
           <w:sz w:val="22"/>
           <w:szCs w:val="22"/>
@@ -3109,13 +3090,13 @@
     <w:p>
       <w:pPr>
         <w:rPr>
-          <w:ins w:id="74" w:author="Hubert Kyerematengboateng" w:date="2020-02-01T12:09:00Z"/>
-          <w:rFonts w:ascii="Times New Roman" w:hAnsi="Times New Roman" w:cs="Times New Roman"/>
-          <w:sz w:val="22"/>
-          <w:szCs w:val="22"/>
-        </w:rPr>
-      </w:pPr>
-      <w:ins w:id="75" w:author="Hubert Kyerematengboateng" w:date="2020-02-01T11:59:00Z">
+          <w:ins w:id="72" w:author="Hubert Kyerematengboateng" w:date="2020-02-01T12:09:00Z"/>
+          <w:rFonts w:ascii="Times New Roman" w:hAnsi="Times New Roman" w:cs="Times New Roman"/>
+          <w:sz w:val="22"/>
+          <w:szCs w:val="22"/>
+        </w:rPr>
+      </w:pPr>
+      <w:ins w:id="73" w:author="Hubert Kyerematengboateng" w:date="2020-02-01T11:59:00Z">
         <w:r>
           <w:rPr>
             <w:rFonts w:ascii="Times New Roman" w:hAnsi="Times New Roman" w:cs="Times New Roman"/>
@@ -3127,7 +3108,7 @@
       </w:ins>
       <m:oMath>
         <m:r>
-          <w:ins w:id="76" w:author="Hubert Kyerematengboateng" w:date="2020-02-01T12:01:00Z">
+          <w:ins w:id="74" w:author="Hubert Kyerematengboateng" w:date="2020-02-01T12:01:00Z">
             <w:rPr>
               <w:rFonts w:ascii="Cambria Math" w:hAnsi="Cambria Math" w:cs="Times New Roman"/>
               <w:sz w:val="22"/>
@@ -3141,7 +3122,7 @@
             <m:begChr m:val="["/>
             <m:endChr m:val="]"/>
             <m:ctrlPr>
-              <w:ins w:id="77" w:author="Hubert Kyerematengboateng" w:date="2020-02-01T12:00:00Z">
+              <w:ins w:id="75" w:author="Hubert Kyerematengboateng" w:date="2020-02-01T12:00:00Z">
                 <w:rPr>
                   <w:rFonts w:ascii="Cambria Math" w:hAnsi="Cambria Math" w:cs="Times New Roman"/>
                   <w:i/>
@@ -3153,7 +3134,7 @@
           </m:dPr>
           <m:e>
             <m:r>
-              <w:ins w:id="78" w:author="Hubert Kyerematengboateng" w:date="2020-02-01T12:01:00Z">
+              <w:ins w:id="76" w:author="Hubert Kyerematengboateng" w:date="2020-02-01T12:01:00Z">
                 <w:rPr>
                   <w:rFonts w:ascii="Cambria Math" w:hAnsi="Cambria Math" w:cs="Times New Roman"/>
                   <w:sz w:val="22"/>
@@ -3165,7 +3146,7 @@
           </m:e>
         </m:d>
       </m:oMath>
-      <w:ins w:id="79" w:author="Hubert Kyerematengboateng" w:date="2020-02-01T12:02:00Z">
+      <w:ins w:id="77" w:author="Hubert Kyerematengboateng" w:date="2020-02-01T12:02:00Z">
         <w:r>
           <w:rPr>
             <w:rFonts w:ascii="Times New Roman" w:hAnsi="Times New Roman" w:cs="Times New Roman"/>
@@ -3176,6 +3157,26 @@
         </w:r>
       </w:ins>
       <w:proofErr w:type="gramStart"/>
+      <w:ins w:id="78" w:author="Hubert Kyerematengboateng" w:date="2020-02-01T12:07:00Z">
+        <w:r>
+          <w:rPr>
+            <w:rFonts w:ascii="Times New Roman" w:hAnsi="Times New Roman" w:cs="Times New Roman"/>
+            <w:sz w:val="22"/>
+            <w:szCs w:val="22"/>
+          </w:rPr>
+          <w:t>signal</w:t>
+        </w:r>
+      </w:ins>
+      <w:ins w:id="79" w:author="Hubert Kyerematengboateng" w:date="2020-02-01T12:20:00Z">
+        <w:r>
+          <w:rPr>
+            <w:rFonts w:ascii="Times New Roman" w:hAnsi="Times New Roman" w:cs="Times New Roman"/>
+            <w:sz w:val="22"/>
+            <w:szCs w:val="22"/>
+          </w:rPr>
+          <w:t xml:space="preserve"> </w:t>
+        </w:r>
+      </w:ins>
       <w:ins w:id="80" w:author="Hubert Kyerematengboateng" w:date="2020-02-01T12:07:00Z">
         <w:r>
           <w:rPr>
@@ -3183,31 +3184,11 @@
             <w:sz w:val="22"/>
             <w:szCs w:val="22"/>
           </w:rPr>
-          <w:t>signal</w:t>
-        </w:r>
-      </w:ins>
-      <w:ins w:id="81" w:author="Hubert Kyerematengboateng" w:date="2020-02-01T12:20:00Z">
-        <w:r>
-          <w:rPr>
-            <w:rFonts w:ascii="Times New Roman" w:hAnsi="Times New Roman" w:cs="Times New Roman"/>
-            <w:sz w:val="22"/>
-            <w:szCs w:val="22"/>
-          </w:rPr>
-          <w:t xml:space="preserve"> </w:t>
-        </w:r>
-      </w:ins>
-      <w:ins w:id="82" w:author="Hubert Kyerematengboateng" w:date="2020-02-01T12:07:00Z">
-        <w:r>
-          <w:rPr>
-            <w:rFonts w:ascii="Times New Roman" w:hAnsi="Times New Roman" w:cs="Times New Roman"/>
-            <w:sz w:val="22"/>
-            <w:szCs w:val="22"/>
-          </w:rPr>
           <w:t>.</w:t>
         </w:r>
       </w:ins>
       <w:proofErr w:type="gramEnd"/>
-      <w:ins w:id="83" w:author="Hubert Kyerematengboateng" w:date="2020-02-01T12:09:00Z">
+      <w:ins w:id="81" w:author="Hubert Kyerematengboateng" w:date="2020-02-01T12:09:00Z">
         <w:r>
           <w:rPr>
             <w:rFonts w:ascii="Times New Roman" w:hAnsi="Times New Roman" w:cs="Times New Roman"/>
@@ -3221,11 +3202,11 @@
     <w:p>
       <w:pPr>
         <w:rPr>
-          <w:ins w:id="84" w:author="Hubert Kyerematengboateng" w:date="2020-02-01T12:23:00Z"/>
-          <w:rFonts w:ascii="Times New Roman" w:hAnsi="Times New Roman" w:cs="Times New Roman"/>
-        </w:rPr>
-      </w:pPr>
-      <w:ins w:id="85" w:author="Hubert Kyerematengboateng" w:date="2020-02-01T12:09:00Z">
+          <w:ins w:id="82" w:author="Hubert Kyerematengboateng" w:date="2020-02-01T12:23:00Z"/>
+          <w:rFonts w:ascii="Times New Roman" w:hAnsi="Times New Roman" w:cs="Times New Roman"/>
+        </w:rPr>
+      </w:pPr>
+      <w:ins w:id="83" w:author="Hubert Kyerematengboateng" w:date="2020-02-01T12:09:00Z">
         <w:r>
           <w:rPr>
             <w:rFonts w:ascii="Times New Roman" w:hAnsi="Times New Roman" w:cs="Times New Roman"/>
@@ -3245,7 +3226,7 @@
           </m:r>
         </m:oMath>
       </w:ins>
-      <w:ins w:id="86" w:author="Hubert Kyerematengboateng" w:date="2020-02-01T12:10:00Z">
+      <w:ins w:id="84" w:author="Hubert Kyerematengboateng" w:date="2020-02-01T12:10:00Z">
         <w:r>
           <w:rPr>
             <w:rFonts w:ascii="Times New Roman" w:hAnsi="Times New Roman" w:cs="Times New Roman"/>
@@ -3259,7 +3240,7 @@
         <m:sSub>
           <m:sSubPr>
             <m:ctrlPr>
-              <w:ins w:id="87" w:author="Hubert Kyerematengboateng" w:date="2020-02-01T12:12:00Z">
+              <w:ins w:id="85" w:author="Hubert Kyerematengboateng" w:date="2020-02-01T12:12:00Z">
                 <w:rPr>
                   <w:rFonts w:ascii="Cambria Math" w:hAnsi="Cambria Math" w:cs="Times New Roman"/>
                   <w:i/>
@@ -3269,10 +3250,10 @@
           </m:sSubPr>
           <m:e>
             <m:r>
-              <w:ins w:id="88" w:author="Hubert Kyerematengboateng" w:date="2020-02-01T12:14:00Z">
+              <w:ins w:id="86" w:author="Hubert Kyerematengboateng" w:date="2020-02-01T12:14:00Z">
                 <w:rPr>
                   <w:rFonts w:ascii="Cambria Math" w:hAnsi="Cambria Math" w:cs="Times New Roman"/>
-                  <w:rPrChange w:id="89" w:author="Hubert Kyerematengboateng" w:date="2020-02-01T12:14:00Z">
+                  <w:rPrChange w:id="87" w:author="Hubert Kyerematengboateng" w:date="2020-02-01T12:14:00Z">
                     <w:rPr>
                       <w:rFonts w:ascii="Cambria Math" w:hAnsi="Cambria Math" w:cs="Times New Roman"/>
                       <w:sz w:val="22"/>
@@ -3286,10 +3267,10 @@
           </m:e>
           <m:sub>
             <m:r>
-              <w:ins w:id="90" w:author="Hubert Kyerematengboateng" w:date="2020-02-01T12:13:00Z">
+              <w:ins w:id="88" w:author="Hubert Kyerematengboateng" w:date="2020-02-01T12:13:00Z">
                 <w:rPr>
                   <w:rFonts w:ascii="Cambria Math" w:hAnsi="Cambria Math" w:cs="Times New Roman"/>
-                  <w:rPrChange w:id="91" w:author="Hubert Kyerematengboateng" w:date="2020-02-01T12:14:00Z">
+                  <w:rPrChange w:id="89" w:author="Hubert Kyerematengboateng" w:date="2020-02-01T12:14:00Z">
                     <w:rPr>
                       <w:rFonts w:ascii="Cambria Math" w:hAnsi="Cambria Math" w:cs="Times New Roman"/>
                       <w:sz w:val="22"/>
@@ -3303,11 +3284,11 @@
           </m:sub>
         </m:sSub>
       </m:oMath>
-      <w:ins w:id="92" w:author="Hubert Kyerematengboateng" w:date="2020-02-01T12:14:00Z">
-        <w:r>
-          <w:rPr>
-            <w:rFonts w:ascii="Times New Roman" w:hAnsi="Times New Roman" w:cs="Times New Roman"/>
-            <w:rPrChange w:id="93" w:author="Hubert Kyerematengboateng" w:date="2020-02-01T12:14:00Z">
+      <w:ins w:id="90" w:author="Hubert Kyerematengboateng" w:date="2020-02-01T12:14:00Z">
+        <w:r>
+          <w:rPr>
+            <w:rFonts w:ascii="Times New Roman" w:hAnsi="Times New Roman" w:cs="Times New Roman"/>
+            <w:rPrChange w:id="91" w:author="Hubert Kyerematengboateng" w:date="2020-02-01T12:14:00Z">
               <w:rPr>
                 <w:rFonts w:ascii="Times New Roman" w:hAnsi="Times New Roman" w:cs="Times New Roman"/>
                 <w:sz w:val="28"/>
@@ -3324,7 +3305,7 @@
           <w:t>sensing</w:t>
         </w:r>
       </w:ins>
-      <w:ins w:id="94" w:author="Hubert Kyerematengboateng" w:date="2020-02-01T12:15:00Z">
+      <w:ins w:id="92" w:author="Hubert Kyerematengboateng" w:date="2020-02-01T12:15:00Z">
         <w:r>
           <w:rPr>
             <w:rFonts w:ascii="Times New Roman" w:hAnsi="Times New Roman" w:cs="Times New Roman"/>
@@ -3332,7 +3313,7 @@
           <w:t xml:space="preserve"> decision</w:t>
         </w:r>
       </w:ins>
-      <w:ins w:id="95" w:author="Hubert Kyerematengboateng" w:date="2020-02-01T12:23:00Z">
+      <w:ins w:id="93" w:author="Hubert Kyerematengboateng" w:date="2020-02-01T12:23:00Z">
         <w:r>
           <w:rPr>
             <w:rFonts w:ascii="Times New Roman" w:hAnsi="Times New Roman" w:cs="Times New Roman"/>
@@ -3344,7 +3325,7 @@
     <w:p>
       <w:pPr>
         <w:rPr>
-          <w:ins w:id="96" w:author="Hubert Kyerematengboateng" w:date="2020-02-01T12:03:00Z"/>
+          <w:ins w:id="94" w:author="Hubert Kyerematengboateng" w:date="2020-02-01T12:03:00Z"/>
           <w:rFonts w:ascii="Times New Roman" w:hAnsi="Times New Roman" w:cs="Times New Roman"/>
           <w:sz w:val="22"/>
           <w:szCs w:val="22"/>
@@ -3354,11 +3335,11 @@
     <w:p>
       <w:pPr>
         <w:rPr>
-          <w:ins w:id="97" w:author="Hubert Kyerematengboateng" w:date="2020-02-01T12:24:00Z"/>
-          <w:rFonts w:ascii="Times New Roman" w:hAnsi="Times New Roman" w:cs="Times New Roman"/>
-          <w:rPrChange w:id="98" w:author="Hubert Kyerematengboateng" w:date="2020-02-01T12:24:00Z">
+          <w:ins w:id="95" w:author="Hubert Kyerematengboateng" w:date="2020-02-01T12:24:00Z"/>
+          <w:rFonts w:ascii="Times New Roman" w:hAnsi="Times New Roman" w:cs="Times New Roman"/>
+          <w:rPrChange w:id="96" w:author="Hubert Kyerematengboateng" w:date="2020-02-01T12:24:00Z">
             <w:rPr>
-              <w:ins w:id="99" w:author="Hubert Kyerematengboateng" w:date="2020-02-01T12:24:00Z"/>
+              <w:ins w:id="97" w:author="Hubert Kyerematengboateng" w:date="2020-02-01T12:24:00Z"/>
               <w:rFonts w:ascii="Cambria Math" w:hAnsi="Cambria Math" w:cs="Times New Roman"/>
               <w:i/>
             </w:rPr>
@@ -3368,7 +3349,7 @@
       <m:oMathPara>
         <m:oMath>
           <m:r>
-            <w:ins w:id="100" w:author="Hubert Kyerematengboateng" w:date="2020-02-01T12:27:00Z">
+            <w:ins w:id="98" w:author="Hubert Kyerematengboateng" w:date="2020-02-01T12:27:00Z">
               <w:rPr>
                 <w:rFonts w:ascii="Cambria Math" w:hAnsi="Cambria Math" w:cs="Times New Roman"/>
                 <w:sz w:val="22"/>
@@ -3378,7 +3359,7 @@
             </w:ins>
           </m:r>
           <m:r>
-            <w:ins w:id="101" w:author="Hubert Kyerematengboateng" w:date="2020-02-01T12:27:00Z">
+            <w:ins w:id="99" w:author="Hubert Kyerematengboateng" w:date="2020-02-01T12:27:00Z">
               <m:rPr>
                 <m:sty m:val="p"/>
               </m:rPr>
@@ -3393,7 +3374,7 @@
           <m:sSub>
             <m:sSubPr>
               <m:ctrlPr>
-                <w:ins w:id="102" w:author="Hubert Kyerematengboateng" w:date="2020-02-01T12:27:00Z">
+                <w:ins w:id="100" w:author="Hubert Kyerematengboateng" w:date="2020-02-01T12:27:00Z">
                   <w:rPr>
                     <w:rFonts w:ascii="Cambria Math" w:hAnsi="Cambria Math" w:cs="Times New Roman"/>
                     <w:i/>
@@ -3403,7 +3384,7 @@
             </m:sSubPr>
             <m:e>
               <m:r>
-                <w:ins w:id="103" w:author="Hubert Kyerematengboateng" w:date="2020-02-01T12:27:00Z">
+                <w:ins w:id="101" w:author="Hubert Kyerematengboateng" w:date="2020-02-01T12:27:00Z">
                   <w:rPr>
                     <w:rFonts w:ascii="Cambria Math" w:hAnsi="Cambria Math" w:cs="Times New Roman"/>
                   </w:rPr>
@@ -3413,7 +3394,7 @@
             </m:e>
             <m:sub>
               <m:r>
-                <w:ins w:id="104" w:author="Hubert Kyerematengboateng" w:date="2020-02-01T12:27:00Z">
+                <w:ins w:id="102" w:author="Hubert Kyerematengboateng" w:date="2020-02-01T12:27:00Z">
                   <w:rPr>
                     <w:rFonts w:ascii="Cambria Math" w:hAnsi="Cambria Math" w:cs="Times New Roman"/>
                   </w:rPr>
@@ -3423,7 +3404,7 @@
             </m:sub>
           </m:sSub>
           <m:r>
-            <w:ins w:id="105" w:author="Hubert Kyerematengboateng" w:date="2020-02-01T12:27:00Z">
+            <w:ins w:id="103" w:author="Hubert Kyerematengboateng" w:date="2020-02-01T12:27:00Z">
               <w:rPr>
                 <w:rFonts w:ascii="Cambria Math" w:hAnsi="Cambria Math" w:cs="Times New Roman"/>
               </w:rPr>
@@ -3431,7 +3412,7 @@
             </w:ins>
           </m:r>
           <m:r>
-            <w:ins w:id="106" w:author="Hubert Kyerematengboateng" w:date="2020-02-02T07:59:00Z">
+            <w:ins w:id="104" w:author="Hubert Kyerematengboateng" w:date="2020-02-02T07:59:00Z">
               <w:rPr>
                 <w:rFonts w:ascii="Cambria Math" w:hAnsi="Cambria Math" w:cs="Times New Roman"/>
               </w:rPr>
@@ -3444,14 +3425,14 @@
     <w:p>
       <w:pPr>
         <w:rPr>
-          <w:ins w:id="107" w:author="Hubert Kyerematengboateng" w:date="2020-01-30T20:47:00Z"/>
+          <w:ins w:id="105" w:author="Hubert Kyerematengboateng" w:date="2020-01-30T20:47:00Z"/>
           <w:rFonts w:ascii="Times New Roman" w:hAnsi="Times New Roman" w:cs="Times New Roman"/>
           <w:i/>
           <w:sz w:val="22"/>
           <w:szCs w:val="22"/>
-          <w:rPrChange w:id="108" w:author="Hubert Kyerematengboateng" w:date="2020-02-01T12:24:00Z">
+          <w:rPrChange w:id="106" w:author="Hubert Kyerematengboateng" w:date="2020-02-01T12:24:00Z">
             <w:rPr>
-              <w:ins w:id="109" w:author="Hubert Kyerematengboateng" w:date="2020-01-30T20:47:00Z"/>
+              <w:ins w:id="107" w:author="Hubert Kyerematengboateng" w:date="2020-01-30T20:47:00Z"/>
               <w:rFonts w:ascii="Times New Roman" w:hAnsi="Times New Roman" w:cs="Times New Roman"/>
               <w:sz w:val="22"/>
               <w:szCs w:val="22"/>
@@ -3462,7 +3443,7 @@
       <m:oMathPara>
         <m:oMath>
           <m:r>
-            <w:ins w:id="110" w:author="Hubert Kyerematengboateng" w:date="2020-02-01T12:24:00Z">
+            <w:ins w:id="108" w:author="Hubert Kyerematengboateng" w:date="2020-02-01T12:24:00Z">
               <w:rPr>
                 <w:rFonts w:ascii="Cambria Math" w:hAnsi="Cambria Math" w:cs="Times New Roman"/>
                 <w:sz w:val="22"/>
@@ -3473,7 +3454,7 @@
             </w:ins>
           </m:r>
           <m:r>
-            <w:ins w:id="111" w:author="Hubert Kyerematengboateng" w:date="2020-02-01T12:25:00Z">
+            <w:ins w:id="109" w:author="Hubert Kyerematengboateng" w:date="2020-02-01T12:25:00Z">
               <w:rPr>
                 <w:rFonts w:ascii="Cambria Math" w:hAnsi="Cambria Math" w:cs="Times New Roman"/>
                 <w:sz w:val="22"/>
@@ -3485,7 +3466,7 @@
           <m:sSub>
             <m:sSubPr>
               <m:ctrlPr>
-                <w:ins w:id="112" w:author="Hubert Kyerematengboateng" w:date="2020-02-01T12:24:00Z">
+                <w:ins w:id="110" w:author="Hubert Kyerematengboateng" w:date="2020-02-01T12:24:00Z">
                   <w:rPr>
                     <w:rFonts w:ascii="Cambria Math" w:hAnsi="Cambria Math" w:cs="Times New Roman"/>
                     <w:i/>
@@ -3495,7 +3476,7 @@
             </m:sSubPr>
             <m:e>
               <m:r>
-                <w:ins w:id="113" w:author="Hubert Kyerematengboateng" w:date="2020-02-01T12:24:00Z">
+                <w:ins w:id="111" w:author="Hubert Kyerematengboateng" w:date="2020-02-01T12:24:00Z">
                   <w:rPr>
                     <w:rFonts w:ascii="Cambria Math" w:hAnsi="Cambria Math" w:cs="Times New Roman"/>
                   </w:rPr>
@@ -3505,7 +3486,7 @@
             </m:e>
             <m:sub>
               <m:r>
-                <w:ins w:id="114" w:author="Hubert Kyerematengboateng" w:date="2020-02-01T12:24:00Z">
+                <w:ins w:id="112" w:author="Hubert Kyerematengboateng" w:date="2020-02-01T12:24:00Z">
                   <w:rPr>
                     <w:rFonts w:ascii="Cambria Math" w:hAnsi="Cambria Math" w:cs="Times New Roman"/>
                   </w:rPr>
@@ -3515,7 +3496,7 @@
             </m:sub>
           </m:sSub>
           <m:r>
-            <w:ins w:id="115" w:author="Hubert Kyerematengboateng" w:date="2020-02-01T12:24:00Z">
+            <w:ins w:id="113" w:author="Hubert Kyerematengboateng" w:date="2020-02-01T12:24:00Z">
               <w:rPr>
                 <w:rFonts w:ascii="Cambria Math" w:hAnsi="Cambria Math" w:cs="Times New Roman"/>
               </w:rPr>
@@ -3523,7 +3504,7 @@
             </w:ins>
           </m:r>
           <m:r>
-            <w:ins w:id="116" w:author="Hubert Kyerematengboateng" w:date="2020-02-02T07:59:00Z">
+            <w:ins w:id="114" w:author="Hubert Kyerematengboateng" w:date="2020-02-02T07:59:00Z">
               <w:rPr>
                 <w:rFonts w:ascii="Cambria Math" w:hAnsi="Cambria Math" w:cs="Times New Roman"/>
               </w:rPr>
@@ -3531,7 +3512,7 @@
             </w:ins>
           </m:r>
           <m:r>
-            <w:ins w:id="117" w:author="Hubert Kyerematengboateng" w:date="2020-02-01T12:25:00Z">
+            <w:ins w:id="115" w:author="Hubert Kyerematengboateng" w:date="2020-02-01T12:25:00Z">
               <w:rPr>
                 <w:rFonts w:ascii="Cambria Math" w:hAnsi="Cambria Math" w:cs="Times New Roman"/>
               </w:rPr>
@@ -3539,7 +3520,7 @@
             </w:ins>
           </m:r>
           <m:r>
-            <w:ins w:id="118" w:author="Hubert Kyerematengboateng" w:date="2020-02-01T12:26:00Z">
+            <w:ins w:id="116" w:author="Hubert Kyerematengboateng" w:date="2020-02-01T12:26:00Z">
               <w:rPr>
                 <w:rFonts w:ascii="Cambria Math" w:hAnsi="Cambria Math" w:cs="Times New Roman"/>
               </w:rPr>
@@ -3547,7 +3528,7 @@
             </w:ins>
           </m:r>
           <m:r>
-            <w:ins w:id="119" w:author="Hubert Kyerematengboateng" w:date="2020-02-02T07:59:00Z">
+            <w:ins w:id="117" w:author="Hubert Kyerematengboateng" w:date="2020-02-02T07:59:00Z">
               <w:rPr>
                 <w:rFonts w:ascii="Cambria Math" w:hAnsi="Cambria Math" w:cs="Times New Roman"/>
               </w:rPr>
@@ -3561,33 +3542,33 @@
       <w:pPr>
         <w:jc w:val="both"/>
         <w:rPr>
-          <w:del w:id="120" w:author="Hubert Kyerematengboateng" w:date="2020-01-30T20:10:00Z"/>
-          <w:rFonts w:ascii="Times New Roman" w:hAnsi="Times New Roman" w:cs="Times New Roman"/>
-          <w:sz w:val="22"/>
-          <w:szCs w:val="22"/>
-        </w:rPr>
-      </w:pPr>
+          <w:del w:id="118" w:author="Hubert Kyerematengboateng" w:date="2020-01-30T20:10:00Z"/>
+          <w:rFonts w:ascii="Times New Roman" w:hAnsi="Times New Roman" w:cs="Times New Roman"/>
+          <w:sz w:val="22"/>
+          <w:szCs w:val="22"/>
+        </w:rPr>
+      </w:pPr>
+      <w:del w:id="119" w:author="Hubert Kyerematengboateng" w:date="2020-01-30T20:10:00Z">
+        <w:r>
+          <w:rPr>
+            <w:rFonts w:ascii="Times New Roman" w:hAnsi="Times New Roman" w:cs="Times New Roman"/>
+            <w:sz w:val="22"/>
+            <w:szCs w:val="22"/>
+          </w:rPr>
+          <w:delText xml:space="preserve">Support Vector Regression (SVR) algorithm is used to develop a model to predict the radio frequency up and down time. SVR </w:delText>
+        </w:r>
+      </w:del>
+      <w:del w:id="120" w:author="Hubert Kyerematengboateng" w:date="2020-01-29T20:31:00Z">
+        <w:r>
+          <w:rPr>
+            <w:rFonts w:ascii="Times New Roman" w:hAnsi="Times New Roman" w:cs="Times New Roman"/>
+            <w:sz w:val="22"/>
+            <w:szCs w:val="22"/>
+          </w:rPr>
+          <w:delText>which</w:delText>
+        </w:r>
+      </w:del>
       <w:del w:id="121" w:author="Hubert Kyerematengboateng" w:date="2020-01-30T20:10:00Z">
-        <w:r>
-          <w:rPr>
-            <w:rFonts w:ascii="Times New Roman" w:hAnsi="Times New Roman" w:cs="Times New Roman"/>
-            <w:sz w:val="22"/>
-            <w:szCs w:val="22"/>
-          </w:rPr>
-          <w:delText xml:space="preserve">Support Vector Regression (SVR) algorithm is used to develop a model to predict the radio frequency up and down time. SVR </w:delText>
-        </w:r>
-      </w:del>
-      <w:del w:id="122" w:author="Hubert Kyerematengboateng" w:date="2020-01-29T20:31:00Z">
-        <w:r>
-          <w:rPr>
-            <w:rFonts w:ascii="Times New Roman" w:hAnsi="Times New Roman" w:cs="Times New Roman"/>
-            <w:sz w:val="22"/>
-            <w:szCs w:val="22"/>
-          </w:rPr>
-          <w:delText>which</w:delText>
-        </w:r>
-      </w:del>
-      <w:del w:id="123" w:author="Hubert Kyerematengboateng" w:date="2020-01-30T20:10:00Z">
         <w:r>
           <w:rPr>
             <w:rFonts w:ascii="Times New Roman" w:hAnsi="Times New Roman" w:cs="Times New Roman"/>
@@ -3602,13 +3583,43 @@
       <w:pPr>
         <w:jc w:val="both"/>
         <w:rPr>
-          <w:ins w:id="124" w:author="Hubert Kyerematengboateng" w:date="2020-02-02T13:18:00Z"/>
-          <w:rFonts w:ascii="Times New Roman" w:hAnsi="Times New Roman" w:cs="Times New Roman"/>
-          <w:sz w:val="22"/>
-          <w:szCs w:val="22"/>
-        </w:rPr>
-      </w:pPr>
-      <w:ins w:id="125" w:author="Hubert Kyerematengboateng" w:date="2020-02-01T12:30:00Z">
+          <w:ins w:id="122" w:author="Hubert Kyerematengboateng" w:date="2020-02-02T13:18:00Z"/>
+          <w:rFonts w:ascii="Times New Roman" w:hAnsi="Times New Roman" w:cs="Times New Roman"/>
+          <w:sz w:val="22"/>
+          <w:szCs w:val="22"/>
+        </w:rPr>
+      </w:pPr>
+      <w:ins w:id="123" w:author="Hubert Kyerematengboateng" w:date="2020-02-01T12:30:00Z">
+        <w:r>
+          <w:rPr>
+            <w:rFonts w:ascii="Times New Roman" w:hAnsi="Times New Roman" w:cs="Times New Roman"/>
+            <w:sz w:val="22"/>
+            <w:szCs w:val="22"/>
+            <w:rPrChange w:id="124" w:author="Hubert Kyerematengboateng" w:date="2020-02-01T12:30:00Z">
+              <w:rPr>
+                <w:rFonts w:ascii="Arial" w:hAnsi="Arial" w:cs="Arial"/>
+                <w:sz w:val="25"/>
+                <w:szCs w:val="25"/>
+              </w:rPr>
+            </w:rPrChange>
+          </w:rPr>
+          <w:t>The detection performance of the algorithm can be evaluated</w:t>
+        </w:r>
+        <w:r>
+          <w:rPr>
+            <w:rFonts w:ascii="Times New Roman" w:hAnsi="Times New Roman" w:cs="Times New Roman"/>
+            <w:sz w:val="22"/>
+            <w:szCs w:val="22"/>
+            <w:rPrChange w:id="125" w:author="Hubert Kyerematengboateng" w:date="2020-02-01T12:30:00Z">
+              <w:rPr>
+                <w:rFonts w:ascii="Arial" w:hAnsi="Arial" w:cs="Arial"/>
+                <w:sz w:val="2"/>
+                <w:szCs w:val="2"/>
+              </w:rPr>
+            </w:rPrChange>
+          </w:rPr>
+          <w:t xml:space="preserve"> </w:t>
+        </w:r>
         <w:r>
           <w:rPr>
             <w:rFonts w:ascii="Times New Roman" w:hAnsi="Times New Roman" w:cs="Times New Roman"/>
@@ -3622,36 +3633,6 @@
               </w:rPr>
             </w:rPrChange>
           </w:rPr>
-          <w:t>The detection performance of the algorithm can be evaluated</w:t>
-        </w:r>
-        <w:r>
-          <w:rPr>
-            <w:rFonts w:ascii="Times New Roman" w:hAnsi="Times New Roman" w:cs="Times New Roman"/>
-            <w:sz w:val="22"/>
-            <w:szCs w:val="22"/>
-            <w:rPrChange w:id="127" w:author="Hubert Kyerematengboateng" w:date="2020-02-01T12:30:00Z">
-              <w:rPr>
-                <w:rFonts w:ascii="Arial" w:hAnsi="Arial" w:cs="Arial"/>
-                <w:sz w:val="2"/>
-                <w:szCs w:val="2"/>
-              </w:rPr>
-            </w:rPrChange>
-          </w:rPr>
-          <w:t xml:space="preserve"> </w:t>
-        </w:r>
-        <w:r>
-          <w:rPr>
-            <w:rFonts w:ascii="Times New Roman" w:hAnsi="Times New Roman" w:cs="Times New Roman"/>
-            <w:sz w:val="22"/>
-            <w:szCs w:val="22"/>
-            <w:rPrChange w:id="128" w:author="Hubert Kyerematengboateng" w:date="2020-02-01T12:30:00Z">
-              <w:rPr>
-                <w:rFonts w:ascii="Arial" w:hAnsi="Arial" w:cs="Arial"/>
-                <w:sz w:val="25"/>
-                <w:szCs w:val="25"/>
-              </w:rPr>
-            </w:rPrChange>
-          </w:rPr>
           <w:t xml:space="preserve">through the probability of detection </w:t>
         </w:r>
       </w:ins>
@@ -3659,7 +3640,7 @@
         <m:sSub>
           <m:sSubPr>
             <m:ctrlPr>
-              <w:ins w:id="129" w:author="Hubert Kyerematengboateng" w:date="2020-02-01T12:32:00Z">
+              <w:ins w:id="127" w:author="Hubert Kyerematengboateng" w:date="2020-02-01T12:32:00Z">
                 <w:rPr>
                   <w:rFonts w:ascii="Cambria Math" w:hAnsi="Cambria Math" w:cs="Times New Roman"/>
                   <w:i/>
@@ -3671,7 +3652,7 @@
           </m:sSubPr>
           <m:e>
             <m:r>
-              <w:ins w:id="130" w:author="Hubert Kyerematengboateng" w:date="2020-02-01T12:32:00Z">
+              <w:ins w:id="128" w:author="Hubert Kyerematengboateng" w:date="2020-02-01T12:32:00Z">
                 <w:rPr>
                   <w:rFonts w:ascii="Cambria Math" w:hAnsi="Cambria Math" w:cs="Times New Roman"/>
                   <w:sz w:val="22"/>
@@ -3683,7 +3664,7 @@
           </m:e>
           <m:sub>
             <m:r>
-              <w:ins w:id="131" w:author="Hubert Kyerematengboateng" w:date="2020-02-01T12:32:00Z">
+              <w:ins w:id="129" w:author="Hubert Kyerematengboateng" w:date="2020-02-01T12:32:00Z">
                 <w:rPr>
                   <w:rFonts w:ascii="Cambria Math" w:hAnsi="Cambria Math" w:cs="Times New Roman"/>
                   <w:sz w:val="22"/>
@@ -3695,13 +3676,13 @@
           </m:sub>
         </m:sSub>
       </m:oMath>
-      <w:ins w:id="132" w:author="Hubert Kyerematengboateng" w:date="2020-02-01T12:30:00Z">
-        <w:r>
-          <w:rPr>
-            <w:rFonts w:ascii="Times New Roman" w:hAnsi="Times New Roman" w:cs="Times New Roman"/>
-            <w:sz w:val="22"/>
-            <w:szCs w:val="22"/>
-            <w:rPrChange w:id="133" w:author="Hubert Kyerematengboateng" w:date="2020-02-01T12:30:00Z">
+      <w:ins w:id="130" w:author="Hubert Kyerematengboateng" w:date="2020-02-01T12:30:00Z">
+        <w:r>
+          <w:rPr>
+            <w:rFonts w:ascii="Times New Roman" w:hAnsi="Times New Roman" w:cs="Times New Roman"/>
+            <w:sz w:val="22"/>
+            <w:szCs w:val="22"/>
+            <w:rPrChange w:id="131" w:author="Hubert Kyerematengboateng" w:date="2020-02-01T12:30:00Z">
               <w:rPr>
                 <w:rFonts w:ascii="Arial" w:hAnsi="Arial" w:cs="Arial"/>
                 <w:sz w:val="25"/>
@@ -3716,7 +3697,7 @@
         <m:sSub>
           <m:sSubPr>
             <m:ctrlPr>
-              <w:ins w:id="134" w:author="Hubert Kyerematengboateng" w:date="2020-02-01T12:36:00Z">
+              <w:ins w:id="132" w:author="Hubert Kyerematengboateng" w:date="2020-02-01T12:36:00Z">
                 <w:rPr>
                   <w:rFonts w:ascii="Cambria Math" w:hAnsi="Cambria Math" w:cs="Times New Roman"/>
                   <w:i/>
@@ -3728,7 +3709,7 @@
           </m:sSubPr>
           <m:e>
             <m:r>
-              <w:ins w:id="135" w:author="Hubert Kyerematengboateng" w:date="2020-02-01T12:36:00Z">
+              <w:ins w:id="133" w:author="Hubert Kyerematengboateng" w:date="2020-02-01T12:36:00Z">
                 <w:rPr>
                   <w:rFonts w:ascii="Cambria Math" w:hAnsi="Cambria Math" w:cs="Times New Roman"/>
                   <w:sz w:val="22"/>
@@ -3740,7 +3721,7 @@
           </m:e>
           <m:sub>
             <m:r>
-              <w:ins w:id="136" w:author="Hubert Kyerematengboateng" w:date="2020-02-01T12:36:00Z">
+              <w:ins w:id="134" w:author="Hubert Kyerematengboateng" w:date="2020-02-01T12:36:00Z">
                 <w:rPr>
                   <w:rFonts w:ascii="Cambria Math" w:hAnsi="Cambria Math" w:cs="Times New Roman"/>
                   <w:sz w:val="22"/>
@@ -3752,13 +3733,13 @@
           </m:sub>
         </m:sSub>
       </m:oMath>
-      <w:ins w:id="137" w:author="Hubert Kyerematengboateng" w:date="2020-02-01T12:30:00Z">
-        <w:r>
-          <w:rPr>
-            <w:rFonts w:ascii="Times New Roman" w:hAnsi="Times New Roman" w:cs="Times New Roman"/>
-            <w:sz w:val="22"/>
-            <w:szCs w:val="22"/>
-            <w:rPrChange w:id="138" w:author="Hubert Kyerematengboateng" w:date="2020-02-01T12:30:00Z">
+      <w:ins w:id="135" w:author="Hubert Kyerematengboateng" w:date="2020-02-01T12:30:00Z">
+        <w:r>
+          <w:rPr>
+            <w:rFonts w:ascii="Times New Roman" w:hAnsi="Times New Roman" w:cs="Times New Roman"/>
+            <w:sz w:val="22"/>
+            <w:szCs w:val="22"/>
+            <w:rPrChange w:id="136" w:author="Hubert Kyerematengboateng" w:date="2020-02-01T12:30:00Z">
               <w:rPr>
                 <w:rFonts w:ascii="Arial" w:hAnsi="Arial" w:cs="Arial"/>
                 <w:sz w:val="25"/>
@@ -3769,7 +3750,7 @@
           <w:t>. The probability of detection refers to the numbers of correct detections (PU is present) over the total number of sensing trials</w:t>
         </w:r>
       </w:ins>
-      <w:ins w:id="139" w:author="Hubert Kyerematengboateng" w:date="2020-02-01T12:37:00Z">
+      <w:ins w:id="137" w:author="Hubert Kyerematengboateng" w:date="2020-02-01T12:37:00Z">
         <w:r>
           <w:rPr>
             <w:rFonts w:ascii="Times New Roman" w:hAnsi="Times New Roman" w:cs="Times New Roman"/>
@@ -3779,13 +3760,13 @@
           <w:t xml:space="preserve"> (test data)</w:t>
         </w:r>
       </w:ins>
-      <w:ins w:id="140" w:author="Hubert Kyerematengboateng" w:date="2020-02-01T12:30:00Z">
-        <w:r>
-          <w:rPr>
-            <w:rFonts w:ascii="Times New Roman" w:hAnsi="Times New Roman" w:cs="Times New Roman"/>
-            <w:sz w:val="22"/>
-            <w:szCs w:val="22"/>
-            <w:rPrChange w:id="141" w:author="Hubert Kyerematengboateng" w:date="2020-02-01T12:30:00Z">
+      <w:ins w:id="138" w:author="Hubert Kyerematengboateng" w:date="2020-02-01T12:30:00Z">
+        <w:r>
+          <w:rPr>
+            <w:rFonts w:ascii="Times New Roman" w:hAnsi="Times New Roman" w:cs="Times New Roman"/>
+            <w:sz w:val="22"/>
+            <w:szCs w:val="22"/>
+            <w:rPrChange w:id="139" w:author="Hubert Kyerematengboateng" w:date="2020-02-01T12:30:00Z">
               <w:rPr>
                 <w:rFonts w:ascii="Arial" w:hAnsi="Arial" w:cs="Arial"/>
                 <w:sz w:val="25"/>
@@ -3796,6 +3777,26 @@
           <w:t xml:space="preserve"> while the probability of false alarm refers to the number of times that the PU is falsely detected over the total number of trials</w:t>
         </w:r>
       </w:ins>
+      <w:ins w:id="140" w:author="Hubert Kyerematengboateng" w:date="2020-02-01T12:37:00Z">
+        <w:r>
+          <w:rPr>
+            <w:rFonts w:ascii="Times New Roman" w:hAnsi="Times New Roman" w:cs="Times New Roman"/>
+            <w:sz w:val="22"/>
+            <w:szCs w:val="22"/>
+          </w:rPr>
+          <w:t xml:space="preserve"> (test data)</w:t>
+        </w:r>
+      </w:ins>
+      <w:ins w:id="141" w:author="Hubert Kyerematengboateng" w:date="2020-02-01T12:41:00Z">
+        <w:r>
+          <w:rPr>
+            <w:rFonts w:ascii="Times New Roman" w:hAnsi="Times New Roman" w:cs="Times New Roman"/>
+            <w:sz w:val="22"/>
+            <w:szCs w:val="22"/>
+          </w:rPr>
+          <w:t xml:space="preserve"> [13]</w:t>
+        </w:r>
+      </w:ins>
       <w:ins w:id="142" w:author="Hubert Kyerematengboateng" w:date="2020-02-01T12:37:00Z">
         <w:r>
           <w:rPr>
@@ -3803,30 +3804,10 @@
             <w:sz w:val="22"/>
             <w:szCs w:val="22"/>
           </w:rPr>
-          <w:t xml:space="preserve"> (test data)</w:t>
-        </w:r>
-      </w:ins>
-      <w:ins w:id="143" w:author="Hubert Kyerematengboateng" w:date="2020-02-01T12:41:00Z">
-        <w:r>
-          <w:rPr>
-            <w:rFonts w:ascii="Times New Roman" w:hAnsi="Times New Roman" w:cs="Times New Roman"/>
-            <w:sz w:val="22"/>
-            <w:szCs w:val="22"/>
-          </w:rPr>
-          <w:t xml:space="preserve"> [13]</w:t>
-        </w:r>
-      </w:ins>
-      <w:ins w:id="144" w:author="Hubert Kyerematengboateng" w:date="2020-02-01T12:37:00Z">
-        <w:r>
-          <w:rPr>
-            <w:rFonts w:ascii="Times New Roman" w:hAnsi="Times New Roman" w:cs="Times New Roman"/>
-            <w:sz w:val="22"/>
-            <w:szCs w:val="22"/>
-          </w:rPr>
           <w:t>.</w:t>
         </w:r>
       </w:ins>
-      <w:ins w:id="145" w:author="Hubert Kyerematengboateng" w:date="2020-02-02T13:18:00Z">
+      <w:ins w:id="143" w:author="Hubert Kyerematengboateng" w:date="2020-02-02T13:18:00Z">
         <w:r>
           <w:rPr>
             <w:rFonts w:ascii="Times New Roman" w:hAnsi="Times New Roman" w:cs="Times New Roman"/>
@@ -3841,12 +3822,12 @@
       <w:pPr>
         <w:jc w:val="both"/>
         <w:rPr>
-          <w:ins w:id="146" w:author="Hubert Kyerematengboateng" w:date="2020-02-02T13:20:00Z"/>
+          <w:ins w:id="144" w:author="Hubert Kyerematengboateng" w:date="2020-02-02T13:20:00Z"/>
           <w:rFonts w:ascii="Times New Roman" w:hAnsi="Times New Roman" w:cs="Times New Roman"/>
           <w:i/>
-          <w:rPrChange w:id="147" w:author="Hubert Kyerematengboateng" w:date="2020-02-02T13:23:00Z">
+          <w:rPrChange w:id="145" w:author="Hubert Kyerematengboateng" w:date="2020-02-02T13:23:00Z">
             <w:rPr>
-              <w:ins w:id="148" w:author="Hubert Kyerematengboateng" w:date="2020-02-02T13:20:00Z"/>
+              <w:ins w:id="146" w:author="Hubert Kyerematengboateng" w:date="2020-02-02T13:20:00Z"/>
               <w:rFonts w:ascii="Times New Roman" w:hAnsi="Times New Roman" w:cs="Times New Roman"/>
             </w:rPr>
           </w:rPrChange>
@@ -3857,7 +3838,7 @@
           <m:sSub>
             <m:sSubPr>
               <m:ctrlPr>
-                <w:ins w:id="149" w:author="Hubert Kyerematengboateng" w:date="2020-02-02T13:19:00Z">
+                <w:ins w:id="147" w:author="Hubert Kyerematengboateng" w:date="2020-02-02T13:19:00Z">
                   <w:rPr>
                     <w:rFonts w:ascii="Cambria Math" w:hAnsi="Cambria Math" w:cs="Times New Roman"/>
                     <w:i/>
@@ -3869,18 +3850,11 @@
             </m:sSubPr>
             <m:e>
               <m:r>
-                <w:ins w:id="150" w:author="Hubert Kyerematengboateng" w:date="2020-02-02T13:19:00Z">
+                <w:ins w:id="148" w:author="Hubert Kyerematengboateng" w:date="2020-02-02T13:19:00Z">
                   <w:rPr>
                     <w:rFonts w:ascii="Cambria Math" w:hAnsi="Cambria Math" w:cs="Times New Roman"/>
                     <w:sz w:val="22"/>
                     <w:szCs w:val="22"/>
-                    <w:rPrChange w:id="151" w:author="Hubert Kyerematengboateng" w:date="2020-02-02T13:23:00Z">
-                      <w:rPr>
-                        <w:rFonts w:ascii="Cambria Math" w:hAnsi="Cambria Math" w:cs="Times New Roman"/>
-                        <w:sz w:val="22"/>
-                        <w:szCs w:val="22"/>
-                      </w:rPr>
-                    </w:rPrChange>
                   </w:rPr>
                   <m:t>P</m:t>
                 </w:ins>
@@ -3888,18 +3862,11 @@
             </m:e>
             <m:sub>
               <m:r>
-                <w:ins w:id="152" w:author="Hubert Kyerematengboateng" w:date="2020-02-02T13:19:00Z">
+                <w:ins w:id="149" w:author="Hubert Kyerematengboateng" w:date="2020-02-02T13:19:00Z">
                   <w:rPr>
                     <w:rFonts w:ascii="Cambria Math" w:hAnsi="Cambria Math" w:cs="Times New Roman"/>
                     <w:sz w:val="22"/>
                     <w:szCs w:val="22"/>
-                    <w:rPrChange w:id="153" w:author="Hubert Kyerematengboateng" w:date="2020-02-02T13:23:00Z">
-                      <w:rPr>
-                        <w:rFonts w:ascii="Cambria Math" w:hAnsi="Cambria Math" w:cs="Times New Roman"/>
-                        <w:sz w:val="22"/>
-                        <w:szCs w:val="22"/>
-                      </w:rPr>
-                    </w:rPrChange>
                   </w:rPr>
                   <m:t xml:space="preserve">D </m:t>
                 </w:ins>
@@ -3907,24 +3874,17 @@
             </m:sub>
           </m:sSub>
           <m:r>
-            <w:ins w:id="154" w:author="Hubert Kyerematengboateng" w:date="2020-02-02T13:19:00Z">
+            <w:ins w:id="150" w:author="Hubert Kyerematengboateng" w:date="2020-02-02T13:19:00Z">
               <w:rPr>
                 <w:rFonts w:ascii="Cambria Math" w:hAnsi="Cambria Math" w:cs="Times New Roman"/>
                 <w:sz w:val="22"/>
                 <w:szCs w:val="22"/>
-                <w:rPrChange w:id="155" w:author="Hubert Kyerematengboateng" w:date="2020-02-02T13:23:00Z">
-                  <w:rPr>
-                    <w:rFonts w:ascii="Cambria Math" w:hAnsi="Cambria Math" w:cs="Times New Roman"/>
-                    <w:sz w:val="22"/>
-                    <w:szCs w:val="22"/>
-                  </w:rPr>
-                </w:rPrChange>
               </w:rPr>
               <m:t xml:space="preserve">= </m:t>
             </w:ins>
           </m:r>
           <m:r>
-            <w:ins w:id="156" w:author="Hubert Kyerematengboateng" w:date="2020-02-02T13:25:00Z">
+            <w:ins w:id="151" w:author="Hubert Kyerematengboateng" w:date="2020-02-02T13:25:00Z">
               <w:rPr>
                 <w:rFonts w:ascii="Cambria Math" w:hAnsi="Cambria Math" w:cs="Times New Roman"/>
                 <w:sz w:val="22"/>
@@ -3936,7 +3896,7 @@
           <m:d>
             <m:dPr>
               <m:ctrlPr>
-                <w:ins w:id="157" w:author="Hubert Kyerematengboateng" w:date="2020-02-02T13:25:00Z">
+                <w:ins w:id="152" w:author="Hubert Kyerematengboateng" w:date="2020-02-02T13:25:00Z">
                   <w:rPr>
                     <w:rFonts w:ascii="Cambria Math" w:hAnsi="Cambria Math" w:cs="Times New Roman"/>
                     <w:i/>
@@ -3948,7 +3908,7 @@
             </m:dPr>
             <m:e>
               <m:r>
-                <w:ins w:id="158" w:author="Hubert Kyerematengboateng" w:date="2020-02-02T13:25:00Z">
+                <w:ins w:id="153" w:author="Hubert Kyerematengboateng" w:date="2020-02-02T13:25:00Z">
                   <w:rPr>
                     <w:rFonts w:ascii="Cambria Math" w:hAnsi="Cambria Math" w:cs="Times New Roman"/>
                     <w:sz w:val="22"/>
@@ -3960,7 +3920,7 @@
               <m:sSub>
                 <m:sSubPr>
                   <m:ctrlPr>
-                    <w:ins w:id="159" w:author="Hubert Kyerematengboateng" w:date="2020-02-02T13:25:00Z">
+                    <w:ins w:id="154" w:author="Hubert Kyerematengboateng" w:date="2020-02-02T13:25:00Z">
                       <w:rPr>
                         <w:rFonts w:ascii="Cambria Math" w:hAnsi="Cambria Math" w:cs="Times New Roman"/>
                         <w:i/>
@@ -3970,7 +3930,7 @@
                 </m:sSubPr>
                 <m:e>
                   <m:r>
-                    <w:ins w:id="160" w:author="Hubert Kyerematengboateng" w:date="2020-02-02T13:25:00Z">
+                    <w:ins w:id="155" w:author="Hubert Kyerematengboateng" w:date="2020-02-02T13:25:00Z">
                       <w:rPr>
                         <w:rFonts w:ascii="Cambria Math" w:hAnsi="Cambria Math" w:cs="Times New Roman"/>
                       </w:rPr>
@@ -3980,7 +3940,7 @@
                 </m:e>
                 <m:sub>
                   <m:r>
-                    <w:ins w:id="161" w:author="Hubert Kyerematengboateng" w:date="2020-02-02T13:25:00Z">
+                    <w:ins w:id="156" w:author="Hubert Kyerematengboateng" w:date="2020-02-02T13:25:00Z">
                       <w:rPr>
                         <w:rFonts w:ascii="Cambria Math" w:hAnsi="Cambria Math" w:cs="Times New Roman"/>
                       </w:rPr>
@@ -3990,33 +3950,17 @@
                 </m:sub>
               </m:sSub>
               <m:r>
-                <w:ins w:id="162" w:author="Hubert Kyerematengboateng" w:date="2020-02-02T13:33:00Z">
+                <w:ins w:id="157" w:author="Hubert Kyerematengboateng" w:date="2020-02-02T13:33:00Z">
                   <w:rPr>
                     <w:rFonts w:ascii="Cambria Math" w:hAnsi="Cambria Math" w:cs="Times New Roman"/>
                   </w:rPr>
-                  <m:t xml:space="preserve"> </m:t>
-                </w:ins>
-              </m:r>
-              <m:r>
-                <w:ins w:id="163" w:author="Hubert Kyerematengboateng" w:date="2020-02-02T13:33:00Z">
-                  <w:rPr>
-                    <w:rFonts w:ascii="Cambria Math" w:hAnsi="Cambria Math" w:cs="Times New Roman"/>
-                  </w:rPr>
-                  <m:t>|</m:t>
-                </w:ins>
-              </m:r>
-              <m:r>
-                <w:ins w:id="164" w:author="Hubert Kyerematengboateng" w:date="2020-02-02T13:33:00Z">
-                  <w:rPr>
-                    <w:rFonts w:ascii="Cambria Math" w:hAnsi="Cambria Math" w:cs="Times New Roman"/>
-                  </w:rPr>
-                  <m:t xml:space="preserve"> </m:t>
+                  <m:t xml:space="preserve"> | </m:t>
                 </w:ins>
               </m:r>
               <m:sSub>
                 <m:sSubPr>
                   <m:ctrlPr>
-                    <w:ins w:id="165" w:author="Hubert Kyerematengboateng" w:date="2020-02-02T13:33:00Z">
+                    <w:ins w:id="158" w:author="Hubert Kyerematengboateng" w:date="2020-02-02T13:33:00Z">
                       <w:rPr>
                         <w:rFonts w:ascii="Cambria Math" w:hAnsi="Cambria Math" w:cs="Times New Roman"/>
                         <w:i/>
@@ -4026,7 +3970,7 @@
                 </m:sSubPr>
                 <m:e>
                   <m:r>
-                    <w:ins w:id="166" w:author="Hubert Kyerematengboateng" w:date="2020-02-02T13:33:00Z">
+                    <w:ins w:id="159" w:author="Hubert Kyerematengboateng" w:date="2020-02-02T13:33:00Z">
                       <w:rPr>
                         <w:rFonts w:ascii="Cambria Math" w:hAnsi="Cambria Math" w:cs="Times New Roman"/>
                       </w:rPr>
@@ -4036,7 +3980,7 @@
                 </m:e>
                 <m:sub>
                   <m:r>
-                    <w:ins w:id="167" w:author="Hubert Kyerematengboateng" w:date="2020-02-02T13:33:00Z">
+                    <w:ins w:id="160" w:author="Hubert Kyerematengboateng" w:date="2020-02-02T13:33:00Z">
                       <w:rPr>
                         <w:rFonts w:ascii="Cambria Math" w:hAnsi="Cambria Math" w:cs="Times New Roman"/>
                       </w:rPr>
@@ -4048,7 +3992,7 @@
             </m:e>
           </m:d>
           <m:r>
-            <w:ins w:id="168" w:author="Hubert Kyerematengboateng" w:date="2020-02-02T13:32:00Z">
+            <w:ins w:id="161" w:author="Hubert Kyerematengboateng" w:date="2020-02-02T13:32:00Z">
               <w:rPr>
                 <w:rFonts w:ascii="Cambria Math" w:hAnsi="Cambria Math" w:cs="Times New Roman"/>
               </w:rPr>
@@ -4062,12 +4006,12 @@
       <w:pPr>
         <w:jc w:val="both"/>
         <w:rPr>
-          <w:ins w:id="169" w:author="Hubert Kyerematengboateng" w:date="2020-02-02T13:20:00Z"/>
+          <w:ins w:id="162" w:author="Hubert Kyerematengboateng" w:date="2020-02-02T13:20:00Z"/>
           <w:rFonts w:ascii="Times New Roman" w:hAnsi="Times New Roman" w:cs="Times New Roman"/>
           <w:i/>
-          <w:rPrChange w:id="170" w:author="Hubert Kyerematengboateng" w:date="2020-02-02T13:23:00Z">
+          <w:rPrChange w:id="163" w:author="Hubert Kyerematengboateng" w:date="2020-02-02T13:23:00Z">
             <w:rPr>
-              <w:ins w:id="171" w:author="Hubert Kyerematengboateng" w:date="2020-02-02T13:20:00Z"/>
+              <w:ins w:id="164" w:author="Hubert Kyerematengboateng" w:date="2020-02-02T13:20:00Z"/>
               <w:rFonts w:ascii="Times New Roman" w:hAnsi="Times New Roman" w:cs="Times New Roman"/>
             </w:rPr>
           </w:rPrChange>
@@ -4078,7 +4022,7 @@
           <m:sSub>
             <m:sSubPr>
               <m:ctrlPr>
-                <w:ins w:id="172" w:author="Hubert Kyerematengboateng" w:date="2020-02-02T13:20:00Z">
+                <w:ins w:id="165" w:author="Hubert Kyerematengboateng" w:date="2020-02-02T13:20:00Z">
                   <w:rPr>
                     <w:rFonts w:ascii="Cambria Math" w:hAnsi="Cambria Math" w:cs="Times New Roman"/>
                     <w:i/>
@@ -4090,18 +4034,11 @@
             </m:sSubPr>
             <m:e>
               <m:r>
-                <w:ins w:id="173" w:author="Hubert Kyerematengboateng" w:date="2020-02-02T13:20:00Z">
+                <w:ins w:id="166" w:author="Hubert Kyerematengboateng" w:date="2020-02-02T13:20:00Z">
                   <w:rPr>
                     <w:rFonts w:ascii="Cambria Math" w:hAnsi="Cambria Math" w:cs="Times New Roman"/>
                     <w:sz w:val="22"/>
                     <w:szCs w:val="22"/>
-                    <w:rPrChange w:id="174" w:author="Hubert Kyerematengboateng" w:date="2020-02-02T13:23:00Z">
-                      <w:rPr>
-                        <w:rFonts w:ascii="Cambria Math" w:hAnsi="Cambria Math" w:cs="Times New Roman"/>
-                        <w:sz w:val="22"/>
-                        <w:szCs w:val="22"/>
-                      </w:rPr>
-                    </w:rPrChange>
                   </w:rPr>
                   <m:t>P</m:t>
                 </w:ins>
@@ -4109,18 +4046,11 @@
             </m:e>
             <m:sub>
               <m:r>
-                <w:ins w:id="175" w:author="Hubert Kyerematengboateng" w:date="2020-02-02T13:20:00Z">
+                <w:ins w:id="167" w:author="Hubert Kyerematengboateng" w:date="2020-02-02T13:20:00Z">
                   <w:rPr>
                     <w:rFonts w:ascii="Cambria Math" w:hAnsi="Cambria Math" w:cs="Times New Roman"/>
                     <w:sz w:val="22"/>
                     <w:szCs w:val="22"/>
-                    <w:rPrChange w:id="176" w:author="Hubert Kyerematengboateng" w:date="2020-02-02T13:23:00Z">
-                      <w:rPr>
-                        <w:rFonts w:ascii="Cambria Math" w:hAnsi="Cambria Math" w:cs="Times New Roman"/>
-                        <w:sz w:val="22"/>
-                        <w:szCs w:val="22"/>
-                      </w:rPr>
-                    </w:rPrChange>
                   </w:rPr>
                   <m:t xml:space="preserve">FA </m:t>
                 </w:ins>
@@ -4128,24 +4058,17 @@
             </m:sub>
           </m:sSub>
           <m:r>
-            <w:ins w:id="177" w:author="Hubert Kyerematengboateng" w:date="2020-02-02T13:20:00Z">
+            <w:ins w:id="168" w:author="Hubert Kyerematengboateng" w:date="2020-02-02T13:20:00Z">
               <w:rPr>
                 <w:rFonts w:ascii="Cambria Math" w:hAnsi="Cambria Math" w:cs="Times New Roman"/>
                 <w:sz w:val="22"/>
                 <w:szCs w:val="22"/>
-                <w:rPrChange w:id="178" w:author="Hubert Kyerematengboateng" w:date="2020-02-02T13:23:00Z">
-                  <w:rPr>
-                    <w:rFonts w:ascii="Cambria Math" w:hAnsi="Cambria Math" w:cs="Times New Roman"/>
-                    <w:sz w:val="22"/>
-                    <w:szCs w:val="22"/>
-                  </w:rPr>
-                </w:rPrChange>
               </w:rPr>
               <m:t xml:space="preserve">= </m:t>
             </w:ins>
           </m:r>
           <m:r>
-            <w:ins w:id="179" w:author="Hubert Kyerematengboateng" w:date="2020-02-02T13:25:00Z">
+            <w:ins w:id="169" w:author="Hubert Kyerematengboateng" w:date="2020-02-02T13:25:00Z">
               <w:rPr>
                 <w:rFonts w:ascii="Cambria Math" w:hAnsi="Cambria Math" w:cs="Times New Roman"/>
                 <w:sz w:val="22"/>
@@ -4157,7 +4080,7 @@
           <m:d>
             <m:dPr>
               <m:ctrlPr>
-                <w:ins w:id="180" w:author="Hubert Kyerematengboateng" w:date="2020-02-02T13:25:00Z">
+                <w:ins w:id="170" w:author="Hubert Kyerematengboateng" w:date="2020-02-02T13:25:00Z">
                   <w:rPr>
                     <w:rFonts w:ascii="Cambria Math" w:hAnsi="Cambria Math" w:cs="Times New Roman"/>
                     <w:i/>
@@ -4169,7 +4092,7 @@
             </m:dPr>
             <m:e>
               <m:r>
-                <w:ins w:id="181" w:author="Hubert Kyerematengboateng" w:date="2020-02-02T13:25:00Z">
+                <w:ins w:id="171" w:author="Hubert Kyerematengboateng" w:date="2020-02-02T13:25:00Z">
                   <w:rPr>
                     <w:rFonts w:ascii="Cambria Math" w:hAnsi="Cambria Math" w:cs="Times New Roman"/>
                     <w:sz w:val="22"/>
@@ -4181,7 +4104,7 @@
               <m:sSub>
                 <m:sSubPr>
                   <m:ctrlPr>
-                    <w:ins w:id="182" w:author="Hubert Kyerematengboateng" w:date="2020-02-02T13:25:00Z">
+                    <w:ins w:id="172" w:author="Hubert Kyerematengboateng" w:date="2020-02-02T13:25:00Z">
                       <w:rPr>
                         <w:rFonts w:ascii="Cambria Math" w:hAnsi="Cambria Math" w:cs="Times New Roman"/>
                         <w:i/>
@@ -4191,7 +4114,7 @@
                 </m:sSubPr>
                 <m:e>
                   <m:r>
-                    <w:ins w:id="183" w:author="Hubert Kyerematengboateng" w:date="2020-02-02T13:25:00Z">
+                    <w:ins w:id="173" w:author="Hubert Kyerematengboateng" w:date="2020-02-02T13:25:00Z">
                       <w:rPr>
                         <w:rFonts w:ascii="Cambria Math" w:hAnsi="Cambria Math" w:cs="Times New Roman"/>
                       </w:rPr>
@@ -4201,7 +4124,7 @@
                 </m:e>
                 <m:sub>
                   <m:r>
-                    <w:ins w:id="184" w:author="Hubert Kyerematengboateng" w:date="2020-02-02T13:25:00Z">
+                    <w:ins w:id="174" w:author="Hubert Kyerematengboateng" w:date="2020-02-02T13:25:00Z">
                       <w:rPr>
                         <w:rFonts w:ascii="Cambria Math" w:hAnsi="Cambria Math" w:cs="Times New Roman"/>
                       </w:rPr>
@@ -4211,33 +4134,17 @@
                 </m:sub>
               </m:sSub>
               <m:r>
-                <w:ins w:id="185" w:author="Hubert Kyerematengboateng" w:date="2020-02-02T13:33:00Z">
+                <w:ins w:id="175" w:author="Hubert Kyerematengboateng" w:date="2020-02-02T13:33:00Z">
                   <w:rPr>
                     <w:rFonts w:ascii="Cambria Math" w:hAnsi="Cambria Math" w:cs="Times New Roman"/>
                   </w:rPr>
-                  <m:t xml:space="preserve"> </m:t>
-                </w:ins>
-              </m:r>
-              <m:r>
-                <w:ins w:id="186" w:author="Hubert Kyerematengboateng" w:date="2020-02-02T13:33:00Z">
-                  <w:rPr>
-                    <w:rFonts w:ascii="Cambria Math" w:hAnsi="Cambria Math" w:cs="Times New Roman"/>
-                  </w:rPr>
-                  <m:t>|</m:t>
-                </w:ins>
-              </m:r>
-              <m:r>
-                <w:ins w:id="187" w:author="Hubert Kyerematengboateng" w:date="2020-02-02T13:33:00Z">
-                  <w:rPr>
-                    <w:rFonts w:ascii="Cambria Math" w:hAnsi="Cambria Math" w:cs="Times New Roman"/>
-                  </w:rPr>
-                  <m:t xml:space="preserve"> </m:t>
+                  <m:t xml:space="preserve"> | </m:t>
                 </w:ins>
               </m:r>
               <m:sSub>
                 <m:sSubPr>
                   <m:ctrlPr>
-                    <w:ins w:id="188" w:author="Hubert Kyerematengboateng" w:date="2020-02-02T13:33:00Z">
+                    <w:ins w:id="176" w:author="Hubert Kyerematengboateng" w:date="2020-02-02T13:33:00Z">
                       <w:rPr>
                         <w:rFonts w:ascii="Cambria Math" w:hAnsi="Cambria Math" w:cs="Times New Roman"/>
                         <w:i/>
@@ -4247,7 +4154,7 @@
                 </m:sSubPr>
                 <m:e>
                   <m:r>
-                    <w:ins w:id="189" w:author="Hubert Kyerematengboateng" w:date="2020-02-02T13:33:00Z">
+                    <w:ins w:id="177" w:author="Hubert Kyerematengboateng" w:date="2020-02-02T13:33:00Z">
                       <w:rPr>
                         <w:rFonts w:ascii="Cambria Math" w:hAnsi="Cambria Math" w:cs="Times New Roman"/>
                       </w:rPr>
@@ -4257,7 +4164,7 @@
                 </m:e>
                 <m:sub>
                   <m:r>
-                    <w:ins w:id="190" w:author="Hubert Kyerematengboateng" w:date="2020-02-02T13:33:00Z">
+                    <w:ins w:id="178" w:author="Hubert Kyerematengboateng" w:date="2020-02-02T13:33:00Z">
                       <w:rPr>
                         <w:rFonts w:ascii="Cambria Math" w:hAnsi="Cambria Math" w:cs="Times New Roman"/>
                       </w:rPr>
@@ -4267,7 +4174,7 @@
                 </m:sub>
               </m:sSub>
               <m:r>
-                <w:ins w:id="191" w:author="Hubert Kyerematengboateng" w:date="2020-02-02T13:33:00Z">
+                <w:ins w:id="179" w:author="Hubert Kyerematengboateng" w:date="2020-02-02T13:33:00Z">
                   <w:rPr>
                     <w:rFonts w:ascii="Cambria Math" w:hAnsi="Cambria Math" w:cs="Times New Roman"/>
                   </w:rPr>
@@ -4277,14 +4184,9 @@
             </m:e>
           </m:d>
           <m:r>
-            <w:ins w:id="192" w:author="Hubert Kyerematengboateng" w:date="2020-02-02T13:22:00Z">
+            <w:ins w:id="180" w:author="Hubert Kyerematengboateng" w:date="2020-02-02T13:22:00Z">
               <w:rPr>
                 <w:rFonts w:ascii="Cambria Math" w:hAnsi="Cambria Math" w:cs="Times New Roman"/>
-                <w:rPrChange w:id="193" w:author="Hubert Kyerematengboateng" w:date="2020-02-02T13:23:00Z">
-                  <w:rPr>
-                    <w:rFonts w:ascii="Cambria Math" w:hAnsi="Cambria Math" w:cs="Times New Roman"/>
-                  </w:rPr>
-                </w:rPrChange>
               </w:rPr>
               <m:t xml:space="preserve"> </m:t>
             </w:ins>
@@ -4296,13 +4198,13 @@
       <w:pPr>
         <w:jc w:val="both"/>
         <w:rPr>
-          <w:ins w:id="194" w:author="Hubert Kyerematengboateng" w:date="2020-02-01T12:37:00Z"/>
-          <w:rFonts w:ascii="Times New Roman" w:hAnsi="Times New Roman" w:cs="Times New Roman"/>
-          <w:sz w:val="22"/>
-          <w:szCs w:val="22"/>
-        </w:rPr>
-      </w:pPr>
-      <w:ins w:id="195" w:author="Hubert Kyerematengboateng" w:date="2020-02-02T13:27:00Z">
+          <w:ins w:id="181" w:author="Hubert Kyerematengboateng" w:date="2020-02-01T12:37:00Z"/>
+          <w:rFonts w:ascii="Times New Roman" w:hAnsi="Times New Roman" w:cs="Times New Roman"/>
+          <w:sz w:val="22"/>
+          <w:szCs w:val="22"/>
+        </w:rPr>
+      </w:pPr>
+      <w:ins w:id="182" w:author="Hubert Kyerematengboateng" w:date="2020-02-02T13:27:00Z">
         <w:r>
           <w:rPr>
             <w:rFonts w:ascii="Times New Roman" w:hAnsi="Times New Roman" w:cs="Times New Roman"/>
@@ -4316,7 +4218,7 @@
         <m:sSub>
           <m:sSubPr>
             <m:ctrlPr>
-              <w:ins w:id="196" w:author="Hubert Kyerematengboateng" w:date="2020-02-02T13:28:00Z">
+              <w:ins w:id="183" w:author="Hubert Kyerematengboateng" w:date="2020-02-02T13:28:00Z">
                 <w:rPr>
                   <w:rFonts w:ascii="Cambria Math" w:hAnsi="Cambria Math" w:cs="Times New Roman"/>
                   <w:i/>
@@ -4328,18 +4230,11 @@
           </m:sSubPr>
           <m:e>
             <m:r>
-              <w:ins w:id="197" w:author="Hubert Kyerematengboateng" w:date="2020-02-02T13:28:00Z">
+              <w:ins w:id="184" w:author="Hubert Kyerematengboateng" w:date="2020-02-02T13:28:00Z">
                 <w:rPr>
                   <w:rFonts w:ascii="Cambria Math" w:hAnsi="Cambria Math" w:cs="Times New Roman"/>
                   <w:sz w:val="22"/>
                   <w:szCs w:val="22"/>
-                  <w:rPrChange w:id="198" w:author="Hubert Kyerematengboateng" w:date="2020-02-02T13:28:00Z">
-                    <w:rPr>
-                      <w:rFonts w:ascii="Cambria Math" w:hAnsi="Cambria Math" w:cs="Times New Roman"/>
-                      <w:sz w:val="22"/>
-                      <w:szCs w:val="22"/>
-                    </w:rPr>
-                  </w:rPrChange>
                 </w:rPr>
                 <m:t>H</m:t>
               </w:ins>
@@ -4347,18 +4242,11 @@
           </m:e>
           <m:sub>
             <m:r>
-              <w:ins w:id="199" w:author="Hubert Kyerematengboateng" w:date="2020-02-02T13:28:00Z">
+              <w:ins w:id="185" w:author="Hubert Kyerematengboateng" w:date="2020-02-02T13:28:00Z">
                 <w:rPr>
                   <w:rFonts w:ascii="Cambria Math" w:hAnsi="Cambria Math" w:cs="Times New Roman"/>
                   <w:sz w:val="22"/>
                   <w:szCs w:val="22"/>
-                  <w:rPrChange w:id="200" w:author="Hubert Kyerematengboateng" w:date="2020-02-02T13:28:00Z">
-                    <w:rPr>
-                      <w:rFonts w:ascii="Cambria Math" w:hAnsi="Cambria Math" w:cs="Times New Roman"/>
-                      <w:sz w:val="22"/>
-                      <w:szCs w:val="22"/>
-                    </w:rPr>
-                  </w:rPrChange>
                 </w:rPr>
                 <m:t>1</m:t>
               </w:ins>
@@ -4366,7 +4254,7 @@
           </m:sub>
         </m:sSub>
       </m:oMath>
-      <w:ins w:id="201" w:author="Hubert Kyerematengboateng" w:date="2020-02-02T13:30:00Z">
+      <w:ins w:id="186" w:author="Hubert Kyerematengboateng" w:date="2020-02-02T13:30:00Z">
         <w:r>
           <w:rPr>
             <w:rFonts w:ascii="Times New Roman" w:hAnsi="Times New Roman" w:cs="Times New Roman"/>
@@ -4376,7 +4264,7 @@
           <w:t xml:space="preserve">represents </w:t>
         </w:r>
       </w:ins>
-      <w:ins w:id="202" w:author="Hubert Kyerematengboateng" w:date="2020-02-02T13:31:00Z">
+      <w:ins w:id="187" w:author="Hubert Kyerematengboateng" w:date="2020-02-02T13:31:00Z">
         <w:r>
           <w:rPr>
             <w:rFonts w:ascii="Times New Roman" w:hAnsi="Times New Roman" w:cs="Times New Roman"/>
@@ -4403,13 +4291,6 @@
                   <w:rFonts w:ascii="Cambria Math" w:hAnsi="Cambria Math" w:cs="Times New Roman"/>
                   <w:sz w:val="22"/>
                   <w:szCs w:val="22"/>
-                  <w:rPrChange w:id="203" w:author="Hubert Kyerematengboateng" w:date="2020-02-02T13:31:00Z">
-                    <w:rPr>
-                      <w:rFonts w:ascii="Cambria Math" w:hAnsi="Cambria Math" w:cs="Times New Roman"/>
-                      <w:sz w:val="22"/>
-                      <w:szCs w:val="22"/>
-                    </w:rPr>
-                  </w:rPrChange>
                 </w:rPr>
                 <m:t>H</m:t>
               </m:r>
@@ -4420,13 +4301,6 @@
                   <w:rFonts w:ascii="Cambria Math" w:hAnsi="Cambria Math" w:cs="Times New Roman"/>
                   <w:sz w:val="22"/>
                   <w:szCs w:val="22"/>
-                  <w:rPrChange w:id="204" w:author="Hubert Kyerematengboateng" w:date="2020-02-02T13:31:00Z">
-                    <w:rPr>
-                      <w:rFonts w:ascii="Cambria Math" w:hAnsi="Cambria Math" w:cs="Times New Roman"/>
-                      <w:sz w:val="22"/>
-                      <w:szCs w:val="22"/>
-                    </w:rPr>
-                  </w:rPrChange>
                 </w:rPr>
                 <m:t>0</m:t>
               </m:r>
@@ -4442,7 +4316,7 @@
           <w:t xml:space="preserve">represents </w:t>
         </w:r>
       </w:ins>
-      <w:ins w:id="205" w:author="Hubert Kyerematengboateng" w:date="2020-02-02T13:32:00Z">
+      <w:ins w:id="188" w:author="Hubert Kyerematengboateng" w:date="2020-02-02T13:32:00Z">
         <w:r>
           <w:rPr>
             <w:rFonts w:ascii="Times New Roman" w:hAnsi="Times New Roman" w:cs="Times New Roman"/>
@@ -4457,11 +4331,11 @@
       <w:pPr>
         <w:jc w:val="both"/>
         <w:rPr>
-          <w:ins w:id="206" w:author="Hubert Kyerematengboateng" w:date="2020-02-02T13:17:00Z"/>
-          <w:rFonts w:ascii="Times New Roman" w:hAnsi="Times New Roman" w:cs="Times New Roman"/>
-        </w:rPr>
-      </w:pPr>
-      <w:ins w:id="207" w:author="Hubert Kyerematengboateng" w:date="2020-02-01T12:40:00Z">
+          <w:ins w:id="189" w:author="Hubert Kyerematengboateng" w:date="2020-02-02T13:17:00Z"/>
+          <w:rFonts w:ascii="Times New Roman" w:hAnsi="Times New Roman" w:cs="Times New Roman"/>
+        </w:rPr>
+      </w:pPr>
+      <w:ins w:id="190" w:author="Hubert Kyerematengboateng" w:date="2020-02-01T12:40:00Z">
         <w:r>
           <w:rPr>
             <w:rFonts w:ascii="Times New Roman" w:hAnsi="Times New Roman" w:cs="Times New Roman"/>
@@ -4505,7 +4379,7 @@
           </m:sSub>
         </m:oMath>
       </w:ins>
-      <w:ins w:id="208" w:author="Hubert Kyerematengboateng" w:date="2020-02-01T12:41:00Z">
+      <w:ins w:id="191" w:author="Hubert Kyerematengboateng" w:date="2020-02-01T12:41:00Z">
         <w:r>
           <w:rPr>
             <w:rFonts w:ascii="Times New Roman" w:hAnsi="Times New Roman" w:cs="Times New Roman"/>
@@ -4543,7 +4417,7 @@
           </m:sSub>
         </m:oMath>
       </w:ins>
-      <w:ins w:id="209" w:author="Hubert Kyerematengboateng" w:date="2020-02-01T12:44:00Z">
+      <w:ins w:id="192" w:author="Hubert Kyerematengboateng" w:date="2020-02-01T12:44:00Z">
         <w:r>
           <w:rPr>
             <w:rFonts w:ascii="Times New Roman" w:hAnsi="Times New Roman" w:cs="Times New Roman"/>
@@ -4551,7 +4425,7 @@
           <w:t xml:space="preserve"> which does not require signal power</w:t>
         </w:r>
       </w:ins>
-      <w:ins w:id="210" w:author="Hubert Kyerematengboateng" w:date="2020-02-02T07:36:00Z">
+      <w:ins w:id="193" w:author="Hubert Kyerematengboateng" w:date="2020-02-02T07:36:00Z">
         <w:r>
           <w:rPr>
             <w:rFonts w:ascii="Times New Roman" w:hAnsi="Times New Roman" w:cs="Times New Roman"/>
@@ -4559,7 +4433,7 @@
           <w:t xml:space="preserve"> [1]</w:t>
         </w:r>
       </w:ins>
-      <w:ins w:id="211" w:author="Hubert Kyerematengboateng" w:date="2020-02-02T08:00:00Z">
+      <w:ins w:id="194" w:author="Hubert Kyerematengboateng" w:date="2020-02-02T08:00:00Z">
         <w:r>
           <w:rPr>
             <w:rFonts w:ascii="Times New Roman" w:hAnsi="Times New Roman" w:cs="Times New Roman"/>
@@ -4572,12 +4446,12 @@
       <w:pPr>
         <w:jc w:val="both"/>
         <w:rPr>
-          <w:ins w:id="212" w:author="Hubert Kyerematengboateng" w:date="2020-02-01T12:30:00Z"/>
-          <w:rFonts w:ascii="Times New Roman" w:hAnsi="Times New Roman" w:cs="Times New Roman"/>
-          <w:sz w:val="22"/>
-          <w:szCs w:val="22"/>
-        </w:rPr>
-        <w:pPrChange w:id="213" w:author="Hubert Kyerematengboateng" w:date="2020-02-01T12:30:00Z">
+          <w:ins w:id="195" w:author="Hubert Kyerematengboateng" w:date="2020-02-01T12:30:00Z"/>
+          <w:rFonts w:ascii="Times New Roman" w:hAnsi="Times New Roman" w:cs="Times New Roman"/>
+          <w:sz w:val="22"/>
+          <w:szCs w:val="22"/>
+        </w:rPr>
+        <w:pPrChange w:id="196" w:author="Hubert Kyerematengboateng" w:date="2020-02-01T12:30:00Z">
           <w:pPr/>
         </w:pPrChange>
       </w:pPr>
@@ -4586,13 +4460,13 @@
       <w:pPr>
         <w:jc w:val="both"/>
         <w:rPr>
-          <w:del w:id="214" w:author="Hubert Kyerematengboateng" w:date="2020-01-30T20:10:00Z"/>
-          <w:rFonts w:ascii="Times New Roman" w:hAnsi="Times New Roman" w:cs="Times New Roman"/>
-          <w:sz w:val="22"/>
-          <w:szCs w:val="22"/>
-        </w:rPr>
-      </w:pPr>
-      <w:del w:id="215" w:author="Hubert Kyerematengboateng" w:date="2020-01-30T20:10:00Z">
+          <w:del w:id="197" w:author="Hubert Kyerematengboateng" w:date="2020-01-30T20:10:00Z"/>
+          <w:rFonts w:ascii="Times New Roman" w:hAnsi="Times New Roman" w:cs="Times New Roman"/>
+          <w:sz w:val="22"/>
+          <w:szCs w:val="22"/>
+        </w:rPr>
+      </w:pPr>
+      <w:del w:id="198" w:author="Hubert Kyerematengboateng" w:date="2020-01-30T20:10:00Z">
         <w:r>
           <w:rPr>
             <w:rFonts w:ascii="Times New Roman" w:hAnsi="Times New Roman" w:cs="Times New Roman"/>
@@ -4623,7 +4497,7 @@
       <w:pPr>
         <w:jc w:val="both"/>
         <w:rPr>
-          <w:del w:id="216" w:author="Hubert Kyerematengboateng" w:date="2020-01-30T20:10:00Z"/>
+          <w:del w:id="199" w:author="Hubert Kyerematengboateng" w:date="2020-01-30T20:10:00Z"/>
           <w:rFonts w:ascii="Times New Roman" w:hAnsi="Times New Roman" w:cs="Times New Roman"/>
           <w:i/>
           <w:iCs/>
@@ -4634,7 +4508,7 @@
       <m:oMathPara>
         <m:oMath>
           <m:r>
-            <w:del w:id="217" w:author="Hubert Kyerematengboateng" w:date="2020-01-30T20:10:00Z">
+            <w:del w:id="200" w:author="Hubert Kyerematengboateng" w:date="2020-01-30T20:10:00Z">
               <w:rPr>
                 <w:rFonts w:ascii="Cambria Math" w:hAnsi="Cambria Math" w:cs="Times New Roman"/>
                 <w:sz w:val="22"/>
@@ -4646,7 +4520,7 @@
           <m:d>
             <m:dPr>
               <m:ctrlPr>
-                <w:del w:id="218" w:author="Hubert Kyerematengboateng" w:date="2020-01-30T20:10:00Z">
+                <w:del w:id="201" w:author="Hubert Kyerematengboateng" w:date="2020-01-30T20:10:00Z">
                   <w:rPr>
                     <w:rFonts w:ascii="Cambria Math" w:hAnsi="Cambria Math" w:cs="Times New Roman"/>
                     <w:i/>
@@ -4659,7 +4533,7 @@
             </m:dPr>
             <m:e>
               <m:r>
-                <w:del w:id="219" w:author="Hubert Kyerematengboateng" w:date="2020-01-30T20:10:00Z">
+                <w:del w:id="202" w:author="Hubert Kyerematengboateng" w:date="2020-01-30T20:10:00Z">
                   <w:rPr>
                     <w:rFonts w:ascii="Cambria Math" w:hAnsi="Cambria Math" w:cs="Times New Roman"/>
                     <w:sz w:val="22"/>
@@ -4671,7 +4545,7 @@
             </m:e>
           </m:d>
           <m:r>
-            <w:del w:id="220" w:author="Hubert Kyerematengboateng" w:date="2020-01-30T20:10:00Z">
+            <w:del w:id="203" w:author="Hubert Kyerematengboateng" w:date="2020-01-30T20:10:00Z">
               <w:rPr>
                 <w:rFonts w:ascii="Cambria Math" w:hAnsi="Cambria Math" w:cs="Times New Roman"/>
                 <w:sz w:val="22"/>
@@ -4683,7 +4557,7 @@
           <m:sSub>
             <m:sSubPr>
               <m:ctrlPr>
-                <w:del w:id="221" w:author="Hubert Kyerematengboateng" w:date="2020-01-30T20:10:00Z">
+                <w:del w:id="204" w:author="Hubert Kyerematengboateng" w:date="2020-01-30T20:10:00Z">
                   <w:rPr>
                     <w:rFonts w:ascii="Cambria Math" w:hAnsi="Cambria Math" w:cs="Times New Roman"/>
                     <w:i/>
@@ -4696,7 +4570,7 @@
             </m:sSubPr>
             <m:e>
               <m:r>
-                <w:del w:id="222" w:author="Hubert Kyerematengboateng" w:date="2020-01-30T20:10:00Z">
+                <w:del w:id="205" w:author="Hubert Kyerematengboateng" w:date="2020-01-30T20:10:00Z">
                   <w:rPr>
                     <w:rFonts w:ascii="Cambria Math" w:hAnsi="Cambria Math" w:cs="Times New Roman"/>
                     <w:sz w:val="22"/>
@@ -4708,7 +4582,7 @@
             </m:e>
             <m:sub>
               <m:r>
-                <w:del w:id="223" w:author="Hubert Kyerematengboateng" w:date="2020-01-30T20:10:00Z">
+                <w:del w:id="206" w:author="Hubert Kyerematengboateng" w:date="2020-01-30T20:10:00Z">
                   <w:rPr>
                     <w:rFonts w:ascii="Cambria Math" w:hAnsi="Cambria Math" w:cs="Times New Roman"/>
                     <w:sz w:val="22"/>
@@ -4720,7 +4594,7 @@
             </m:sub>
           </m:sSub>
           <m:r>
-            <w:del w:id="224" w:author="Hubert Kyerematengboateng" w:date="2020-01-30T20:10:00Z">
+            <w:del w:id="207" w:author="Hubert Kyerematengboateng" w:date="2020-01-30T20:10:00Z">
               <w:rPr>
                 <w:rFonts w:ascii="Cambria Math" w:hAnsi="Cambria Math" w:cs="Times New Roman"/>
                 <w:sz w:val="22"/>
@@ -4736,13 +4610,13 @@
       <w:pPr>
         <w:jc w:val="both"/>
         <w:rPr>
-          <w:del w:id="225" w:author="Hubert Kyerematengboateng" w:date="2020-01-30T20:10:00Z"/>
-          <w:rFonts w:ascii="Times New Roman" w:hAnsi="Times New Roman" w:cs="Times New Roman"/>
-          <w:sz w:val="22"/>
-          <w:szCs w:val="22"/>
-        </w:rPr>
-      </w:pPr>
-      <w:del w:id="226" w:author="Hubert Kyerematengboateng" w:date="2020-01-30T20:10:00Z">
+          <w:del w:id="208" w:author="Hubert Kyerematengboateng" w:date="2020-01-30T20:10:00Z"/>
+          <w:rFonts w:ascii="Times New Roman" w:hAnsi="Times New Roman" w:cs="Times New Roman"/>
+          <w:sz w:val="22"/>
+          <w:szCs w:val="22"/>
+        </w:rPr>
+      </w:pPr>
+      <w:del w:id="209" w:author="Hubert Kyerematengboateng" w:date="2020-01-30T20:10:00Z">
         <w:r>
           <w:rPr>
             <w:rFonts w:ascii="Times New Roman" w:hAnsi="Times New Roman" w:cs="Times New Roman"/>
@@ -4814,7 +4688,7 @@
           <w:delText xml:space="preserve"> </w:delText>
         </w:r>
       </w:del>
-      <w:del w:id="227" w:author="Hubert Kyerematengboateng" w:date="2020-01-26T20:57:00Z">
+      <w:del w:id="210" w:author="Hubert Kyerematengboateng" w:date="2020-01-26T20:57:00Z">
         <w:r>
           <w:rPr>
             <w:rFonts w:ascii="Times New Roman" w:hAnsi="Times New Roman" w:cs="Times New Roman"/>
@@ -4824,7 +4698,7 @@
           <w:delText xml:space="preserve">is </w:delText>
         </w:r>
       </w:del>
-      <w:del w:id="228" w:author="Hubert Kyerematengboateng" w:date="2020-01-30T20:10:00Z">
+      <w:del w:id="211" w:author="Hubert Kyerematengboateng" w:date="2020-01-30T20:10:00Z">
         <w:r>
           <w:rPr>
             <w:rFonts w:ascii="Times New Roman" w:hAnsi="Times New Roman" w:cs="Times New Roman"/>
@@ -4855,13 +4729,13 @@
       <w:pPr>
         <w:jc w:val="both"/>
         <w:rPr>
-          <w:del w:id="229" w:author="Hubert Kyerematengboateng" w:date="2020-01-30T20:10:00Z"/>
-          <w:rFonts w:ascii="Times New Roman" w:hAnsi="Times New Roman" w:cs="Times New Roman"/>
-          <w:sz w:val="22"/>
-          <w:szCs w:val="22"/>
-        </w:rPr>
-      </w:pPr>
-      <w:del w:id="230" w:author="Hubert Kyerematengboateng" w:date="2020-01-30T20:10:00Z">
+          <w:del w:id="212" w:author="Hubert Kyerematengboateng" w:date="2020-01-30T20:10:00Z"/>
+          <w:rFonts w:ascii="Times New Roman" w:hAnsi="Times New Roman" w:cs="Times New Roman"/>
+          <w:sz w:val="22"/>
+          <w:szCs w:val="22"/>
+        </w:rPr>
+      </w:pPr>
+      <w:del w:id="213" w:author="Hubert Kyerematengboateng" w:date="2020-01-30T20:10:00Z">
         <w:r>
           <w:rPr>
             <w:rFonts w:ascii="Times New Roman" w:hAnsi="Times New Roman" w:cs="Times New Roman"/>
@@ -4876,13 +4750,13 @@
       <w:pPr>
         <w:jc w:val="both"/>
         <w:rPr>
-          <w:del w:id="231" w:author="Hubert Kyerematengboateng" w:date="2020-01-29T20:26:00Z"/>
-          <w:rFonts w:ascii="Times New Roman" w:hAnsi="Times New Roman" w:cs="Times New Roman"/>
-          <w:sz w:val="22"/>
-          <w:szCs w:val="22"/>
-        </w:rPr>
-      </w:pPr>
-      <w:del w:id="232" w:author="Hubert Kyerematengboateng" w:date="2020-01-29T20:26:00Z">
+          <w:del w:id="214" w:author="Hubert Kyerematengboateng" w:date="2020-01-29T20:26:00Z"/>
+          <w:rFonts w:ascii="Times New Roman" w:hAnsi="Times New Roman" w:cs="Times New Roman"/>
+          <w:sz w:val="22"/>
+          <w:szCs w:val="22"/>
+        </w:rPr>
+      </w:pPr>
+      <w:del w:id="215" w:author="Hubert Kyerematengboateng" w:date="2020-01-29T20:26:00Z">
         <w:r>
           <w:rPr>
             <w:rFonts w:ascii="Times New Roman" w:hAnsi="Times New Roman" w:cs="Times New Roman"/>
@@ -4892,7 +4766,7 @@
           <w:delText xml:space="preserve">In this paper we used a sample size of </w:delText>
         </w:r>
       </w:del>
-      <w:del w:id="233" w:author="Hubert Kyerematengboateng" w:date="2020-01-26T21:12:00Z">
+      <w:del w:id="216" w:author="Hubert Kyerematengboateng" w:date="2020-01-26T21:12:00Z">
         <w:r>
           <w:rPr>
             <w:rFonts w:ascii="Times New Roman" w:hAnsi="Times New Roman" w:cs="Times New Roman"/>
@@ -4902,7 +4776,7 @@
           <w:delText>5</w:delText>
         </w:r>
       </w:del>
-      <w:del w:id="234" w:author="Hubert Kyerematengboateng" w:date="2020-01-29T20:26:00Z">
+      <w:del w:id="217" w:author="Hubert Kyerematengboateng" w:date="2020-01-29T20:26:00Z">
         <w:r>
           <w:rPr>
             <w:rFonts w:ascii="Times New Roman" w:hAnsi="Times New Roman" w:cs="Times New Roman"/>
@@ -4948,11 +4822,26 @@
     </w:p>
     <w:p>
       <w:pPr>
-        <w:pStyle w:val="Heading2"/>
-      </w:pPr>
-      <w:r>
-        <w:t>MOMENTS AND CUMULANTS</w:t>
-      </w:r>
+        <w:pStyle w:val="Heading1"/>
+        <w:pPrChange w:id="218" w:author="Hubert Kyerematengboateng" w:date="2020-02-03T23:20:00Z">
+          <w:pPr>
+            <w:pStyle w:val="Heading2"/>
+          </w:pPr>
+        </w:pPrChange>
+      </w:pPr>
+      <w:r>
+        <w:t>M</w:t>
+      </w:r>
+      <w:ins w:id="219" w:author="Hubert Kyerematengboateng" w:date="2020-02-03T23:19:00Z">
+        <w:r>
+          <w:t>oments and Cumulants</w:t>
+        </w:r>
+      </w:ins>
+      <w:del w:id="220" w:author="Hubert Kyerematengboateng" w:date="2020-02-03T23:19:00Z">
+        <w:r>
+          <w:delText>OMENTS AND CUMULANTS</w:delText>
+        </w:r>
+      </w:del>
     </w:p>
     <w:p>
       <w:pPr>
@@ -5413,7 +5302,7 @@
         </w:rPr>
         <w:t>are the coefficients in the Taylor expansion of the cumulant generating function about the origin</w:t>
       </w:r>
-      <w:ins w:id="235" w:author="Hubert Kyerematengboateng" w:date="2020-01-26T20:54:00Z">
+      <w:ins w:id="221" w:author="Hubert Kyerematengboateng" w:date="2020-01-26T20:54:00Z">
         <w:r>
           <w:rPr>
             <w:rFonts w:ascii="Times New Roman" w:hAnsi="Times New Roman" w:cs="Times New Roman"/>
@@ -6644,11 +6533,11 @@
       <w:pPr>
         <w:jc w:val="both"/>
         <w:rPr>
-          <w:del w:id="236" w:author="Hubert Kyerematengboateng" w:date="2020-01-29T20:26:00Z"/>
-          <w:rFonts w:ascii="Times New Roman" w:hAnsi="Times New Roman" w:cs="Times New Roman"/>
-        </w:rPr>
-      </w:pPr>
-      <w:ins w:id="237" w:author="Hubert Kyerematengboateng" w:date="2020-02-02T13:34:00Z">
+          <w:del w:id="222" w:author="Hubert Kyerematengboateng" w:date="2020-01-29T20:26:00Z"/>
+          <w:rFonts w:ascii="Times New Roman" w:hAnsi="Times New Roman" w:cs="Times New Roman"/>
+        </w:rPr>
+      </w:pPr>
+      <w:ins w:id="223" w:author="Hubert Kyerematengboateng" w:date="2020-02-02T13:34:00Z">
         <w:r>
           <w:rPr>
             <w:rFonts w:ascii="Times New Roman" w:hAnsi="Times New Roman" w:cs="Times New Roman"/>
@@ -6710,7 +6599,7 @@
                         <wps:txbx>
                           <w:txbxContent>
                             <w:p>
-                              <w:ins w:id="238" w:author="Hubert Kyerematengboateng" w:date="2020-02-02T13:34:00Z">
+                              <w:ins w:id="224" w:author="Hubert Kyerematengboateng" w:date="2020-02-02T13:34:00Z">
                                 <w:r>
                                   <w:t>[1]</w:t>
                                 </w:r>
@@ -6740,7 +6629,7 @@
                   <v:textbox>
                     <w:txbxContent>
                       <w:p>
-                        <w:ins w:id="239" w:author="Hubert Kyerematengboateng" w:date="2020-02-02T13:34:00Z">
+                        <w:ins w:id="225" w:author="Hubert Kyerematengboateng" w:date="2020-02-02T13:34:00Z">
                           <w:r>
                             <w:t>[1]</w:t>
                           </w:r>
@@ -6755,7 +6644,7 @@
           </mc:AlternateContent>
         </w:r>
       </w:ins>
-      <w:del w:id="240" w:author="Hubert Kyerematengboateng" w:date="2020-01-29T20:26:00Z">
+      <w:del w:id="226" w:author="Hubert Kyerematengboateng" w:date="2020-01-29T20:26:00Z">
         <w:r>
           <w:rPr>
             <w:rFonts w:ascii="Times New Roman" w:hAnsi="Times New Roman" w:cs="Times New Roman"/>
@@ -6768,11 +6657,11 @@
       <w:pPr>
         <w:jc w:val="both"/>
         <w:rPr>
-          <w:del w:id="241" w:author="Hubert Kyerematengboateng" w:date="2020-01-29T20:26:00Z"/>
-          <w:rFonts w:ascii="Times New Roman" w:hAnsi="Times New Roman" w:cs="Times New Roman"/>
-        </w:rPr>
-      </w:pPr>
-      <w:del w:id="242" w:author="Hubert Kyerematengboateng" w:date="2020-01-29T20:26:00Z">
+          <w:del w:id="227" w:author="Hubert Kyerematengboateng" w:date="2020-01-29T20:26:00Z"/>
+          <w:rFonts w:ascii="Times New Roman" w:hAnsi="Times New Roman" w:cs="Times New Roman"/>
+        </w:rPr>
+      </w:pPr>
+      <w:del w:id="228" w:author="Hubert Kyerematengboateng" w:date="2020-01-29T20:26:00Z">
         <w:r>
           <w:rPr>
             <w:rFonts w:ascii="Times New Roman" w:hAnsi="Times New Roman" w:cs="Times New Roman"/>
@@ -6836,7 +6725,7 @@
         </w:rPr>
         <w:t xml:space="preserve"> and his colleagues in 1992. SVM regression is considered a nonparametric technique because it relies on kernel functions</w:t>
       </w:r>
-      <w:ins w:id="243" w:author="Hubert Kyerematengboateng" w:date="2020-01-26T20:56:00Z">
+      <w:ins w:id="229" w:author="Hubert Kyerematengboateng" w:date="2020-01-26T20:56:00Z">
         <w:r>
           <w:rPr>
             <w:rFonts w:ascii="Times New Roman" w:hAnsi="Times New Roman" w:cs="Times New Roman"/>
@@ -6888,7 +6777,7 @@
         </w:rPr>
         <w:t>algorithm is used to develop a model which used to predict the radio frequency up and down time. SVR which is an extension of Support Vector Machine is a supervised learning model that construct an optimal hyperplane in an N-dimensional space through margin maximization</w:t>
       </w:r>
-      <w:ins w:id="244" w:author="Hubert Kyerematengboateng" w:date="2020-01-26T20:55:00Z">
+      <w:ins w:id="230" w:author="Hubert Kyerematengboateng" w:date="2020-01-26T20:55:00Z">
         <w:r>
           <w:rPr>
             <w:rFonts w:ascii="Times New Roman" w:hAnsi="Times New Roman" w:cs="Times New Roman"/>
@@ -6982,7 +6871,7 @@
         </w:rPr>
         <w:t xml:space="preserve"> kernel</w:t>
       </w:r>
-      <w:ins w:id="245" w:author="Hubert Kyerematengboateng" w:date="2020-01-26T20:55:00Z">
+      <w:ins w:id="231" w:author="Hubert Kyerematengboateng" w:date="2020-01-26T20:55:00Z">
         <w:r>
           <w:rPr>
             <w:rFonts w:ascii="Times New Roman" w:hAnsi="Times New Roman" w:cs="Times New Roman"/>
@@ -7026,7 +6915,7 @@
         </w:rPr>
         <w:t>is more flexibility in the choice of penalties and loss functions and should scale better to large numbers of samples</w:t>
       </w:r>
-      <w:ins w:id="246" w:author="Hubert Kyerematengboateng" w:date="2020-01-26T20:56:00Z">
+      <w:ins w:id="232" w:author="Hubert Kyerematengboateng" w:date="2020-01-26T20:56:00Z">
         <w:r>
           <w:rPr>
             <w:rFonts w:ascii="Times New Roman" w:hAnsi="Times New Roman" w:cs="Times New Roman"/>
@@ -7256,7 +7145,7 @@
         </w:rPr>
         <w:t xml:space="preserve"> the bias term</w:t>
       </w:r>
-      <w:ins w:id="247" w:author="Hubert Kyerematengboateng" w:date="2020-01-26T20:56:00Z">
+      <w:ins w:id="233" w:author="Hubert Kyerematengboateng" w:date="2020-01-26T20:56:00Z">
         <w:r>
           <w:rPr>
             <w:rFonts w:ascii="Times New Roman" w:hAnsi="Times New Roman" w:cs="Times New Roman"/>
@@ -7300,7 +7189,7 @@
         </w:rPr>
         <w:t>In margin maximization, we refer to finding the optimal margin for which the closet data point and the hyperplane is at its maximum</w:t>
       </w:r>
-      <w:ins w:id="248" w:author="Hubert Kyerematengboateng" w:date="2020-01-26T20:56:00Z">
+      <w:ins w:id="234" w:author="Hubert Kyerematengboateng" w:date="2020-01-26T20:56:00Z">
         <w:r>
           <w:rPr>
             <w:rFonts w:ascii="Times New Roman" w:hAnsi="Times New Roman" w:cs="Times New Roman"/>
@@ -7331,10 +7220,10 @@
       <w:pPr>
         <w:pStyle w:val="Heading1"/>
         <w:rPr>
-          <w:ins w:id="249" w:author="Hubert Kyerematengboateng" w:date="2020-01-28T19:46:00Z"/>
-        </w:rPr>
-      </w:pPr>
-      <w:del w:id="250" w:author="Hubert Kyerematengboateng" w:date="2020-02-01T12:18:00Z">
+          <w:ins w:id="235" w:author="Hubert Kyerematengboateng" w:date="2020-01-28T19:46:00Z"/>
+        </w:rPr>
+      </w:pPr>
+      <w:del w:id="236" w:author="Hubert Kyerematengboateng" w:date="2020-02-01T12:18:00Z">
         <w:r>
           <w:rPr>
             <w:sz w:val="22"/>
@@ -7358,7 +7247,7 @@
           <w:delText>) which was split into two, 50% used for training and the other half used for testing our model.</w:delText>
         </w:r>
       </w:del>
-      <w:ins w:id="251" w:author="Hubert Kyerematengboateng" w:date="2020-01-28T19:46:00Z">
+      <w:ins w:id="237" w:author="Hubert Kyerematengboateng" w:date="2020-01-28T19:46:00Z">
         <w:r>
           <w:t>RESULTS</w:t>
         </w:r>
@@ -7366,169 +7255,927 @@
     </w:p>
     <w:p>
       <w:pPr>
-        <w:rPr>
-          <w:ins w:id="252" w:author="Hubert Kyerematengboateng" w:date="2020-01-28T20:30:00Z"/>
-          <w:lang w:eastAsia="en-US" w:bidi="ar-SA"/>
-        </w:rPr>
-      </w:pPr>
-      <w:ins w:id="253" w:author="Hubert Kyerematengboateng" w:date="2020-01-28T20:25:00Z">
-        <w:r>
-          <w:rPr>
-            <w:lang w:eastAsia="en-US" w:bidi="ar-SA"/>
-          </w:rPr>
-          <w:t xml:space="preserve">We complete this paper by comparing the accuracy performance of both MATLAB and Python code. The parameters are used </w:t>
-        </w:r>
-      </w:ins>
-      <w:ins w:id="254" w:author="Hubert Kyerematengboateng" w:date="2020-01-28T20:26:00Z">
-        <w:r>
-          <w:rPr>
-            <w:lang w:eastAsia="en-US" w:bidi="ar-SA"/>
-          </w:rPr>
-          <w:t xml:space="preserve">in our testing </w:t>
-        </w:r>
-        <w:proofErr w:type="gramStart"/>
-        <w:r>
-          <w:rPr>
-            <w:lang w:eastAsia="en-US" w:bidi="ar-SA"/>
-          </w:rPr>
-          <w:t>with the exception of</w:t>
-        </w:r>
-        <w:proofErr w:type="gramEnd"/>
-        <w:r>
-          <w:rPr>
-            <w:lang w:eastAsia="en-US" w:bidi="ar-SA"/>
-          </w:rPr>
-          <w:t xml:space="preserve"> the sample size.</w:t>
-        </w:r>
-      </w:ins>
-      <w:ins w:id="255" w:author="Hubert Kyerematengboateng" w:date="2020-01-28T20:30:00Z">
-        <w:r>
-          <w:rPr>
-            <w:lang w:eastAsia="en-US" w:bidi="ar-SA"/>
-          </w:rPr>
-          <w:t xml:space="preserve"> In our testing we use a sample of 1000 (N</w:t>
-        </w:r>
-        <w:r>
-          <w:rPr>
-            <w:i/>
-            <w:iCs/>
-            <w:sz w:val="20"/>
-            <w:szCs w:val="20"/>
-            <w:lang w:eastAsia="en-US" w:bidi="ar-SA"/>
-            <w:rPrChange w:id="256" w:author="Hubert Kyerematengboateng" w:date="2020-01-28T20:30:00Z">
+        <w:jc w:val="both"/>
+        <w:rPr>
+          <w:ins w:id="238" w:author="Hubert Kyerematengboateng" w:date="2020-01-28T20:30:00Z"/>
+          <w:rFonts w:ascii="Times New Roman" w:hAnsi="Times New Roman" w:cs="Times New Roman"/>
+          <w:sz w:val="22"/>
+          <w:szCs w:val="22"/>
+          <w:rPrChange w:id="239" w:author="Hubert Kyerematengboateng" w:date="2020-02-03T22:45:00Z">
+            <w:rPr>
+              <w:ins w:id="240" w:author="Hubert Kyerematengboateng" w:date="2020-01-28T20:30:00Z"/>
+              <w:lang w:eastAsia="en-US" w:bidi="ar-SA"/>
+            </w:rPr>
+          </w:rPrChange>
+        </w:rPr>
+        <w:pPrChange w:id="241" w:author="Hubert Kyerematengboateng" w:date="2020-02-03T22:45:00Z">
+          <w:pPr/>
+        </w:pPrChange>
+      </w:pPr>
+      <w:ins w:id="242" w:author="Hubert Kyerematengboateng" w:date="2020-01-28T20:25:00Z">
+        <w:r>
+          <w:rPr>
+            <w:rFonts w:ascii="Times New Roman" w:hAnsi="Times New Roman" w:cs="Times New Roman"/>
+            <w:sz w:val="22"/>
+            <w:szCs w:val="22"/>
+            <w:rPrChange w:id="243" w:author="Hubert Kyerematengboateng" w:date="2020-02-03T22:45:00Z">
               <w:rPr>
                 <w:lang w:eastAsia="en-US" w:bidi="ar-SA"/>
               </w:rPr>
             </w:rPrChange>
           </w:rPr>
-          <w:t>s</w:t>
-        </w:r>
-        <w:r>
-          <w:rPr>
-            <w:lang w:eastAsia="en-US" w:bidi="ar-SA"/>
-          </w:rPr>
-          <w:t>)</w:t>
+          <w:t xml:space="preserve">We complete this paper by comparing the accuracy performance of both MATLAB and Python code. The parameters are used </w:t>
+        </w:r>
+      </w:ins>
+      <w:ins w:id="244" w:author="Hubert Kyerematengboateng" w:date="2020-01-28T20:26:00Z">
+        <w:r>
+          <w:rPr>
+            <w:rFonts w:ascii="Times New Roman" w:hAnsi="Times New Roman" w:cs="Times New Roman"/>
+            <w:sz w:val="22"/>
+            <w:szCs w:val="22"/>
+            <w:rPrChange w:id="245" w:author="Hubert Kyerematengboateng" w:date="2020-02-03T22:45:00Z">
+              <w:rPr>
+                <w:lang w:eastAsia="en-US" w:bidi="ar-SA"/>
+              </w:rPr>
+            </w:rPrChange>
+          </w:rPr>
+          <w:t xml:space="preserve">in our testing </w:t>
+        </w:r>
+        <w:proofErr w:type="gramStart"/>
+        <w:r>
+          <w:rPr>
+            <w:rFonts w:ascii="Times New Roman" w:hAnsi="Times New Roman" w:cs="Times New Roman"/>
+            <w:sz w:val="22"/>
+            <w:szCs w:val="22"/>
+            <w:rPrChange w:id="246" w:author="Hubert Kyerematengboateng" w:date="2020-02-03T22:45:00Z">
+              <w:rPr>
+                <w:lang w:eastAsia="en-US" w:bidi="ar-SA"/>
+              </w:rPr>
+            </w:rPrChange>
+          </w:rPr>
+          <w:t>with the exception of</w:t>
+        </w:r>
+        <w:proofErr w:type="gramEnd"/>
+        <w:r>
+          <w:rPr>
+            <w:rFonts w:ascii="Times New Roman" w:hAnsi="Times New Roman" w:cs="Times New Roman"/>
+            <w:sz w:val="22"/>
+            <w:szCs w:val="22"/>
+            <w:rPrChange w:id="247" w:author="Hubert Kyerematengboateng" w:date="2020-02-03T22:45:00Z">
+              <w:rPr>
+                <w:lang w:eastAsia="en-US" w:bidi="ar-SA"/>
+              </w:rPr>
+            </w:rPrChange>
+          </w:rPr>
+          <w:t xml:space="preserve"> the sample size.</w:t>
+        </w:r>
+      </w:ins>
+      <w:ins w:id="248" w:author="Hubert Kyerematengboateng" w:date="2020-01-28T20:30:00Z">
+        <w:r>
+          <w:rPr>
+            <w:rFonts w:ascii="Times New Roman" w:hAnsi="Times New Roman" w:cs="Times New Roman"/>
+            <w:sz w:val="22"/>
+            <w:szCs w:val="22"/>
+            <w:rPrChange w:id="249" w:author="Hubert Kyerematengboateng" w:date="2020-02-03T22:45:00Z">
+              <w:rPr>
+                <w:lang w:eastAsia="en-US" w:bidi="ar-SA"/>
+              </w:rPr>
+            </w:rPrChange>
+          </w:rPr>
+          <w:t xml:space="preserve"> In our testing we use a sample of 1000 (Ns)</w:t>
         </w:r>
       </w:ins>
     </w:p>
     <w:p>
       <w:pPr>
-        <w:rPr>
-          <w:ins w:id="257" w:author="Hubert Kyerematengboateng" w:date="2020-01-28T20:32:00Z"/>
-          <w:lang w:eastAsia="en-US" w:bidi="ar-SA"/>
-        </w:rPr>
-      </w:pPr>
-      <w:ins w:id="258" w:author="Hubert Kyerematengboateng" w:date="2020-01-28T20:31:00Z">
-        <w:r>
-          <w:rPr>
-            <w:lang w:eastAsia="en-US" w:bidi="ar-SA"/>
+        <w:jc w:val="both"/>
+        <w:rPr>
+          <w:ins w:id="250" w:author="Hubert Kyerematengboateng" w:date="2020-02-03T22:08:00Z"/>
+          <w:rFonts w:ascii="Times New Roman" w:hAnsi="Times New Roman" w:cs="Times New Roman"/>
+          <w:sz w:val="22"/>
+          <w:szCs w:val="22"/>
+          <w:rPrChange w:id="251" w:author="Hubert Kyerematengboateng" w:date="2020-02-03T22:45:00Z">
+            <w:rPr>
+              <w:ins w:id="252" w:author="Hubert Kyerematengboateng" w:date="2020-02-03T22:08:00Z"/>
+              <w:lang w:eastAsia="en-US" w:bidi="ar-SA"/>
+            </w:rPr>
+          </w:rPrChange>
+        </w:rPr>
+        <w:pPrChange w:id="253" w:author="Hubert Kyerematengboateng" w:date="2020-02-03T22:45:00Z">
+          <w:pPr/>
+        </w:pPrChange>
+      </w:pPr>
+      <w:ins w:id="254" w:author="Hubert Kyerematengboateng" w:date="2020-01-28T20:31:00Z">
+        <w:r>
+          <w:rPr>
+            <w:rFonts w:ascii="Times New Roman" w:hAnsi="Times New Roman" w:cs="Times New Roman"/>
+            <w:sz w:val="22"/>
+            <w:szCs w:val="22"/>
+            <w:rPrChange w:id="255" w:author="Hubert Kyerematengboateng" w:date="2020-02-03T22:45:00Z">
+              <w:rPr>
+                <w:lang w:eastAsia="en-US" w:bidi="ar-SA"/>
+              </w:rPr>
+            </w:rPrChange>
+          </w:rPr>
+          <w:t xml:space="preserve">Apart from comparing the results of our Python code with the original work, </w:t>
+        </w:r>
+      </w:ins>
+      <w:ins w:id="256" w:author="Hubert Kyerematengboateng" w:date="2020-02-03T22:28:00Z">
+        <w:r>
+          <w:rPr>
+            <w:rFonts w:ascii="Times New Roman" w:hAnsi="Times New Roman" w:cs="Times New Roman"/>
+            <w:sz w:val="22"/>
+            <w:szCs w:val="22"/>
+            <w:rPrChange w:id="257" w:author="Hubert Kyerematengboateng" w:date="2020-02-03T22:45:00Z">
+              <w:rPr>
+                <w:lang w:eastAsia="en-US" w:bidi="ar-SA"/>
+              </w:rPr>
+            </w:rPrChange>
+          </w:rPr>
+          <w:t>signal energy</w:t>
+        </w:r>
+      </w:ins>
+      <w:ins w:id="258" w:author="Hubert Kyerematengboateng" w:date="2020-02-03T22:30:00Z">
+        <w:r>
+          <w:rPr>
+            <w:rFonts w:ascii="Times New Roman" w:hAnsi="Times New Roman" w:cs="Times New Roman"/>
+            <w:sz w:val="22"/>
+            <w:szCs w:val="22"/>
+            <w:rPrChange w:id="259" w:author="Hubert Kyerematengboateng" w:date="2020-02-03T22:45:00Z">
+              <w:rPr>
+                <w:lang w:eastAsia="en-US" w:bidi="ar-SA"/>
+              </w:rPr>
+            </w:rPrChange>
+          </w:rPr>
+          <w:t xml:space="preserve"> calculated using</w:t>
+        </w:r>
+      </w:ins>
+      <w:ins w:id="260" w:author="Hubert Kyerematengboateng" w:date="2020-02-03T22:28:00Z">
+        <w:r>
+          <w:rPr>
+            <w:rFonts w:ascii="Times New Roman" w:hAnsi="Times New Roman" w:cs="Times New Roman"/>
+            <w:sz w:val="22"/>
+            <w:szCs w:val="22"/>
+            <w:rPrChange w:id="261" w:author="Hubert Kyerematengboateng" w:date="2020-02-03T22:45:00Z">
+              <w:rPr>
+                <w:lang w:eastAsia="en-US" w:bidi="ar-SA"/>
+              </w:rPr>
+            </w:rPrChange>
+          </w:rPr>
+          <w:t xml:space="preserve"> </w:t>
+        </w:r>
+      </w:ins>
+      <w:ins w:id="262" w:author="Hubert Kyerematengboateng" w:date="2020-01-28T20:31:00Z">
+        <w:r>
+          <w:rPr>
+            <w:rFonts w:ascii="Times New Roman" w:hAnsi="Times New Roman" w:cs="Times New Roman"/>
+            <w:sz w:val="22"/>
+            <w:szCs w:val="22"/>
+            <w:rPrChange w:id="263" w:author="Hubert Kyerematengboateng" w:date="2020-02-03T22:45:00Z">
+              <w:rPr>
+                <w:lang w:eastAsia="en-US" w:bidi="ar-SA"/>
+              </w:rPr>
+            </w:rPrChange>
+          </w:rPr>
+          <w:t>Cumulants(</w:t>
+        </w:r>
+        <w:proofErr w:type="gramStart"/>
+        <w:r>
+          <w:rPr>
+            <w:rFonts w:ascii="Times New Roman" w:hAnsi="Times New Roman" w:cs="Times New Roman"/>
+            <w:sz w:val="22"/>
+            <w:szCs w:val="22"/>
+            <w:rPrChange w:id="264" w:author="Hubert Kyerematengboateng" w:date="2020-02-03T22:45:00Z">
+              <w:rPr>
+                <w:lang w:eastAsia="en-US" w:bidi="ar-SA"/>
+              </w:rPr>
+            </w:rPrChange>
+          </w:rPr>
+          <w:t>first-order</w:t>
+        </w:r>
+        <w:proofErr w:type="gramEnd"/>
+        <w:r>
+          <w:rPr>
+            <w:rFonts w:ascii="Times New Roman" w:hAnsi="Times New Roman" w:cs="Times New Roman"/>
+            <w:sz w:val="22"/>
+            <w:szCs w:val="22"/>
+            <w:rPrChange w:id="265" w:author="Hubert Kyerematengboateng" w:date="2020-02-03T22:45:00Z">
+              <w:rPr>
+                <w:lang w:eastAsia="en-US" w:bidi="ar-SA"/>
+              </w:rPr>
+            </w:rPrChange>
+          </w:rPr>
+          <w:t>)</w:t>
+        </w:r>
+      </w:ins>
+      <w:ins w:id="266" w:author="Hubert Kyerematengboateng" w:date="2020-02-03T22:30:00Z">
+        <w:r>
+          <w:rPr>
+            <w:rFonts w:ascii="Times New Roman" w:hAnsi="Times New Roman" w:cs="Times New Roman"/>
+            <w:sz w:val="22"/>
+            <w:szCs w:val="22"/>
+            <w:rPrChange w:id="267" w:author="Hubert Kyerematengboateng" w:date="2020-02-03T22:45:00Z">
+              <w:rPr>
+                <w:lang w:eastAsia="en-US" w:bidi="ar-SA"/>
+              </w:rPr>
+            </w:rPrChange>
+          </w:rPr>
+          <w:t xml:space="preserve"> </w:t>
+        </w:r>
+      </w:ins>
+      <w:ins w:id="268" w:author="Hubert Kyerematengboateng" w:date="2020-02-03T22:31:00Z">
+        <w:r>
+          <w:rPr>
+            <w:rFonts w:ascii="Times New Roman" w:hAnsi="Times New Roman" w:cs="Times New Roman"/>
+            <w:sz w:val="22"/>
+            <w:szCs w:val="22"/>
+            <w:rPrChange w:id="269" w:author="Hubert Kyerematengboateng" w:date="2020-02-03T22:45:00Z">
+              <w:rPr>
+                <w:lang w:eastAsia="en-US" w:bidi="ar-SA"/>
+              </w:rPr>
+            </w:rPrChange>
+          </w:rPr>
+          <w:t xml:space="preserve">results </w:t>
+        </w:r>
+      </w:ins>
+      <w:ins w:id="270" w:author="Hubert Kyerematengboateng" w:date="2020-02-03T22:30:00Z">
+        <w:r>
+          <w:rPr>
+            <w:rFonts w:ascii="Times New Roman" w:hAnsi="Times New Roman" w:cs="Times New Roman"/>
+            <w:sz w:val="22"/>
+            <w:szCs w:val="22"/>
+            <w:rPrChange w:id="271" w:author="Hubert Kyerematengboateng" w:date="2020-02-03T22:45:00Z">
+              <w:rPr>
+                <w:lang w:eastAsia="en-US" w:bidi="ar-SA"/>
+              </w:rPr>
+            </w:rPrChange>
           </w:rPr>
           <w:lastRenderedPageBreak/>
-          <w:t xml:space="preserve">Apart from comparing the results of our Python code with the original work, we also </w:t>
-        </w:r>
-        <w:proofErr w:type="gramStart"/>
-        <w:r>
-          <w:rPr>
-            <w:lang w:eastAsia="en-US" w:bidi="ar-SA"/>
-          </w:rPr>
-          <w:t>performs</w:t>
-        </w:r>
-        <w:proofErr w:type="gramEnd"/>
-        <w:r>
-          <w:rPr>
-            <w:lang w:eastAsia="en-US" w:bidi="ar-SA"/>
-          </w:rPr>
-          <w:t xml:space="preserve"> tests with Cumulants(first-order)</w:t>
-        </w:r>
-      </w:ins>
-      <w:ins w:id="259" w:author="Hubert Kyerematengboateng" w:date="2020-01-28T20:32:00Z">
-        <w:r>
-          <w:rPr>
-            <w:lang w:eastAsia="en-US" w:bidi="ar-SA"/>
-          </w:rPr>
-          <w:t>. This is to provide other solutions to effectively predicting and detection RF signals</w:t>
-        </w:r>
-      </w:ins>
-      <w:ins w:id="260" w:author="Hubert Kyerematengboateng" w:date="2020-02-02T13:39:00Z">
-        <w:r>
-          <w:rPr>
-            <w:lang w:eastAsia="en-US" w:bidi="ar-SA"/>
+          <w:t>was compared with signal energy</w:t>
+        </w:r>
+      </w:ins>
+      <w:ins w:id="272" w:author="Hubert Kyerematengboateng" w:date="2020-02-03T22:31:00Z">
+        <w:r>
+          <w:rPr>
+            <w:rFonts w:ascii="Times New Roman" w:hAnsi="Times New Roman" w:cs="Times New Roman"/>
+            <w:sz w:val="22"/>
+            <w:szCs w:val="22"/>
+            <w:rPrChange w:id="273" w:author="Hubert Kyerematengboateng" w:date="2020-02-03T22:45:00Z">
+              <w:rPr>
+                <w:lang w:eastAsia="en-US" w:bidi="ar-SA"/>
+              </w:rPr>
+            </w:rPrChange>
+          </w:rPr>
+          <w:t xml:space="preserve"> calculated using average energy results</w:t>
+        </w:r>
+      </w:ins>
+      <w:ins w:id="274" w:author="Hubert Kyerematengboateng" w:date="2020-01-28T20:32:00Z">
+        <w:r>
+          <w:rPr>
+            <w:rFonts w:ascii="Times New Roman" w:hAnsi="Times New Roman" w:cs="Times New Roman"/>
+            <w:sz w:val="22"/>
+            <w:szCs w:val="22"/>
+            <w:rPrChange w:id="275" w:author="Hubert Kyerematengboateng" w:date="2020-02-03T22:45:00Z">
+              <w:rPr>
+                <w:lang w:eastAsia="en-US" w:bidi="ar-SA"/>
+              </w:rPr>
+            </w:rPrChange>
           </w:rPr>
           <w:t xml:space="preserve">. </w:t>
         </w:r>
       </w:ins>
-      <w:ins w:id="261" w:author="Hubert Kyerematengboateng" w:date="2020-02-02T13:40:00Z">
-        <w:r>
-          <w:rPr>
-            <w:lang w:eastAsia="en-US" w:bidi="ar-SA"/>
-          </w:rPr>
-          <w:t>Below are the test results that was from</w:t>
+      <w:ins w:id="276" w:author="Hubert Kyerematengboateng" w:date="2020-02-03T22:31:00Z">
+        <w:r>
+          <w:rPr>
+            <w:rFonts w:ascii="Times New Roman" w:hAnsi="Times New Roman" w:cs="Times New Roman"/>
+            <w:sz w:val="22"/>
+            <w:szCs w:val="22"/>
+            <w:rPrChange w:id="277" w:author="Hubert Kyerematengboateng" w:date="2020-02-03T22:45:00Z">
+              <w:rPr>
+                <w:lang w:eastAsia="en-US" w:bidi="ar-SA"/>
+              </w:rPr>
+            </w:rPrChange>
+          </w:rPr>
+          <w:t>This was</w:t>
+        </w:r>
+      </w:ins>
+      <w:ins w:id="278" w:author="Hubert Kyerematengboateng" w:date="2020-02-03T22:32:00Z">
+        <w:r>
+          <w:rPr>
+            <w:rFonts w:ascii="Times New Roman" w:hAnsi="Times New Roman" w:cs="Times New Roman"/>
+            <w:sz w:val="22"/>
+            <w:szCs w:val="22"/>
+            <w:rPrChange w:id="279" w:author="Hubert Kyerematengboateng" w:date="2020-02-03T22:45:00Z">
+              <w:rPr>
+                <w:lang w:eastAsia="en-US" w:bidi="ar-SA"/>
+              </w:rPr>
+            </w:rPrChange>
+          </w:rPr>
+          <w:t xml:space="preserve"> done to compare which the two signal energy calculations provided the best results, which could be used in future research work.</w:t>
         </w:r>
       </w:ins>
     </w:p>
     <w:p>
       <w:pPr>
-        <w:pStyle w:val="Heading3"/>
-        <w:rPr>
-          <w:ins w:id="262" w:author="Hubert Kyerematengboateng" w:date="2020-02-02T21:05:00Z"/>
-        </w:rPr>
-      </w:pPr>
-      <w:ins w:id="263" w:author="Hubert Kyerematengboateng" w:date="2020-01-28T20:32:00Z">
-        <w:r>
-          <w:t>TOTAL AVERAGE POWER</w:t>
-        </w:r>
-      </w:ins>
-    </w:p>
-    <w:p>
-      <w:pPr>
-        <w:rPr>
-          <w:ins w:id="264" w:author="Hubert Kyerematengboateng" w:date="2020-01-30T18:45:00Z"/>
-          <w:lang w:eastAsia="en-US" w:bidi="ar-SA"/>
-          <w:rPrChange w:id="265" w:author="Hubert Kyerematengboateng" w:date="2020-02-02T21:05:00Z">
+        <w:jc w:val="both"/>
+        <w:rPr>
+          <w:ins w:id="280" w:author="Hubert Kyerematengboateng" w:date="2020-02-02T21:05:00Z"/>
+          <w:rFonts w:ascii="Times New Roman" w:hAnsi="Times New Roman" w:cs="Times New Roman"/>
+          <w:sz w:val="22"/>
+          <w:szCs w:val="22"/>
+          <w:rPrChange w:id="281" w:author="Hubert Kyerematengboateng" w:date="2020-02-03T22:54:00Z">
             <w:rPr>
-              <w:ins w:id="266" w:author="Hubert Kyerematengboateng" w:date="2020-01-30T18:45:00Z"/>
+              <w:ins w:id="282" w:author="Hubert Kyerematengboateng" w:date="2020-02-02T21:05:00Z"/>
             </w:rPr>
           </w:rPrChange>
         </w:rPr>
-        <w:pPrChange w:id="267" w:author="Hubert Kyerematengboateng" w:date="2020-02-02T21:05:00Z">
+        <w:pPrChange w:id="283" w:author="Hubert Kyerematengboateng" w:date="2020-02-03T22:54:00Z">
           <w:pPr>
             <w:pStyle w:val="Heading3"/>
           </w:pPr>
         </w:pPrChange>
       </w:pPr>
+      <w:ins w:id="284" w:author="Hubert Kyerematengboateng" w:date="2020-02-03T22:16:00Z">
+        <w:r>
+          <w:rPr>
+            <w:rFonts w:ascii="Times New Roman" w:hAnsi="Times New Roman" w:cs="Times New Roman"/>
+            <w:sz w:val="22"/>
+            <w:szCs w:val="22"/>
+            <w:rPrChange w:id="285" w:author="Hubert Kyerematengboateng" w:date="2020-02-03T22:45:00Z">
+              <w:rPr/>
+            </w:rPrChange>
+          </w:rPr>
+          <w:t>F</w:t>
+        </w:r>
+      </w:ins>
+      <w:ins w:id="286" w:author="Hubert Kyerematengboateng" w:date="2020-02-03T22:15:00Z">
+        <w:r>
+          <w:rPr>
+            <w:rFonts w:ascii="Times New Roman" w:hAnsi="Times New Roman" w:cs="Times New Roman"/>
+            <w:sz w:val="22"/>
+            <w:szCs w:val="22"/>
+            <w:rPrChange w:id="287" w:author="Hubert Kyerematengboateng" w:date="2020-02-03T22:45:00Z">
+              <w:rPr/>
+            </w:rPrChange>
+          </w:rPr>
+          <w:t>igure 3</w:t>
+        </w:r>
+      </w:ins>
+      <w:ins w:id="288" w:author="Hubert Kyerematengboateng" w:date="2020-02-03T22:16:00Z">
+        <w:r>
+          <w:rPr>
+            <w:rFonts w:ascii="Times New Roman" w:hAnsi="Times New Roman" w:cs="Times New Roman"/>
+            <w:sz w:val="22"/>
+            <w:szCs w:val="22"/>
+            <w:rPrChange w:id="289" w:author="Hubert Kyerematengboateng" w:date="2020-02-03T22:45:00Z">
+              <w:rPr/>
+            </w:rPrChange>
+          </w:rPr>
+          <w:t xml:space="preserve"> and 4</w:t>
+        </w:r>
+      </w:ins>
+      <w:ins w:id="290" w:author="Hubert Kyerematengboateng" w:date="2020-02-03T22:15:00Z">
+        <w:r>
+          <w:rPr>
+            <w:rFonts w:ascii="Times New Roman" w:hAnsi="Times New Roman" w:cs="Times New Roman"/>
+            <w:sz w:val="22"/>
+            <w:szCs w:val="22"/>
+            <w:rPrChange w:id="291" w:author="Hubert Kyerematengboateng" w:date="2020-02-03T22:45:00Z">
+              <w:rPr/>
+            </w:rPrChange>
+          </w:rPr>
+          <w:t xml:space="preserve"> </w:t>
+        </w:r>
+      </w:ins>
+      <w:ins w:id="292" w:author="Hubert Kyerematengboateng" w:date="2020-02-03T22:09:00Z">
+        <w:r>
+          <w:rPr>
+            <w:rFonts w:ascii="Times New Roman" w:hAnsi="Times New Roman" w:cs="Times New Roman"/>
+            <w:sz w:val="22"/>
+            <w:szCs w:val="22"/>
+            <w:rPrChange w:id="293" w:author="Hubert Kyerematengboateng" w:date="2020-02-03T22:45:00Z">
+              <w:rPr/>
+            </w:rPrChange>
+          </w:rPr>
+          <w:t>evaluates the conventional energy detector performance</w:t>
+        </w:r>
+      </w:ins>
+      <w:ins w:id="294" w:author="Hubert Kyerematengboateng" w:date="2020-02-03T22:10:00Z">
+        <w:r>
+          <w:rPr>
+            <w:rFonts w:ascii="Times New Roman" w:hAnsi="Times New Roman" w:cs="Times New Roman"/>
+            <w:sz w:val="22"/>
+            <w:szCs w:val="22"/>
+            <w:rPrChange w:id="295" w:author="Hubert Kyerematengboateng" w:date="2020-02-03T22:45:00Z">
+              <w:rPr/>
+            </w:rPrChange>
+          </w:rPr>
+          <w:t xml:space="preserve"> averaged over all possible time instances in a simulated RF signal</w:t>
+        </w:r>
+      </w:ins>
+      <w:ins w:id="296" w:author="Hubert Kyerematengboateng" w:date="2020-02-03T22:34:00Z">
+        <w:r>
+          <w:rPr>
+            <w:rFonts w:ascii="Times New Roman" w:hAnsi="Times New Roman" w:cs="Times New Roman"/>
+            <w:sz w:val="22"/>
+            <w:szCs w:val="22"/>
+            <w:rPrChange w:id="297" w:author="Hubert Kyerematengboateng" w:date="2020-02-03T22:45:00Z">
+              <w:rPr/>
+            </w:rPrChange>
+          </w:rPr>
+          <w:t xml:space="preserve"> based on the signal energy calculation</w:t>
+        </w:r>
+      </w:ins>
+      <w:ins w:id="298" w:author="Hubert Kyerematengboateng" w:date="2020-02-03T22:10:00Z">
+        <w:r>
+          <w:rPr>
+            <w:rFonts w:ascii="Times New Roman" w:hAnsi="Times New Roman" w:cs="Times New Roman"/>
+            <w:sz w:val="22"/>
+            <w:szCs w:val="22"/>
+            <w:rPrChange w:id="299" w:author="Hubert Kyerematengboateng" w:date="2020-02-03T22:45:00Z">
+              <w:rPr/>
+            </w:rPrChange>
+          </w:rPr>
+          <w:t xml:space="preserve">. The simulated </w:t>
+        </w:r>
+      </w:ins>
+      <w:ins w:id="300" w:author="Hubert Kyerematengboateng" w:date="2020-02-03T22:11:00Z">
+        <w:r>
+          <w:rPr>
+            <w:rFonts w:ascii="Times New Roman" w:hAnsi="Times New Roman" w:cs="Times New Roman"/>
+            <w:sz w:val="22"/>
+            <w:szCs w:val="22"/>
+            <w:rPrChange w:id="301" w:author="Hubert Kyerematengboateng" w:date="2020-02-03T22:45:00Z">
+              <w:rPr/>
+            </w:rPrChange>
+          </w:rPr>
+          <w:t>RF signal used</w:t>
+        </w:r>
+      </w:ins>
+      <w:ins w:id="302" w:author="Hubert Kyerematengboateng" w:date="2020-02-03T22:12:00Z">
+        <w:r>
+          <w:rPr>
+            <w:rFonts w:ascii="Times New Roman" w:hAnsi="Times New Roman" w:cs="Times New Roman"/>
+            <w:sz w:val="22"/>
+            <w:szCs w:val="22"/>
+            <w:rPrChange w:id="303" w:author="Hubert Kyerematengboateng" w:date="2020-02-03T22:45:00Z">
+              <w:rPr/>
+            </w:rPrChange>
+          </w:rPr>
+          <w:t xml:space="preserve"> the </w:t>
+        </w:r>
+      </w:ins>
+      <w:ins w:id="304" w:author="Hubert Kyerematengboateng" w:date="2020-02-03T22:11:00Z">
+        <w:r>
+          <w:rPr>
+            <w:rFonts w:ascii="Times New Roman" w:hAnsi="Times New Roman" w:cs="Times New Roman"/>
+            <w:sz w:val="22"/>
+            <w:szCs w:val="22"/>
+            <w:rPrChange w:id="305" w:author="Hubert Kyerematengboateng" w:date="2020-02-03T22:45:00Z">
+              <w:rPr/>
+            </w:rPrChange>
+          </w:rPr>
+          <w:t xml:space="preserve">average energy </w:t>
+        </w:r>
+      </w:ins>
+      <w:ins w:id="306" w:author="Hubert Kyerematengboateng" w:date="2020-02-03T22:12:00Z">
+        <w:r>
+          <w:rPr>
+            <w:rFonts w:ascii="Times New Roman" w:hAnsi="Times New Roman" w:cs="Times New Roman"/>
+            <w:sz w:val="22"/>
+            <w:szCs w:val="22"/>
+            <w:rPrChange w:id="307" w:author="Hubert Kyerematengboateng" w:date="2020-02-03T22:45:00Z">
+              <w:rPr/>
+            </w:rPrChange>
+          </w:rPr>
+          <w:t xml:space="preserve">power </w:t>
+        </w:r>
+      </w:ins>
+      <m:oMath>
+        <m:r>
+          <w:ins w:id="308" w:author="Hubert Kyerematengboateng" w:date="2020-02-03T22:13:00Z">
+            <w:rPr>
+              <w:rFonts w:ascii="Cambria Math" w:hAnsi="Cambria Math" w:cs="Times New Roman"/>
+              <w:sz w:val="22"/>
+              <w:szCs w:val="22"/>
+              <w:rPrChange w:id="309" w:author="Hubert Kyerematengboateng" w:date="2020-02-03T22:45:00Z">
+                <w:rPr>
+                  <w:rFonts w:ascii="Cambria Math" w:hAnsi="Cambria Math"/>
+                </w:rPr>
+              </w:rPrChange>
+            </w:rPr>
+            <m:t>ED</m:t>
+          </w:ins>
+        </m:r>
+      </m:oMath>
+      <w:ins w:id="310" w:author="Hubert Kyerematengboateng" w:date="2020-02-03T22:14:00Z">
+        <w:r>
+          <w:rPr>
+            <w:rFonts w:ascii="Times New Roman" w:hAnsi="Times New Roman" w:cs="Times New Roman"/>
+            <w:sz w:val="22"/>
+            <w:szCs w:val="22"/>
+            <w:rPrChange w:id="311" w:author="Hubert Kyerematengboateng" w:date="2020-02-03T22:45:00Z">
+              <w:rPr/>
+            </w:rPrChange>
+          </w:rPr>
+          <w:t xml:space="preserve"> </w:t>
+        </w:r>
+      </w:ins>
+      <w:ins w:id="312" w:author="Hubert Kyerematengboateng" w:date="2020-02-03T22:12:00Z">
+        <w:r>
+          <w:rPr>
+            <w:rFonts w:ascii="Times New Roman" w:hAnsi="Times New Roman" w:cs="Times New Roman"/>
+            <w:sz w:val="22"/>
+            <w:szCs w:val="22"/>
+            <w:rPrChange w:id="313" w:author="Hubert Kyerematengboateng" w:date="2020-02-03T22:45:00Z">
+              <w:rPr/>
+            </w:rPrChange>
+          </w:rPr>
+          <w:t>of the signa</w:t>
+        </w:r>
+      </w:ins>
+      <w:ins w:id="314" w:author="Hubert Kyerematengboateng" w:date="2020-02-03T22:13:00Z">
+        <w:r>
+          <w:rPr>
+            <w:rFonts w:ascii="Times New Roman" w:hAnsi="Times New Roman" w:cs="Times New Roman"/>
+            <w:sz w:val="22"/>
+            <w:szCs w:val="22"/>
+            <w:rPrChange w:id="315" w:author="Hubert Kyerematengboateng" w:date="2020-02-03T22:45:00Z">
+              <w:rPr/>
+            </w:rPrChange>
+          </w:rPr>
+          <w:t xml:space="preserve">l </w:t>
+        </w:r>
+      </w:ins>
+      <w:ins w:id="316" w:author="Hubert Kyerematengboateng" w:date="2020-02-03T22:14:00Z">
+        <w:r>
+          <w:rPr>
+            <w:rFonts w:ascii="Times New Roman" w:hAnsi="Times New Roman" w:cs="Times New Roman"/>
+            <w:sz w:val="22"/>
+            <w:szCs w:val="22"/>
+            <w:rPrChange w:id="317" w:author="Hubert Kyerematengboateng" w:date="2020-02-03T22:45:00Z">
+              <w:rPr/>
+            </w:rPrChange>
+          </w:rPr>
+          <w:t>to determine the detection accuracy</w:t>
+        </w:r>
+      </w:ins>
+      <w:ins w:id="318" w:author="Hubert Kyerematengboateng" w:date="2020-02-03T22:15:00Z">
+        <w:r>
+          <w:rPr>
+            <w:rFonts w:ascii="Times New Roman" w:hAnsi="Times New Roman" w:cs="Times New Roman"/>
+            <w:sz w:val="22"/>
+            <w:szCs w:val="22"/>
+            <w:rPrChange w:id="319" w:author="Hubert Kyerematengboateng" w:date="2020-02-03T22:45:00Z">
+              <w:rPr/>
+            </w:rPrChange>
+          </w:rPr>
+          <w:t xml:space="preserve"> over a set of signal-to-</w:t>
+        </w:r>
+      </w:ins>
+      <w:ins w:id="320" w:author="Hubert Kyerematengboateng" w:date="2020-02-03T22:16:00Z">
+        <w:r>
+          <w:rPr>
+            <w:rFonts w:ascii="Times New Roman" w:hAnsi="Times New Roman" w:cs="Times New Roman"/>
+            <w:sz w:val="22"/>
+            <w:szCs w:val="22"/>
+            <w:rPrChange w:id="321" w:author="Hubert Kyerematengboateng" w:date="2020-02-03T22:45:00Z">
+              <w:rPr/>
+            </w:rPrChange>
+          </w:rPr>
+          <w:t>noise ratio (SNR). Both figures use</w:t>
+        </w:r>
+      </w:ins>
+      <w:ins w:id="322" w:author="Hubert Kyerematengboateng" w:date="2020-02-03T22:45:00Z">
+        <w:r>
+          <w:rPr>
+            <w:rFonts w:ascii="Times New Roman" w:hAnsi="Times New Roman" w:cs="Times New Roman"/>
+            <w:sz w:val="22"/>
+            <w:szCs w:val="22"/>
+          </w:rPr>
+          <w:t>d</w:t>
+        </w:r>
+      </w:ins>
+      <w:ins w:id="323" w:author="Hubert Kyerematengboateng" w:date="2020-02-03T22:16:00Z">
+        <w:r>
+          <w:rPr>
+            <w:rFonts w:ascii="Times New Roman" w:hAnsi="Times New Roman" w:cs="Times New Roman"/>
+            <w:sz w:val="22"/>
+            <w:szCs w:val="22"/>
+            <w:rPrChange w:id="324" w:author="Hubert Kyerematengboateng" w:date="2020-02-03T22:45:00Z">
+              <w:rPr/>
+            </w:rPrChange>
+          </w:rPr>
+          <w:t xml:space="preserve"> the same</w:t>
+        </w:r>
+      </w:ins>
+      <w:ins w:id="325" w:author="Hubert Kyerematengboateng" w:date="2020-02-03T22:17:00Z">
+        <w:r>
+          <w:rPr>
+            <w:rFonts w:ascii="Times New Roman" w:hAnsi="Times New Roman" w:cs="Times New Roman"/>
+            <w:sz w:val="22"/>
+            <w:szCs w:val="22"/>
+            <w:rPrChange w:id="326" w:author="Hubert Kyerematengboateng" w:date="2020-02-03T22:45:00Z">
+              <w:rPr/>
+            </w:rPrChange>
+          </w:rPr>
+          <w:t xml:space="preserve"> parameters such as: Number of samples (1000 </w:t>
+        </w:r>
+        <m:oMath>
+          <m:sSub>
+            <m:sSubPr>
+              <m:ctrlPr>
+                <w:rPr>
+                  <w:rFonts w:ascii="Cambria Math" w:hAnsi="Cambria Math" w:cs="Times New Roman"/>
+                  <w:sz w:val="22"/>
+                  <w:szCs w:val="22"/>
+                  <w:rPrChange w:id="327" w:author="Hubert Kyerematengboateng" w:date="2020-02-03T22:45:00Z">
+                    <w:rPr>
+                      <w:rFonts w:ascii="Cambria Math" w:eastAsia="WenQuanYi Zen Hei Sharp" w:hAnsi="Cambria Math" w:cs="Lohit Devanagari"/>
+                      <w:iCs w:val="0"/>
+                      <w:noProof w:val="0"/>
+                      <w:kern w:val="2"/>
+                      <w:sz w:val="24"/>
+                      <w:szCs w:val="24"/>
+                    </w:rPr>
+                  </w:rPrChange>
+                </w:rPr>
+              </m:ctrlPr>
+            </m:sSubPr>
+            <m:e>
+              <m:r>
+                <w:rPr>
+                  <w:rFonts w:ascii="Cambria Math" w:hAnsi="Cambria Math" w:cs="Times New Roman"/>
+                  <w:sz w:val="22"/>
+                  <w:szCs w:val="22"/>
+                  <w:rPrChange w:id="328" w:author="Hubert Kyerematengboateng" w:date="2020-02-03T22:45:00Z">
+                    <w:rPr>
+                      <w:rFonts w:ascii="Cambria Math" w:hAnsi="Cambria Math"/>
+                    </w:rPr>
+                  </w:rPrChange>
+                </w:rPr>
+                <m:t>N</m:t>
+              </m:r>
+            </m:e>
+            <m:sub>
+              <m:r>
+                <w:rPr>
+                  <w:rFonts w:ascii="Cambria Math" w:hAnsi="Cambria Math" w:cs="Times New Roman"/>
+                  <w:sz w:val="22"/>
+                  <w:szCs w:val="22"/>
+                  <w:rPrChange w:id="329" w:author="Hubert Kyerematengboateng" w:date="2020-02-03T22:45:00Z">
+                    <w:rPr>
+                      <w:rFonts w:ascii="Cambria Math" w:hAnsi="Cambria Math"/>
+                    </w:rPr>
+                  </w:rPrChange>
+                </w:rPr>
+                <m:t>s</m:t>
+              </m:r>
+            </m:sub>
+          </m:sSub>
+        </m:oMath>
+        <w:r>
+          <w:rPr>
+            <w:rFonts w:ascii="Times New Roman" w:hAnsi="Times New Roman" w:cs="Times New Roman"/>
+            <w:sz w:val="22"/>
+            <w:szCs w:val="22"/>
+            <w:rPrChange w:id="330" w:author="Hubert Kyerematengboateng" w:date="2020-02-03T22:45:00Z">
+              <w:rPr/>
+            </w:rPrChange>
+          </w:rPr>
+          <w:t>)</w:t>
+        </w:r>
+      </w:ins>
+      <w:ins w:id="331" w:author="Hubert Kyerematengboateng" w:date="2020-02-03T22:18:00Z">
+        <w:r>
+          <w:rPr>
+            <w:rFonts w:ascii="Times New Roman" w:hAnsi="Times New Roman" w:cs="Times New Roman"/>
+            <w:sz w:val="22"/>
+            <w:szCs w:val="22"/>
+            <w:rPrChange w:id="332" w:author="Hubert Kyerematengboateng" w:date="2020-02-03T22:45:00Z">
+              <w:rPr/>
+            </w:rPrChange>
+          </w:rPr>
+          <w:t>, power level (-40 dBm), activity statistic (</w:t>
+        </w:r>
+      </w:ins>
+      <m:oMath>
+        <m:sSub>
+          <m:sSubPr>
+            <m:ctrlPr>
+              <w:ins w:id="333" w:author="Hubert Kyerematengboateng" w:date="2020-02-03T22:19:00Z">
+                <w:rPr>
+                  <w:rFonts w:ascii="Cambria Math" w:hAnsi="Cambria Math" w:cs="Times New Roman"/>
+                  <w:sz w:val="22"/>
+                  <w:szCs w:val="22"/>
+                  <w:rPrChange w:id="334" w:author="Hubert Kyerematengboateng" w:date="2020-02-03T22:45:00Z">
+                    <w:rPr>
+                      <w:rFonts w:ascii="Cambria Math" w:hAnsi="Cambria Math"/>
+                    </w:rPr>
+                  </w:rPrChange>
+                </w:rPr>
+              </w:ins>
+            </m:ctrlPr>
+          </m:sSubPr>
+          <m:e>
+            <m:r>
+              <w:ins w:id="335" w:author="Hubert Kyerematengboateng" w:date="2020-02-03T22:19:00Z">
+                <w:rPr>
+                  <w:rFonts w:ascii="Cambria Math" w:hAnsi="Cambria Math" w:cs="Times New Roman"/>
+                  <w:sz w:val="22"/>
+                  <w:szCs w:val="22"/>
+                  <w:rPrChange w:id="336" w:author="Hubert Kyerematengboateng" w:date="2020-02-03T22:45:00Z">
+                    <w:rPr>
+                      <w:rFonts w:ascii="Cambria Math" w:hAnsi="Cambria Math"/>
+                    </w:rPr>
+                  </w:rPrChange>
+                </w:rPr>
+                <m:t>λ</m:t>
+              </w:ins>
+            </m:r>
+          </m:e>
+          <m:sub>
+            <m:r>
+              <w:ins w:id="337" w:author="Hubert Kyerematengboateng" w:date="2020-02-03T22:19:00Z">
+                <m:rPr>
+                  <m:sty m:val="p"/>
+                </m:rPr>
+                <w:rPr>
+                  <w:rFonts w:ascii="Cambria Math" w:hAnsi="Cambria Math" w:cs="Times New Roman"/>
+                  <w:sz w:val="22"/>
+                  <w:szCs w:val="22"/>
+                  <w:rPrChange w:id="338" w:author="Hubert Kyerematengboateng" w:date="2020-02-03T22:45:00Z">
+                    <w:rPr>
+                      <w:rFonts w:ascii="Cambria Math" w:hAnsi="Cambria Math"/>
+                    </w:rPr>
+                  </w:rPrChange>
+                </w:rPr>
+                <m:t xml:space="preserve">1 </m:t>
+              </w:ins>
+            </m:r>
+          </m:sub>
+        </m:sSub>
+        <m:r>
+          <w:ins w:id="339" w:author="Hubert Kyerematengboateng" w:date="2020-02-03T22:19:00Z">
+            <m:rPr>
+              <m:sty m:val="p"/>
+            </m:rPr>
+            <w:rPr>
+              <w:rFonts w:ascii="Cambria Math" w:hAnsi="Cambria Math" w:cs="Times New Roman"/>
+              <w:sz w:val="22"/>
+              <w:szCs w:val="22"/>
+              <w:rPrChange w:id="340" w:author="Hubert Kyerematengboateng" w:date="2020-02-03T22:45:00Z">
+                <w:rPr>
+                  <w:rFonts w:ascii="Cambria Math" w:hAnsi="Cambria Math"/>
+                </w:rPr>
+              </w:rPrChange>
+            </w:rPr>
+            <m:t xml:space="preserve">and </m:t>
+          </w:ins>
+        </m:r>
+        <m:sSub>
+          <m:sSubPr>
+            <m:ctrlPr>
+              <w:ins w:id="341" w:author="Hubert Kyerematengboateng" w:date="2020-02-03T22:19:00Z">
+                <w:rPr>
+                  <w:rFonts w:ascii="Cambria Math" w:hAnsi="Cambria Math" w:cs="Times New Roman"/>
+                  <w:sz w:val="22"/>
+                  <w:szCs w:val="22"/>
+                  <w:rPrChange w:id="342" w:author="Hubert Kyerematengboateng" w:date="2020-02-03T22:45:00Z">
+                    <w:rPr>
+                      <w:rFonts w:ascii="Cambria Math" w:hAnsi="Cambria Math"/>
+                    </w:rPr>
+                  </w:rPrChange>
+                </w:rPr>
+              </w:ins>
+            </m:ctrlPr>
+          </m:sSubPr>
+          <m:e>
+            <m:r>
+              <w:ins w:id="343" w:author="Hubert Kyerematengboateng" w:date="2020-02-03T22:19:00Z">
+                <w:rPr>
+                  <w:rFonts w:ascii="Cambria Math" w:hAnsi="Cambria Math" w:cs="Times New Roman"/>
+                  <w:sz w:val="22"/>
+                  <w:szCs w:val="22"/>
+                  <w:rPrChange w:id="344" w:author="Hubert Kyerematengboateng" w:date="2020-02-03T22:45:00Z">
+                    <w:rPr>
+                      <w:rFonts w:ascii="Cambria Math" w:hAnsi="Cambria Math"/>
+                    </w:rPr>
+                  </w:rPrChange>
+                </w:rPr>
+                <m:t>λ</m:t>
+              </w:ins>
+            </m:r>
+          </m:e>
+          <m:sub>
+            <m:r>
+              <w:ins w:id="345" w:author="Hubert Kyerematengboateng" w:date="2020-02-03T22:19:00Z">
+                <m:rPr>
+                  <m:sty m:val="p"/>
+                </m:rPr>
+                <w:rPr>
+                  <w:rFonts w:ascii="Cambria Math" w:hAnsi="Cambria Math" w:cs="Times New Roman"/>
+                  <w:sz w:val="22"/>
+                  <w:szCs w:val="22"/>
+                  <w:rPrChange w:id="346" w:author="Hubert Kyerematengboateng" w:date="2020-02-03T22:45:00Z">
+                    <w:rPr>
+                      <w:rFonts w:ascii="Cambria Math" w:hAnsi="Cambria Math"/>
+                    </w:rPr>
+                  </w:rPrChange>
+                </w:rPr>
+                <m:t>2</m:t>
+              </w:ins>
+            </m:r>
+          </m:sub>
+        </m:sSub>
+      </m:oMath>
+      <w:ins w:id="347" w:author="Hubert Kyerematengboateng" w:date="2020-02-03T22:19:00Z">
+        <w:r>
+          <w:rPr>
+            <w:rFonts w:ascii="Times New Roman" w:hAnsi="Times New Roman" w:cs="Times New Roman"/>
+            <w:sz w:val="22"/>
+            <w:szCs w:val="22"/>
+            <w:rPrChange w:id="348" w:author="Hubert Kyerematengboateng" w:date="2020-02-03T22:45:00Z">
+              <w:rPr/>
+            </w:rPrChange>
+          </w:rPr>
+          <w:t xml:space="preserve">). </w:t>
+        </w:r>
+      </w:ins>
+      <w:ins w:id="349" w:author="Hubert Kyerematengboateng" w:date="2020-02-03T22:20:00Z">
+        <w:r>
+          <w:rPr>
+            <w:rFonts w:ascii="Times New Roman" w:hAnsi="Times New Roman" w:cs="Times New Roman"/>
+            <w:sz w:val="22"/>
+            <w:szCs w:val="22"/>
+            <w:rPrChange w:id="350" w:author="Hubert Kyerematengboateng" w:date="2020-02-03T22:45:00Z">
+              <w:rPr/>
+            </w:rPrChange>
+          </w:rPr>
+          <w:t xml:space="preserve">The result </w:t>
+        </w:r>
+      </w:ins>
+      <w:ins w:id="351" w:author="Hubert Kyerematengboateng" w:date="2020-02-03T22:21:00Z">
+        <w:r>
+          <w:rPr>
+            <w:rFonts w:ascii="Times New Roman" w:hAnsi="Times New Roman" w:cs="Times New Roman"/>
+            <w:sz w:val="22"/>
+            <w:szCs w:val="22"/>
+            <w:rPrChange w:id="352" w:author="Hubert Kyerematengboateng" w:date="2020-02-03T22:45:00Z">
+              <w:rPr/>
+            </w:rPrChange>
+          </w:rPr>
+          <w:t>collaborated with the result found by Jacob et al, which was that th</w:t>
+        </w:r>
+      </w:ins>
+      <w:ins w:id="353" w:author="Hubert Kyerematengboateng" w:date="2020-02-03T22:22:00Z">
+        <w:r>
+          <w:rPr>
+            <w:rFonts w:ascii="Times New Roman" w:hAnsi="Times New Roman" w:cs="Times New Roman"/>
+            <w:sz w:val="22"/>
+            <w:szCs w:val="22"/>
+            <w:rPrChange w:id="354" w:author="Hubert Kyerematengboateng" w:date="2020-02-03T22:45:00Z">
+              <w:rPr/>
+            </w:rPrChange>
+          </w:rPr>
+          <w:t>e detection accuracy degrades as the activity statistic increase [1].</w:t>
+        </w:r>
+      </w:ins>
+      <w:ins w:id="355" w:author="Hubert Kyerematengboateng" w:date="2020-02-03T22:46:00Z">
+        <w:r>
+          <w:rPr>
+            <w:rFonts w:ascii="Times New Roman" w:hAnsi="Times New Roman" w:cs="Times New Roman"/>
+            <w:sz w:val="22"/>
+            <w:szCs w:val="22"/>
+          </w:rPr>
+          <w:t xml:space="preserve"> Both figures show that as the activity statistic increases from 0.1 to 0.9, the detection accuracy also decreases. </w:t>
+        </w:r>
+      </w:ins>
     </w:p>
     <w:p>
       <w:pPr>
         <w:rPr>
-          <w:ins w:id="268" w:author="Hubert Kyerematengboateng" w:date="2020-01-28T20:32:00Z"/>
-        </w:rPr>
-        <w:pPrChange w:id="269" w:author="Hubert Kyerematengboateng" w:date="2020-01-30T18:45:00Z">
+          <w:ins w:id="356" w:author="Hubert Kyerematengboateng" w:date="2020-01-30T18:45:00Z"/>
+        </w:rPr>
+        <w:pPrChange w:id="357" w:author="Hubert Kyerematengboateng" w:date="2020-02-02T21:05:00Z">
           <w:pPr>
             <w:pStyle w:val="Heading3"/>
           </w:pPr>
         </w:pPrChange>
       </w:pPr>
-      <w:ins w:id="270" w:author="Hubert Kyerematengboateng" w:date="2020-01-29T21:49:00Z">
+    </w:p>
+    <w:p>
+      <w:pPr>
+        <w:rPr>
+          <w:ins w:id="358" w:author="Hubert Kyerematengboateng" w:date="2020-01-28T20:32:00Z"/>
+        </w:rPr>
+        <w:pPrChange w:id="359" w:author="Hubert Kyerematengboateng" w:date="2020-01-30T18:45:00Z">
+          <w:pPr>
+            <w:pStyle w:val="Heading3"/>
+          </w:pPr>
+        </w:pPrChange>
+      </w:pPr>
+      <w:ins w:id="360" w:author="Hubert Kyerematengboateng" w:date="2020-01-29T21:49:00Z">
         <w:r>
           <w:rPr>
             <w:noProof/>
@@ -7580,38 +8227,57 @@
     </w:p>
     <w:p>
       <w:pPr>
-        <w:rPr>
-          <w:ins w:id="271" w:author="Hubert Kyerematengboateng" w:date="2020-02-02T21:47:00Z"/>
+        <w:jc w:val="center"/>
+        <w:rPr>
+          <w:ins w:id="361" w:author="Hubert Kyerematengboateng" w:date="2020-02-02T21:47:00Z"/>
+          <w:sz w:val="18"/>
+          <w:szCs w:val="18"/>
           <w:lang w:eastAsia="en-US" w:bidi="ar-SA"/>
-        </w:rPr>
-      </w:pPr>
+          <w:rPrChange w:id="362" w:author="Hubert Kyerematengboateng" w:date="2020-02-03T22:35:00Z">
+            <w:rPr>
+              <w:ins w:id="363" w:author="Hubert Kyerematengboateng" w:date="2020-02-02T21:47:00Z"/>
+              <w:lang w:eastAsia="en-US" w:bidi="ar-SA"/>
+            </w:rPr>
+          </w:rPrChange>
+        </w:rPr>
+        <w:pPrChange w:id="364" w:author="Hubert Kyerematengboateng" w:date="2020-02-03T22:35:00Z">
+          <w:pPr/>
+        </w:pPrChange>
+      </w:pPr>
+      <w:ins w:id="365" w:author="Hubert Kyerematengboateng" w:date="2020-02-03T22:15:00Z">
+        <w:r>
+          <w:rPr>
+            <w:sz w:val="18"/>
+            <w:szCs w:val="18"/>
+            <w:lang w:eastAsia="en-US" w:bidi="ar-SA"/>
+            <w:rPrChange w:id="366" w:author="Hubert Kyerematengboateng" w:date="2020-02-03T22:35:00Z">
+              <w:rPr>
+                <w:lang w:eastAsia="en-US" w:bidi="ar-SA"/>
+              </w:rPr>
+            </w:rPrChange>
+          </w:rPr>
+          <w:t>Figure 3</w:t>
+        </w:r>
+      </w:ins>
     </w:p>
     <w:p>
       <w:pPr>
         <w:rPr>
-          <w:ins w:id="272" w:author="Hubert Kyerematengboateng" w:date="2020-02-02T21:47:00Z"/>
+          <w:ins w:id="367" w:author="Hubert Kyerematengboateng" w:date="2020-02-02T21:47:00Z"/>
           <w:lang w:eastAsia="en-US" w:bidi="ar-SA"/>
         </w:rPr>
       </w:pPr>
-    </w:p>
-    <w:p>
-      <w:pPr>
-        <w:rPr>
-          <w:ins w:id="273" w:author="Hubert Kyerematengboateng" w:date="2020-02-02T21:50:00Z"/>
-          <w:lang w:eastAsia="en-US" w:bidi="ar-SA"/>
-        </w:rPr>
-      </w:pPr>
-      <w:ins w:id="274" w:author="Hubert Kyerematengboateng" w:date="2020-02-02T21:53:00Z">
+      <w:ins w:id="368" w:author="Hubert Kyerematengboateng" w:date="2020-02-03T22:27:00Z">
         <w:r>
           <w:rPr>
             <w:noProof/>
             <w:lang w:eastAsia="en-US" w:bidi="ar-SA"/>
           </w:rPr>
           <w:drawing>
-            <wp:inline distT="0" distB="0" distL="0" distR="0" wp14:anchorId="25993BDA" wp14:editId="49814F8A">
-              <wp:extent cx="2981739" cy="1524000"/>
-              <wp:effectExtent l="0" t="0" r="9525" b="0"/>
-              <wp:docPr id="6" name="Picture 6" descr="A close up of a map&#10;&#10;Description automatically generated"/>
+            <wp:inline distT="0" distB="0" distL="0" distR="0" wp14:anchorId="39E674D7" wp14:editId="76BC87E3">
+              <wp:extent cx="2743200" cy="1671320"/>
+              <wp:effectExtent l="0" t="0" r="0" b="5080"/>
+              <wp:docPr id="8" name="Picture 8" descr="A close up of a map&#10;&#10;Description automatically generated"/>
               <wp:cNvGraphicFramePr>
                 <a:graphicFrameLocks xmlns:a="http://schemas.openxmlformats.org/drawingml/2006/main" noChangeAspect="1"/>
               </wp:cNvGraphicFramePr>
@@ -7619,7 +8285,7 @@
                 <a:graphicData uri="http://schemas.openxmlformats.org/drawingml/2006/picture">
                   <pic:pic xmlns:pic="http://schemas.openxmlformats.org/drawingml/2006/picture">
                     <pic:nvPicPr>
-                      <pic:cNvPr id="6" name="accuracy_01_30_2020_crop.png"/>
+                      <pic:cNvPr id="8" name="accuracy_cumulants_convention_01_30_2020.png"/>
                       <pic:cNvPicPr/>
                     </pic:nvPicPr>
                     <pic:blipFill>
@@ -7637,7 +8303,7 @@
                     <pic:spPr>
                       <a:xfrm>
                         <a:off x="0" y="0"/>
-                        <a:ext cx="3020356" cy="1543738"/>
+                        <a:ext cx="2743200" cy="1671320"/>
                       </a:xfrm>
                       <a:prstGeom prst="rect">
                         <a:avLst/>
@@ -7654,38 +8320,233 @@
     <w:p>
       <w:pPr>
         <w:rPr>
-          <w:ins w:id="275" w:author="Hubert Kyerematengboateng" w:date="2020-02-02T21:56:00Z"/>
+          <w:ins w:id="369" w:author="Hubert Kyerematengboateng" w:date="2020-02-03T23:21:00Z"/>
           <w:lang w:eastAsia="en-US" w:bidi="ar-SA"/>
         </w:rPr>
       </w:pPr>
+      <w:ins w:id="370" w:author="Hubert Kyerematengboateng" w:date="2020-02-03T22:57:00Z">
+        <w:r>
+          <w:rPr>
+            <w:lang w:eastAsia="en-US" w:bidi="ar-SA"/>
+          </w:rPr>
+          <w:t>Detection performance degrades as a faster rate below 0 dBm, and at a much faster rate</w:t>
+        </w:r>
+      </w:ins>
+      <w:ins w:id="371" w:author="Hubert Kyerematengboateng" w:date="2020-02-03T22:58:00Z">
+        <w:r>
+          <w:rPr>
+            <w:lang w:eastAsia="en-US" w:bidi="ar-SA"/>
+          </w:rPr>
+          <w:t xml:space="preserve"> falling to 50% at -10 dBm</w:t>
+        </w:r>
+        <w:r>
+          <w:rPr>
+            <w:lang w:eastAsia="en-US" w:bidi="ar-SA"/>
+          </w:rPr>
+          <w:t xml:space="preserve">. </w:t>
+        </w:r>
+        <w:proofErr w:type="gramStart"/>
+        <w:r>
+          <w:rPr>
+            <w:lang w:eastAsia="en-US" w:bidi="ar-SA"/>
+          </w:rPr>
+          <w:t>This results</w:t>
+        </w:r>
+        <w:proofErr w:type="gramEnd"/>
+        <w:r>
+          <w:rPr>
+            <w:lang w:eastAsia="en-US" w:bidi="ar-SA"/>
+          </w:rPr>
+          <w:t xml:space="preserve"> matches the results of the previous work [1].</w:t>
+        </w:r>
+      </w:ins>
+      <w:ins w:id="372" w:author="Hubert Kyerematengboateng" w:date="2020-02-03T23:04:00Z">
+        <w:r>
+          <w:rPr>
+            <w:lang w:eastAsia="en-US" w:bidi="ar-SA"/>
+          </w:rPr>
+          <w:t xml:space="preserve"> </w:t>
+        </w:r>
+      </w:ins>
     </w:p>
     <w:p>
       <w:pPr>
         <w:rPr>
-          <w:ins w:id="276" w:author="Hubert Kyerematengboateng" w:date="2020-02-02T22:08:00Z"/>
-          <w:noProof/>
+          <w:ins w:id="373" w:author="Hubert Kyerematengboateng" w:date="2020-02-02T21:50:00Z"/>
           <w:lang w:eastAsia="en-US" w:bidi="ar-SA"/>
         </w:rPr>
       </w:pPr>
+      <w:ins w:id="374" w:author="Hubert Kyerematengboateng" w:date="2020-02-03T23:22:00Z">
+        <w:r>
+          <w:rPr>
+            <w:lang w:eastAsia="en-US" w:bidi="ar-SA"/>
+          </w:rPr>
+          <w:t>Predictive energy detect</w:t>
+        </w:r>
+      </w:ins>
+      <w:ins w:id="375" w:author="Hubert Kyerematengboateng" w:date="2020-02-03T23:23:00Z">
+        <w:r>
+          <w:rPr>
+            <w:lang w:eastAsia="en-US" w:bidi="ar-SA"/>
+          </w:rPr>
+          <w:t xml:space="preserve">ion </w:t>
+        </w:r>
+      </w:ins>
+      <w:ins w:id="376" w:author="Hubert Kyerematengboateng" w:date="2020-02-03T23:28:00Z">
+        <w:r>
+          <w:rPr>
+            <w:lang w:eastAsia="en-US" w:bidi="ar-SA"/>
+          </w:rPr>
+          <w:t xml:space="preserve">accuracy </w:t>
+        </w:r>
+      </w:ins>
+      <w:ins w:id="377" w:author="Hubert Kyerematengboateng" w:date="2020-02-03T23:32:00Z">
+        <w:r>
+          <w:rPr>
+            <w:lang w:eastAsia="en-US" w:bidi="ar-SA"/>
+          </w:rPr>
+          <w:t xml:space="preserve">which is expected to decrease </w:t>
+        </w:r>
+        <w:proofErr w:type="gramStart"/>
+        <w:r>
+          <w:rPr>
+            <w:lang w:eastAsia="en-US" w:bidi="ar-SA"/>
+          </w:rPr>
+          <w:t>similar to</w:t>
+        </w:r>
+        <w:proofErr w:type="gramEnd"/>
+        <w:r>
+          <w:rPr>
+            <w:lang w:eastAsia="en-US" w:bidi="ar-SA"/>
+          </w:rPr>
+          <w:t xml:space="preserve"> where </w:t>
+        </w:r>
+        <w:r>
+          <w:rPr>
+            <w:lang w:eastAsia="en-US" w:bidi="ar-SA"/>
+          </w:rPr>
+          <w:t>conventional energy detector performan</w:t>
+        </w:r>
+      </w:ins>
+      <w:ins w:id="378" w:author="Hubert Kyerematengboateng" w:date="2020-02-03T23:33:00Z">
+        <w:r>
+          <w:rPr>
+            <w:lang w:eastAsia="en-US" w:bidi="ar-SA"/>
+          </w:rPr>
+          <w:t xml:space="preserve">ce decreases [1]. </w:t>
+        </w:r>
+        <w:r>
+          <w:rPr>
+            <w:lang w:eastAsia="en-US" w:bidi="ar-SA"/>
+          </w:rPr>
+          <w:t>Predictive energy detector accuracy was performed over a range of SNR and activity statis</w:t>
+        </w:r>
+      </w:ins>
+      <w:ins w:id="379" w:author="Hubert Kyerematengboateng" w:date="2020-02-03T23:34:00Z">
+        <w:r>
+          <w:rPr>
+            <w:lang w:eastAsia="en-US" w:bidi="ar-SA"/>
+          </w:rPr>
+          <w:t xml:space="preserve">tic </w:t>
+        </w:r>
+        <w:proofErr w:type="gramStart"/>
+        <w:r>
+          <w:rPr>
+            <w:lang w:eastAsia="en-US" w:bidi="ar-SA"/>
+          </w:rPr>
+          <w:t>similar</w:t>
+        </w:r>
+        <w:r>
+          <w:rPr>
+            <w:lang w:eastAsia="en-US" w:bidi="ar-SA"/>
+          </w:rPr>
+          <w:t xml:space="preserve"> </w:t>
+        </w:r>
+        <w:r>
+          <w:rPr>
+            <w:lang w:eastAsia="en-US" w:bidi="ar-SA"/>
+          </w:rPr>
+          <w:t>to</w:t>
+        </w:r>
+        <w:proofErr w:type="gramEnd"/>
+        <w:r>
+          <w:rPr>
+            <w:lang w:eastAsia="en-US" w:bidi="ar-SA"/>
+          </w:rPr>
+          <w:t xml:space="preserve"> the Conventional energy detector.</w:t>
+        </w:r>
+        <w:r>
+          <w:rPr>
+            <w:lang w:eastAsia="en-US" w:bidi="ar-SA"/>
+          </w:rPr>
+          <w:t xml:space="preserve"> The outcome </w:t>
+        </w:r>
+      </w:ins>
+      <w:ins w:id="380" w:author="Hubert Kyerematengboateng" w:date="2020-02-03T23:35:00Z">
+        <w:r>
+          <w:rPr>
+            <w:lang w:eastAsia="en-US" w:bidi="ar-SA"/>
+          </w:rPr>
+          <w:t xml:space="preserve">performance accuracy </w:t>
+        </w:r>
+      </w:ins>
+      <w:ins w:id="381" w:author="Hubert Kyerematengboateng" w:date="2020-02-03T23:34:00Z">
+        <w:r>
+          <w:rPr>
+            <w:lang w:eastAsia="en-US" w:bidi="ar-SA"/>
+          </w:rPr>
+          <w:t xml:space="preserve">was </w:t>
+        </w:r>
+        <w:proofErr w:type="gramStart"/>
+        <w:r>
+          <w:rPr>
+            <w:lang w:eastAsia="en-US" w:bidi="ar-SA"/>
+          </w:rPr>
+          <w:t>similar to</w:t>
+        </w:r>
+        <w:proofErr w:type="gramEnd"/>
+        <w:r>
+          <w:rPr>
+            <w:lang w:eastAsia="en-US" w:bidi="ar-SA"/>
+          </w:rPr>
+          <w:t xml:space="preserve"> the original work</w:t>
+        </w:r>
+      </w:ins>
+      <w:ins w:id="382" w:author="Hubert Kyerematengboateng" w:date="2020-02-03T23:35:00Z">
+        <w:r>
+          <w:rPr>
+            <w:lang w:eastAsia="en-US" w:bidi="ar-SA"/>
+          </w:rPr>
+          <w:t>.</w:t>
+        </w:r>
+        <w:r>
+          <w:rPr>
+            <w:lang w:eastAsia="en-US" w:bidi="ar-SA"/>
+          </w:rPr>
+          <w:t xml:space="preserve"> </w:t>
+        </w:r>
+      </w:ins>
+      <w:bookmarkStart w:id="383" w:name="_GoBack"/>
+      <w:bookmarkEnd w:id="383"/>
     </w:p>
     <w:p>
       <w:pPr>
         <w:rPr>
-          <w:ins w:id="277" w:author="Hubert Kyerematengboateng" w:date="2020-02-02T21:50:00Z"/>
+          <w:ins w:id="384" w:author="Hubert Kyerematengboateng" w:date="2020-02-02T21:56:00Z"/>
           <w:lang w:eastAsia="en-US" w:bidi="ar-SA"/>
         </w:rPr>
       </w:pPr>
-      <w:ins w:id="278" w:author="Hubert Kyerematengboateng" w:date="2020-02-02T21:56:00Z">
+      <w:ins w:id="385" w:author="Hubert Kyerematengboateng" w:date="2020-02-03T22:55:00Z">
         <w:r>
           <w:rPr>
             <w:noProof/>
             <w:lang w:eastAsia="en-US" w:bidi="ar-SA"/>
           </w:rPr>
           <w:drawing>
-            <wp:inline distT="0" distB="0" distL="0" distR="0" wp14:anchorId="39997619" wp14:editId="0064800C">
-              <wp:extent cx="3238500" cy="1973580"/>
+            <wp:inline distT="0" distB="0" distL="0" distR="0" wp14:anchorId="40AA3B80" wp14:editId="12C6D2A9">
+              <wp:extent cx="2743200" cy="1402275"/>
               <wp:effectExtent l="0" t="0" r="0" b="7620"/>
-              <wp:docPr id="8" name="Picture 8" descr="A close up of a map&#10;&#10;Description automatically generated"/>
+              <wp:docPr id="6" name="Picture 6" descr="A close up of a map&#10;&#10;Description automatically generated"/>
               <wp:cNvGraphicFramePr>
                 <a:graphicFrameLocks xmlns:a="http://schemas.openxmlformats.org/drawingml/2006/main" noChangeAspect="1"/>
               </wp:cNvGraphicFramePr>
@@ -7693,7 +8554,7 @@
                 <a:graphicData uri="http://schemas.openxmlformats.org/drawingml/2006/picture">
                   <pic:pic xmlns:pic="http://schemas.openxmlformats.org/drawingml/2006/picture">
                     <pic:nvPicPr>
-                      <pic:cNvPr id="8" name="accuracy_cumulants_convention_01_30_2020.png"/>
+                      <pic:cNvPr id="6" name="accuracy_01_30_2020_crop.png"/>
                       <pic:cNvPicPr/>
                     </pic:nvPicPr>
                     <pic:blipFill>
@@ -7711,7 +8572,7 @@
                     <pic:spPr>
                       <a:xfrm>
                         <a:off x="0" y="0"/>
-                        <a:ext cx="3238500" cy="1973580"/>
+                        <a:ext cx="2743200" cy="1402275"/>
                       </a:xfrm>
                       <a:prstGeom prst="rect">
                         <a:avLst/>
@@ -7728,7 +8589,8 @@
     <w:p>
       <w:pPr>
         <w:rPr>
-          <w:ins w:id="279" w:author="Hubert Kyerematengboateng" w:date="2020-02-02T21:56:00Z"/>
+          <w:ins w:id="386" w:author="Hubert Kyerematengboateng" w:date="2020-02-02T22:08:00Z"/>
+          <w:noProof/>
           <w:lang w:eastAsia="en-US" w:bidi="ar-SA"/>
         </w:rPr>
       </w:pPr>
@@ -7736,21 +8598,37 @@
     <w:p>
       <w:pPr>
         <w:rPr>
-          <w:ins w:id="280" w:author="Hubert Kyerematengboateng" w:date="2020-01-26T20:54:00Z"/>
+          <w:ins w:id="387" w:author="Hubert Kyerematengboateng" w:date="2020-02-02T21:50:00Z"/>
           <w:lang w:eastAsia="en-US" w:bidi="ar-SA"/>
-          <w:rPrChange w:id="281" w:author="Hubert Kyerematengboateng" w:date="2020-01-28T20:32:00Z">
+        </w:rPr>
+      </w:pPr>
+    </w:p>
+    <w:p>
+      <w:pPr>
+        <w:rPr>
+          <w:ins w:id="388" w:author="Hubert Kyerematengboateng" w:date="2020-02-02T21:56:00Z"/>
+          <w:lang w:eastAsia="en-US" w:bidi="ar-SA"/>
+        </w:rPr>
+      </w:pPr>
+    </w:p>
+    <w:p>
+      <w:pPr>
+        <w:rPr>
+          <w:ins w:id="389" w:author="Hubert Kyerematengboateng" w:date="2020-01-26T20:54:00Z"/>
+          <w:lang w:eastAsia="en-US" w:bidi="ar-SA"/>
+          <w:rPrChange w:id="390" w:author="Hubert Kyerematengboateng" w:date="2020-01-28T20:32:00Z">
             <w:rPr>
-              <w:ins w:id="282" w:author="Hubert Kyerematengboateng" w:date="2020-01-26T20:54:00Z"/>
+              <w:ins w:id="391" w:author="Hubert Kyerematengboateng" w:date="2020-01-26T20:54:00Z"/>
             </w:rPr>
           </w:rPrChange>
         </w:rPr>
-        <w:pPrChange w:id="283" w:author="Hubert Kyerematengboateng" w:date="2020-01-28T20:32:00Z">
+        <w:pPrChange w:id="392" w:author="Hubert Kyerematengboateng" w:date="2020-01-28T20:32:00Z">
           <w:pPr>
             <w:jc w:val="both"/>
           </w:pPr>
         </w:pPrChange>
       </w:pPr>
-      <w:ins w:id="284" w:author="Hubert Kyerematengboateng" w:date="2020-02-02T21:56:00Z">
+      <w:ins w:id="393" w:author="Hubert Kyerematengboateng" w:date="2020-02-02T21:56:00Z">
         <w:r>
           <w:rPr>
             <w:noProof/>
@@ -7804,15 +8682,15 @@
       <w:pPr>
         <w:pStyle w:val="Heading1"/>
         <w:rPr>
-          <w:ins w:id="285" w:author="Hubert Kyerematengboateng" w:date="2020-01-26T20:53:00Z"/>
-        </w:rPr>
-        <w:pPrChange w:id="286" w:author="Hubert Kyerematengboateng" w:date="2020-01-26T20:54:00Z">
+          <w:ins w:id="394" w:author="Hubert Kyerematengboateng" w:date="2020-01-26T20:53:00Z"/>
+        </w:rPr>
+        <w:pPrChange w:id="395" w:author="Hubert Kyerematengboateng" w:date="2020-01-26T20:54:00Z">
           <w:pPr>
             <w:jc w:val="both"/>
           </w:pPr>
         </w:pPrChange>
       </w:pPr>
-      <w:ins w:id="287" w:author="Hubert Kyerematengboateng" w:date="2020-01-26T20:54:00Z">
+      <w:ins w:id="396" w:author="Hubert Kyerematengboateng" w:date="2020-01-26T20:54:00Z">
         <w:r>
           <w:t>REFERENCES</w:t>
         </w:r>
@@ -7822,13 +8700,13 @@
       <w:pPr>
         <w:spacing w:after="140" w:line="288" w:lineRule="auto"/>
         <w:rPr>
-          <w:ins w:id="288" w:author="Hubert Kyerematengboateng" w:date="2020-01-26T20:54:00Z"/>
-          <w:rFonts w:ascii="Times New Roman" w:hAnsi="Times New Roman" w:cs="Times New Roman"/>
-          <w:sz w:val="22"/>
-          <w:szCs w:val="22"/>
-        </w:rPr>
-      </w:pPr>
-      <w:ins w:id="289" w:author="Hubert Kyerematengboateng" w:date="2020-01-26T20:54:00Z">
+          <w:ins w:id="397" w:author="Hubert Kyerematengboateng" w:date="2020-01-26T20:54:00Z"/>
+          <w:rFonts w:ascii="Times New Roman" w:hAnsi="Times New Roman" w:cs="Times New Roman"/>
+          <w:sz w:val="22"/>
+          <w:szCs w:val="22"/>
+        </w:rPr>
+      </w:pPr>
+      <w:ins w:id="398" w:author="Hubert Kyerematengboateng" w:date="2020-01-26T20:54:00Z">
         <w:r>
           <w:rPr>
             <w:rFonts w:ascii="Times New Roman" w:hAnsi="Times New Roman" w:cs="Times New Roman"/>
@@ -7897,13 +8775,13 @@
       <w:pPr>
         <w:spacing w:after="140" w:line="288" w:lineRule="auto"/>
         <w:rPr>
-          <w:ins w:id="290" w:author="Hubert Kyerematengboateng" w:date="2020-01-26T20:54:00Z"/>
-          <w:rFonts w:ascii="Times New Roman" w:hAnsi="Times New Roman" w:cs="Times New Roman"/>
-          <w:sz w:val="22"/>
-          <w:szCs w:val="22"/>
-        </w:rPr>
-      </w:pPr>
-      <w:ins w:id="291" w:author="Hubert Kyerematengboateng" w:date="2020-01-26T20:54:00Z">
+          <w:ins w:id="399" w:author="Hubert Kyerematengboateng" w:date="2020-01-26T20:54:00Z"/>
+          <w:rFonts w:ascii="Times New Roman" w:hAnsi="Times New Roman" w:cs="Times New Roman"/>
+          <w:sz w:val="22"/>
+          <w:szCs w:val="22"/>
+        </w:rPr>
+      </w:pPr>
+      <w:ins w:id="400" w:author="Hubert Kyerematengboateng" w:date="2020-01-26T20:54:00Z">
         <w:r>
           <w:rPr>
             <w:rFonts w:ascii="Times New Roman" w:hAnsi="Times New Roman" w:cs="Times New Roman"/>
@@ -7976,15 +8854,15 @@
       <w:pPr>
         <w:spacing w:after="140" w:line="288" w:lineRule="auto"/>
         <w:rPr>
-          <w:ins w:id="292" w:author="Hubert Kyerematengboateng" w:date="2020-01-26T20:54:00Z"/>
-          <w:rFonts w:ascii="Times New Roman" w:hAnsi="Times New Roman" w:cs="Times New Roman"/>
-          <w:sz w:val="22"/>
-          <w:szCs w:val="22"/>
-        </w:rPr>
-      </w:pPr>
-      <w:bookmarkStart w:id="293" w:name="js-reference-string-0"/>
-      <w:bookmarkEnd w:id="293"/>
-      <w:ins w:id="294" w:author="Hubert Kyerematengboateng" w:date="2020-01-26T20:54:00Z">
+          <w:ins w:id="401" w:author="Hubert Kyerematengboateng" w:date="2020-01-26T20:54:00Z"/>
+          <w:rFonts w:ascii="Times New Roman" w:hAnsi="Times New Roman" w:cs="Times New Roman"/>
+          <w:sz w:val="22"/>
+          <w:szCs w:val="22"/>
+        </w:rPr>
+      </w:pPr>
+      <w:bookmarkStart w:id="402" w:name="js-reference-string-0"/>
+      <w:bookmarkEnd w:id="402"/>
+      <w:ins w:id="403" w:author="Hubert Kyerematengboateng" w:date="2020-01-26T20:54:00Z">
         <w:r>
           <w:rPr>
             <w:rFonts w:ascii="Times New Roman" w:hAnsi="Times New Roman" w:cs="Times New Roman"/>
@@ -8045,7 +8923,16 @@
             <w:sz w:val="22"/>
             <w:szCs w:val="22"/>
           </w:rPr>
-          <w:t>https://scikit-learn.org/stable/modules/generated/sklearn.preprocessing.StandardScaler.html</w:t>
+          <w:t>https://scikit-learn.org/stable/modules/generated/sklearn.prepr</w:t>
+        </w:r>
+        <w:r>
+          <w:rPr>
+            <w:rFonts w:ascii="Times New Roman" w:hAnsi="Times New Roman" w:cs="Times New Roman"/>
+            <w:sz w:val="22"/>
+            <w:szCs w:val="22"/>
+          </w:rPr>
+          <w:lastRenderedPageBreak/>
+          <w:t>ocessing.StandardScaler.html</w:t>
         </w:r>
         <w:r>
           <w:fldChar w:fldCharType="begin"/>
@@ -8070,18 +8957,18 @@
       <w:pPr>
         <w:spacing w:after="140" w:line="288" w:lineRule="auto"/>
         <w:rPr>
-          <w:ins w:id="295" w:author="Hubert Kyerematengboateng" w:date="2020-01-30T19:02:00Z"/>
-          <w:rFonts w:ascii="Times New Roman" w:hAnsi="Times New Roman" w:cs="Times New Roman"/>
-          <w:sz w:val="22"/>
-          <w:szCs w:val="22"/>
-        </w:rPr>
-        <w:pPrChange w:id="296" w:author="Hubert Kyerematengboateng" w:date="2020-02-02T21:47:00Z">
+          <w:ins w:id="404" w:author="Hubert Kyerematengboateng" w:date="2020-01-30T19:02:00Z"/>
+          <w:rFonts w:ascii="Times New Roman" w:hAnsi="Times New Roman" w:cs="Times New Roman"/>
+          <w:sz w:val="22"/>
+          <w:szCs w:val="22"/>
+        </w:rPr>
+        <w:pPrChange w:id="405" w:author="Hubert Kyerematengboateng" w:date="2020-02-02T21:47:00Z">
           <w:pPr>
             <w:pStyle w:val="BodyText"/>
           </w:pPr>
         </w:pPrChange>
       </w:pPr>
-      <w:ins w:id="297" w:author="Hubert Kyerematengboateng" w:date="2020-01-26T20:54:00Z">
+      <w:ins w:id="406" w:author="Hubert Kyerematengboateng" w:date="2020-01-26T20:54:00Z">
         <w:r>
           <w:rPr>
             <w:rFonts w:ascii="Times New Roman" w:hAnsi="Times New Roman" w:cs="Times New Roman"/>
@@ -8173,7 +9060,7 @@
       <w:pPr>
         <w:pStyle w:val="BodyText"/>
         <w:rPr>
-          <w:ins w:id="298" w:author="Hubert Kyerematengboateng" w:date="2020-01-26T20:54:00Z"/>
+          <w:ins w:id="407" w:author="Hubert Kyerematengboateng" w:date="2020-01-26T20:54:00Z"/>
           <w:rFonts w:ascii="Times New Roman" w:hAnsi="Times New Roman" w:cs="Times New Roman"/>
           <w:color w:val="000000"/>
           <w:sz w:val="22"/>
@@ -8181,7 +9068,7 @@
           <w:shd w:val="clear" w:color="auto" w:fill="FFFFFF"/>
         </w:rPr>
       </w:pPr>
-      <w:ins w:id="299" w:author="Hubert Kyerematengboateng" w:date="2020-01-26T20:54:00Z">
+      <w:ins w:id="408" w:author="Hubert Kyerematengboateng" w:date="2020-01-26T20:54:00Z">
         <w:r>
           <w:rPr>
             <w:rFonts w:ascii="Times New Roman" w:hAnsi="Times New Roman" w:cs="Times New Roman"/>
@@ -8302,7 +9189,7 @@
       <w:pPr>
         <w:pStyle w:val="BodyText"/>
         <w:rPr>
-          <w:ins w:id="300" w:author="Hubert Kyerematengboateng" w:date="2020-01-26T20:54:00Z"/>
+          <w:ins w:id="409" w:author="Hubert Kyerematengboateng" w:date="2020-01-26T20:54:00Z"/>
           <w:rFonts w:ascii="Times New Roman" w:hAnsi="Times New Roman" w:cs="Times New Roman"/>
           <w:color w:val="000000"/>
           <w:sz w:val="22"/>
@@ -8310,7 +9197,7 @@
           <w:shd w:val="clear" w:color="auto" w:fill="FFFFFF"/>
         </w:rPr>
       </w:pPr>
-      <w:ins w:id="301" w:author="Hubert Kyerematengboateng" w:date="2020-01-26T20:54:00Z">
+      <w:ins w:id="410" w:author="Hubert Kyerematengboateng" w:date="2020-01-26T20:54:00Z">
         <w:r>
           <w:rPr>
             <w:rFonts w:ascii="Times New Roman" w:hAnsi="Times New Roman" w:cs="Times New Roman"/>
@@ -8391,7 +9278,7 @@
       <w:pPr>
         <w:pStyle w:val="BodyText"/>
         <w:rPr>
-          <w:ins w:id="302" w:author="Hubert Kyerematengboateng" w:date="2020-01-26T20:54:00Z"/>
+          <w:ins w:id="411" w:author="Hubert Kyerematengboateng" w:date="2020-01-26T20:54:00Z"/>
           <w:rFonts w:ascii="Times New Roman" w:hAnsi="Times New Roman" w:cs="Times New Roman"/>
           <w:color w:val="333333"/>
           <w:sz w:val="22"/>
@@ -8399,7 +9286,7 @@
           <w:shd w:val="clear" w:color="auto" w:fill="FFFFFF"/>
         </w:rPr>
       </w:pPr>
-      <w:ins w:id="303" w:author="Hubert Kyerematengboateng" w:date="2020-01-26T20:54:00Z">
+      <w:ins w:id="412" w:author="Hubert Kyerematengboateng" w:date="2020-01-26T20:54:00Z">
         <w:r>
           <w:rPr>
             <w:rFonts w:ascii="Times New Roman" w:hAnsi="Times New Roman" w:cs="Times New Roman"/>
@@ -8472,18 +9359,7 @@
             <w:szCs w:val="22"/>
             <w:shd w:val="clear" w:color="auto" w:fill="FFFFFF"/>
           </w:rPr>
-          <w:t xml:space="preserve">. </w:t>
-        </w:r>
-        <w:r>
-          <w:rPr>
-            <w:rFonts w:ascii="Times New Roman" w:hAnsi="Times New Roman" w:cs="Times New Roman"/>
-            <w:color w:val="000000"/>
-            <w:sz w:val="22"/>
-            <w:szCs w:val="22"/>
-            <w:shd w:val="clear" w:color="auto" w:fill="FFFFFF"/>
-          </w:rPr>
-          <w:lastRenderedPageBreak/>
-          <w:t>[Online]. Available: https://www.mathworks.com/help/stats/fitrsvm.html. [Accessed: 07- Aug- 2019].</w:t>
+          <w:t>. [Online]. Available: https://www.mathworks.com/help/stats/fitrsvm.html. [Accessed: 07- Aug- 2019].</w:t>
         </w:r>
       </w:ins>
     </w:p>
@@ -8491,7 +9367,7 @@
       <w:pPr>
         <w:pStyle w:val="BodyText"/>
         <w:rPr>
-          <w:ins w:id="304" w:author="Hubert Kyerematengboateng" w:date="2020-01-26T20:54:00Z"/>
+          <w:ins w:id="413" w:author="Hubert Kyerematengboateng" w:date="2020-01-26T20:54:00Z"/>
           <w:rFonts w:ascii="Times New Roman" w:hAnsi="Times New Roman" w:cs="Times New Roman"/>
           <w:color w:val="000000"/>
           <w:sz w:val="22"/>
@@ -8499,7 +9375,7 @@
           <w:shd w:val="clear" w:color="auto" w:fill="FFFFFF"/>
         </w:rPr>
       </w:pPr>
-      <w:ins w:id="305" w:author="Hubert Kyerematengboateng" w:date="2020-01-26T20:54:00Z">
+      <w:ins w:id="414" w:author="Hubert Kyerematengboateng" w:date="2020-01-26T20:54:00Z">
         <w:r>
           <w:rPr>
             <w:rFonts w:ascii="Times New Roman" w:hAnsi="Times New Roman" w:cs="Times New Roman"/>
@@ -8546,13 +9422,13 @@
       <w:pPr>
         <w:pStyle w:val="BodyText"/>
         <w:rPr>
-          <w:ins w:id="306" w:author="Hubert Kyerematengboateng" w:date="2020-01-26T20:54:00Z"/>
-          <w:rFonts w:ascii="Times New Roman" w:hAnsi="Times New Roman" w:cs="Times New Roman"/>
-          <w:sz w:val="22"/>
-          <w:szCs w:val="22"/>
-        </w:rPr>
-      </w:pPr>
-      <w:ins w:id="307" w:author="Hubert Kyerematengboateng" w:date="2020-01-26T20:54:00Z">
+          <w:ins w:id="415" w:author="Hubert Kyerematengboateng" w:date="2020-01-26T20:54:00Z"/>
+          <w:rFonts w:ascii="Times New Roman" w:hAnsi="Times New Roman" w:cs="Times New Roman"/>
+          <w:sz w:val="22"/>
+          <w:szCs w:val="22"/>
+        </w:rPr>
+      </w:pPr>
+      <w:ins w:id="416" w:author="Hubert Kyerematengboateng" w:date="2020-01-26T20:54:00Z">
         <w:r>
           <w:rPr>
             <w:rFonts w:ascii="Times New Roman" w:hAnsi="Times New Roman" w:cs="Times New Roman"/>
@@ -8563,8 +9439,8 @@
           </w:rPr>
           <w:t xml:space="preserve">[9] </w:t>
         </w:r>
-        <w:bookmarkStart w:id="308" w:name="js-reference-string-01"/>
-        <w:bookmarkEnd w:id="308"/>
+        <w:bookmarkStart w:id="417" w:name="js-reference-string-01"/>
+        <w:bookmarkEnd w:id="417"/>
         <w:proofErr w:type="spellStart"/>
         <w:r>
           <w:rPr>
@@ -8614,13 +9490,13 @@
       <w:pPr>
         <w:pStyle w:val="BodyText"/>
         <w:rPr>
-          <w:ins w:id="309" w:author="Hubert Kyerematengboateng" w:date="2020-01-26T20:54:00Z"/>
-          <w:rFonts w:ascii="Times New Roman" w:hAnsi="Times New Roman" w:cs="Times New Roman"/>
-          <w:sz w:val="22"/>
-          <w:szCs w:val="22"/>
-        </w:rPr>
-      </w:pPr>
-      <w:ins w:id="310" w:author="Hubert Kyerematengboateng" w:date="2020-01-26T20:54:00Z">
+          <w:ins w:id="418" w:author="Hubert Kyerematengboateng" w:date="2020-01-26T20:54:00Z"/>
+          <w:rFonts w:ascii="Times New Roman" w:hAnsi="Times New Roman" w:cs="Times New Roman"/>
+          <w:sz w:val="22"/>
+          <w:szCs w:val="22"/>
+        </w:rPr>
+      </w:pPr>
+      <w:ins w:id="419" w:author="Hubert Kyerematengboateng" w:date="2020-01-26T20:54:00Z">
         <w:r>
           <w:rPr>
             <w:rFonts w:ascii="Times New Roman" w:hAnsi="Times New Roman" w:cs="Times New Roman"/>
@@ -8637,14 +9513,14 @@
       <w:pPr>
         <w:pStyle w:val="BodyText"/>
         <w:rPr>
-          <w:ins w:id="311" w:author="Hubert Kyerematengboateng" w:date="2020-01-29T20:37:00Z"/>
+          <w:ins w:id="420" w:author="Hubert Kyerematengboateng" w:date="2020-01-29T20:37:00Z"/>
           <w:rFonts w:ascii="Times New Roman" w:hAnsi="Times New Roman" w:cs="Times New Roman"/>
           <w:color w:val="000000"/>
           <w:sz w:val="22"/>
           <w:szCs w:val="22"/>
         </w:rPr>
       </w:pPr>
-      <w:ins w:id="312" w:author="Hubert Kyerematengboateng" w:date="2020-01-26T20:54:00Z">
+      <w:ins w:id="421" w:author="Hubert Kyerematengboateng" w:date="2020-01-26T20:54:00Z">
         <w:r>
           <w:rPr>
             <w:rFonts w:ascii="Times New Roman" w:hAnsi="Times New Roman" w:cs="Times New Roman"/>
@@ -8656,7 +9532,7 @@
           <w:t>[11]</w:t>
         </w:r>
       </w:ins>
-      <w:ins w:id="313" w:author="Hubert Kyerematengboateng" w:date="2020-01-29T20:37:00Z">
+      <w:ins w:id="422" w:author="Hubert Kyerematengboateng" w:date="2020-01-29T20:37:00Z">
         <w:r>
           <w:rPr>
             <w:rFonts w:ascii="Times New Roman" w:hAnsi="Times New Roman" w:cs="Times New Roman"/>
@@ -8668,7 +9544,7 @@
           <w:t xml:space="preserve"> </w:t>
         </w:r>
       </w:ins>
-      <w:ins w:id="314" w:author="Hubert Kyerematengboateng" w:date="2020-01-26T20:54:00Z">
+      <w:ins w:id="423" w:author="Hubert Kyerematengboateng" w:date="2020-01-26T20:54:00Z">
         <w:r>
           <w:rPr>
             <w:rFonts w:ascii="Times New Roman" w:hAnsi="Times New Roman" w:cs="Times New Roman"/>
@@ -8685,14 +9561,14 @@
       <w:pPr>
         <w:pStyle w:val="BodyText"/>
         <w:rPr>
-          <w:ins w:id="315" w:author="Hubert Kyerematengboateng" w:date="2020-02-01T12:29:00Z"/>
+          <w:ins w:id="424" w:author="Hubert Kyerematengboateng" w:date="2020-02-01T12:29:00Z"/>
           <w:rFonts w:ascii="Times New Roman" w:hAnsi="Times New Roman" w:cs="Times New Roman"/>
           <w:color w:val="000000"/>
           <w:sz w:val="22"/>
           <w:szCs w:val="22"/>
         </w:rPr>
       </w:pPr>
-      <w:ins w:id="316" w:author="Hubert Kyerematengboateng" w:date="2020-01-29T20:37:00Z">
+      <w:ins w:id="425" w:author="Hubert Kyerematengboateng" w:date="2020-01-29T20:37:00Z">
         <w:r>
           <w:rPr>
             <w:rFonts w:ascii="Times New Roman" w:hAnsi="Times New Roman" w:cs="Times New Roman"/>
@@ -8729,7 +9605,16 @@
             <w:sz w:val="22"/>
             <w:szCs w:val="22"/>
           </w:rPr>
-          <w:t xml:space="preserve">, Ranjan &amp; Debnath, </w:t>
+          <w:t xml:space="preserve">, </w:t>
+        </w:r>
+        <w:r>
+          <w:rPr>
+            <w:rFonts w:ascii="Times New Roman" w:hAnsi="Times New Roman" w:cs="Times New Roman"/>
+            <w:color w:val="000000"/>
+            <w:sz w:val="22"/>
+            <w:szCs w:val="22"/>
+          </w:rPr>
+          <w:t xml:space="preserve">Ranjan &amp; Debnath, </w:t>
         </w:r>
         <w:proofErr w:type="spellStart"/>
         <w:r>
@@ -8757,7 +9642,7 @@
       <w:pPr>
         <w:pStyle w:val="BodyText"/>
         <w:rPr>
-          <w:rPrChange w:id="317" w:author="Hubert Kyerematengboateng" w:date="2020-02-02T22:29:00Z">
+          <w:rPrChange w:id="426" w:author="Hubert Kyerematengboateng" w:date="2020-02-02T22:29:00Z">
             <w:rPr>
               <w:rFonts w:ascii="Times New Roman" w:hAnsi="Times New Roman" w:cs="Times New Roman"/>
               <w:color w:val="000000"/>
@@ -8767,7 +9652,7 @@
           </w:rPrChange>
         </w:rPr>
       </w:pPr>
-      <w:ins w:id="318" w:author="Hubert Kyerematengboateng" w:date="2020-02-01T12:29:00Z">
+      <w:ins w:id="427" w:author="Hubert Kyerematengboateng" w:date="2020-02-01T12:29:00Z">
         <w:r>
           <w:rPr>
             <w:rFonts w:ascii="Times New Roman" w:hAnsi="Times New Roman" w:cs="Times New Roman"/>
@@ -8778,7 +9663,7 @@
           <w:t>[13]</w:t>
         </w:r>
       </w:ins>
-      <w:ins w:id="319" w:author="Hubert Kyerematengboateng" w:date="2020-02-02T22:21:00Z">
+      <w:ins w:id="428" w:author="Hubert Kyerematengboateng" w:date="2020-02-02T22:21:00Z">
         <w:r>
           <w:rPr>
             <w:rFonts w:ascii="Times New Roman" w:hAnsi="Times New Roman" w:cs="Times New Roman"/>
@@ -8789,14 +9674,14 @@
           <w:t xml:space="preserve"> </w:t>
         </w:r>
       </w:ins>
-      <w:ins w:id="320" w:author="Hubert Kyerematengboateng" w:date="2020-02-02T22:28:00Z">
+      <w:ins w:id="429" w:author="Hubert Kyerematengboateng" w:date="2020-02-02T22:28:00Z">
         <w:r>
           <w:rPr>
             <w:rFonts w:ascii="Times New Roman" w:hAnsi="Times New Roman" w:cs="Times New Roman"/>
             <w:color w:val="000000"/>
             <w:sz w:val="22"/>
             <w:szCs w:val="22"/>
-            <w:rPrChange w:id="321" w:author="Hubert Kyerematengboateng" w:date="2020-02-02T22:29:00Z">
+            <w:rPrChange w:id="430" w:author="Hubert Kyerematengboateng" w:date="2020-02-02T22:29:00Z">
               <w:rPr/>
             </w:rPrChange>
           </w:rPr>
@@ -8809,7 +9694,7 @@
             <w:color w:val="000000"/>
             <w:sz w:val="22"/>
             <w:szCs w:val="22"/>
-            <w:rPrChange w:id="322" w:author="Hubert Kyerematengboateng" w:date="2020-02-02T22:29:00Z">
+            <w:rPrChange w:id="431" w:author="Hubert Kyerematengboateng" w:date="2020-02-02T22:29:00Z">
               <w:rPr/>
             </w:rPrChange>
           </w:rPr>
@@ -8822,7 +9707,7 @@
             <w:color w:val="000000"/>
             <w:sz w:val="22"/>
             <w:szCs w:val="22"/>
-            <w:rPrChange w:id="323" w:author="Hubert Kyerematengboateng" w:date="2020-02-02T22:29:00Z">
+            <w:rPrChange w:id="432" w:author="Hubert Kyerematengboateng" w:date="2020-02-02T22:29:00Z">
               <w:rPr/>
             </w:rPrChange>
           </w:rPr>
@@ -8835,7 +9720,7 @@
             <w:color w:val="000000"/>
             <w:sz w:val="22"/>
             <w:szCs w:val="22"/>
-            <w:rPrChange w:id="324" w:author="Hubert Kyerematengboateng" w:date="2020-02-02T22:29:00Z">
+            <w:rPrChange w:id="433" w:author="Hubert Kyerematengboateng" w:date="2020-02-02T22:29:00Z">
               <w:rPr/>
             </w:rPrChange>
           </w:rPr>
@@ -8848,35 +9733,19 @@
             <w:color w:val="000000"/>
             <w:sz w:val="22"/>
             <w:szCs w:val="22"/>
-            <w:rPrChange w:id="325" w:author="Hubert Kyerematengboateng" w:date="2020-02-02T22:29:00Z">
+            <w:rPrChange w:id="434" w:author="Hubert Kyerematengboateng" w:date="2020-02-02T22:29:00Z">
               <w:rPr/>
             </w:rPrChange>
           </w:rPr>
-          <w:t>, "Spectrum sensing: Enhanced energy detection technique bas</w:t>
-        </w:r>
-        <w:bookmarkStart w:id="326" w:name="_GoBack"/>
-        <w:bookmarkEnd w:id="326"/>
+          <w:t xml:space="preserve">, "Spectrum sensing: Enhanced energy detection technique based on noise measurement," </w:t>
+        </w:r>
         <w:r>
           <w:rPr>
             <w:rFonts w:ascii="Times New Roman" w:hAnsi="Times New Roman" w:cs="Times New Roman"/>
             <w:color w:val="000000"/>
             <w:sz w:val="22"/>
             <w:szCs w:val="22"/>
-            <w:rPrChange w:id="327" w:author="Hubert Kyerematengboateng" w:date="2020-02-02T22:29:00Z">
-              <w:rPr/>
-            </w:rPrChange>
-          </w:rPr>
-          <w:t xml:space="preserve">ed on noise measurement," </w:t>
-        </w:r>
-        <w:r>
-          <w:rPr>
-            <w:rFonts w:ascii="Times New Roman" w:hAnsi="Times New Roman" w:cs="Times New Roman"/>
-            <w:i/>
-            <w:iCs/>
-            <w:color w:val="000000"/>
-            <w:sz w:val="22"/>
-            <w:szCs w:val="22"/>
-            <w:rPrChange w:id="328" w:author="Hubert Kyerematengboateng" w:date="2020-02-02T22:29:00Z">
+            <w:rPrChange w:id="435" w:author="Hubert Kyerematengboateng" w:date="2020-02-02T22:29:00Z">
               <w:rPr>
                 <w:rStyle w:val="Emphasis"/>
               </w:rPr>
@@ -8890,35 +9759,35 @@
             <w:color w:val="000000"/>
             <w:sz w:val="22"/>
             <w:szCs w:val="22"/>
-            <w:rPrChange w:id="329" w:author="Hubert Kyerematengboateng" w:date="2020-02-02T22:29:00Z">
+            <w:rPrChange w:id="436" w:author="Hubert Kyerematengboateng" w:date="2020-02-02T22:29:00Z">
               <w:rPr/>
             </w:rPrChange>
           </w:rPr>
           <w:t>, Las Vegas, NV, 2018, pp. 828-834.</w:t>
         </w:r>
       </w:ins>
-      <w:ins w:id="330" w:author="Hubert Kyerematengboateng" w:date="2020-02-02T22:29:00Z">
+      <w:ins w:id="437" w:author="Hubert Kyerematengboateng" w:date="2020-02-02T22:29:00Z">
         <w:r>
           <w:rPr>
             <w:rFonts w:ascii="Times New Roman" w:hAnsi="Times New Roman" w:cs="Times New Roman"/>
             <w:color w:val="000000"/>
             <w:sz w:val="22"/>
             <w:szCs w:val="22"/>
-            <w:rPrChange w:id="331" w:author="Hubert Kyerematengboateng" w:date="2020-02-02T22:29:00Z">
+            <w:rPrChange w:id="438" w:author="Hubert Kyerematengboateng" w:date="2020-02-02T22:29:00Z">
               <w:rPr/>
             </w:rPrChange>
           </w:rPr>
           <w:t xml:space="preserve"> </w:t>
         </w:r>
       </w:ins>
-      <w:ins w:id="332" w:author="Hubert Kyerematengboateng" w:date="2020-02-02T22:28:00Z">
+      <w:ins w:id="439" w:author="Hubert Kyerematengboateng" w:date="2020-02-02T22:28:00Z">
         <w:r>
           <w:rPr>
             <w:rFonts w:ascii="Times New Roman" w:hAnsi="Times New Roman" w:cs="Times New Roman"/>
             <w:color w:val="000000"/>
             <w:sz w:val="22"/>
             <w:szCs w:val="22"/>
-            <w:rPrChange w:id="333" w:author="Hubert Kyerematengboateng" w:date="2020-02-02T22:29:00Z">
+            <w:rPrChange w:id="440" w:author="Hubert Kyerematengboateng" w:date="2020-02-02T22:29:00Z">
               <w:rPr/>
             </w:rPrChange>
           </w:rPr>
@@ -8938,7 +9807,7 @@
           <w:lang w:eastAsia="en-US" w:bidi="ar-SA"/>
         </w:rPr>
       </w:pPr>
-      <w:ins w:id="334" w:author="Hubert Kyerematengboateng" w:date="2020-02-02T22:21:00Z">
+      <w:ins w:id="441" w:author="Hubert Kyerematengboateng" w:date="2020-02-02T22:21:00Z">
         <w:r>
           <w:rPr>
             <w:rFonts w:ascii="Times New Roman" w:hAnsi="Times New Roman" w:cs="Times New Roman"/>
@@ -8972,7 +9841,7 @@
       <w:pPr>
         <w:divId w:val="1997802849"/>
         <w:rPr>
-          <w:ins w:id="335" w:author="Hubert Kyerematengboateng" w:date="2020-02-02T22:21:00Z"/>
+          <w:ins w:id="442" w:author="Hubert Kyerematengboateng" w:date="2020-02-02T22:21:00Z"/>
           <w:rFonts w:eastAsia="Times New Roman"/>
           <w:noProof/>
         </w:rPr>
@@ -8982,13 +9851,13 @@
       <w:pPr>
         <w:pStyle w:val="BodyText"/>
         <w:rPr>
-          <w:ins w:id="336" w:author="Hubert Kyerematengboateng" w:date="2020-01-26T20:54:00Z"/>
-          <w:rFonts w:ascii="Times New Roman" w:hAnsi="Times New Roman" w:cs="Times New Roman"/>
-          <w:sz w:val="22"/>
-          <w:szCs w:val="22"/>
-        </w:rPr>
-      </w:pPr>
-      <w:ins w:id="337" w:author="Hubert Kyerematengboateng" w:date="2020-02-02T22:21:00Z">
+          <w:ins w:id="443" w:author="Hubert Kyerematengboateng" w:date="2020-01-26T20:54:00Z"/>
+          <w:rFonts w:ascii="Times New Roman" w:hAnsi="Times New Roman" w:cs="Times New Roman"/>
+          <w:sz w:val="22"/>
+          <w:szCs w:val="22"/>
+        </w:rPr>
+      </w:pPr>
+      <w:ins w:id="444" w:author="Hubert Kyerematengboateng" w:date="2020-02-02T22:21:00Z">
         <w:r>
           <w:rPr>
             <w:rFonts w:ascii="Times New Roman" w:hAnsi="Times New Roman" w:cs="Times New Roman"/>
@@ -9004,7 +9873,7 @@
       <w:pPr>
         <w:pStyle w:val="BodyText"/>
         <w:rPr>
-          <w:ins w:id="338" w:author="Hubert Kyerematengboateng" w:date="2020-01-26T20:54:00Z"/>
+          <w:ins w:id="445" w:author="Hubert Kyerematengboateng" w:date="2020-01-26T20:54:00Z"/>
           <w:rFonts w:ascii="Times New Roman" w:hAnsi="Times New Roman" w:cs="Times New Roman"/>
           <w:sz w:val="22"/>
           <w:szCs w:val="22"/>
@@ -9035,7 +9904,7 @@
 
 <file path=word/comments.xml><?xml version="1.0" encoding="utf-8"?>
 <w:comments xmlns:wpc="http://schemas.microsoft.com/office/word/2010/wordprocessingCanvas" xmlns:cx="http://schemas.microsoft.com/office/drawing/2014/chartex" xmlns:cx1="http://schemas.microsoft.com/office/drawing/2015/9/8/chartex" xmlns:cx2="http://schemas.microsoft.com/office/drawing/2015/10/21/chartex" xmlns:cx3="http://schemas.microsoft.com/office/drawing/2016/5/9/chartex" xmlns:cx4="http://schemas.microsoft.com/office/drawing/2016/5/10/chartex" xmlns:cx5="http://schemas.microsoft.com/office/drawing/2016/5/11/chartex" xmlns:cx6="http://schemas.microsoft.com/office/drawing/2016/5/12/chartex" xmlns:cx7="http://schemas.microsoft.com/office/drawing/2016/5/13/chartex" xmlns:cx8="http://schemas.microsoft.com/office/drawing/2016/5/14/chartex" xmlns:mc="http://schemas.openxmlformats.org/markup-compatibility/2006" xmlns:aink="http://schemas.microsoft.com/office/drawing/2016/ink" xmlns:am3d="http://schemas.microsoft.com/office/drawing/2017/model3d" xmlns:o="urn:schemas-microsoft-com:office:office" xmlns:r="http://schemas.openxmlformats.org/officeDocument/2006/relationships" xmlns:m="http://schemas.openxmlformats.org/officeDocument/2006/math" xmlns:v="urn:schemas-microsoft-com:vml" xmlns:wp14="http://schemas.microsoft.com/office/word/2010/wordprocessingDrawing" xmlns:wp="http://schemas.openxmlformats.org/drawingml/2006/wordprocessingDrawing" xmlns:w10="urn:schemas-microsoft-com:office:word" xmlns:w="http://schemas.openxmlformats.org/wordprocessingml/2006/main" xmlns:w14="http://schemas.microsoft.com/office/word/2010/wordml" xmlns:w15="http://schemas.microsoft.com/office/word/2012/wordml" xmlns:w16cid="http://schemas.microsoft.com/office/word/2016/wordml/cid" xmlns:w16se="http://schemas.microsoft.com/office/word/2015/wordml/symex" xmlns:wpg="http://schemas.microsoft.com/office/word/2010/wordprocessingGroup" xmlns:wpi="http://schemas.microsoft.com/office/word/2010/wordprocessingInk" xmlns:wne="http://schemas.microsoft.com/office/word/2006/wordml" xmlns:wps="http://schemas.microsoft.com/office/word/2010/wordprocessingShape" mc:Ignorable="w14 w15 w16se w16cid wp14">
-  <w:comment w:id="5" w:author="Darsana Josyula" w:date="2019-08-14T15:06:00Z" w:initials="DJ">
+  <w:comment w:id="6" w:author="Darsana Josyula" w:date="2019-08-14T15:06:00Z" w:initials="DJ">
     <w:p>
       <w:pPr>
         <w:pStyle w:val="CommentText"/>
@@ -9051,7 +9920,7 @@
       </w:r>
     </w:p>
   </w:comment>
-  <w:comment w:id="20" w:author="Darsana Josyula" w:date="2019-08-14T15:22:00Z" w:initials="DJ">
+  <w:comment w:id="21" w:author="Darsana Josyula" w:date="2019-08-14T15:22:00Z" w:initials="DJ">
     <w:p>
       <w:pPr>
         <w:pStyle w:val="CommentText"/>
@@ -10544,7 +11413,7 @@
 </file>
 
 <file path=customXml/itemProps1.xml><?xml version="1.0" encoding="utf-8"?>
-<ds:datastoreItem xmlns:ds="http://schemas.openxmlformats.org/officeDocument/2006/customXml" ds:itemID="{6E7D7789-F1E2-4CFE-A6C5-C3DE20165510}">
+<ds:datastoreItem xmlns:ds="http://schemas.openxmlformats.org/officeDocument/2006/customXml" ds:itemID="{23AA9E77-E127-46DA-AABB-734EBBC26FE7}">
   <ds:schemaRefs>
     <ds:schemaRef ds:uri="http://schemas.openxmlformats.org/officeDocument/2006/bibliography"/>
   </ds:schemaRefs>

</xml_diff>